<commit_message>
I jeszcze raz drobne zmiany + dokumentacja
</commit_message>
<xml_diff>
--- a/VoidCraft_Map_Pad_Player_v1/Documentation/Dokumentacja-VoidCraft.docx
+++ b/VoidCraft_Map_Pad_Player_v1/Documentation/Dokumentacja-VoidCraft.docx
@@ -1,6 +1,6 @@
 
 <file path=word/document.xml><?xml version="1.0" encoding="utf-8"?>
-<w:document xmlns:wpc="http://schemas.microsoft.com/office/word/2010/wordprocessingCanvas" xmlns:cx="http://schemas.microsoft.com/office/drawing/2014/chartex" xmlns:mc="http://schemas.openxmlformats.org/markup-compatibility/2006" xmlns:o="urn:schemas-microsoft-com:office:office" xmlns:r="http://schemas.openxmlformats.org/officeDocument/2006/relationships" xmlns:m="http://schemas.openxmlformats.org/officeDocument/2006/math" xmlns:v="urn:schemas-microsoft-com:vml" xmlns:wp14="http://schemas.microsoft.com/office/word/2010/wordprocessingDrawing" xmlns:wp="http://schemas.openxmlformats.org/drawingml/2006/wordprocessingDrawing" xmlns:w10="urn:schemas-microsoft-com:office:word" xmlns:w="http://schemas.openxmlformats.org/wordprocessingml/2006/main" xmlns:w14="http://schemas.microsoft.com/office/word/2010/wordml" xmlns:w15="http://schemas.microsoft.com/office/word/2012/wordml" xmlns:w16se="http://schemas.microsoft.com/office/word/2015/wordml/symex" xmlns:wpg="http://schemas.microsoft.com/office/word/2010/wordprocessingGroup" xmlns:wpi="http://schemas.microsoft.com/office/word/2010/wordprocessingInk" xmlns:wne="http://schemas.microsoft.com/office/word/2006/wordml" xmlns:wps="http://schemas.microsoft.com/office/word/2010/wordprocessingShape" mc:Ignorable="w14 w15 w16se wp14">
+<w:document xmlns:wpc="http://schemas.microsoft.com/office/word/2010/wordprocessingCanvas" xmlns:cx="http://schemas.microsoft.com/office/drawing/2014/chartex" xmlns:cx1="http://schemas.microsoft.com/office/drawing/2015/9/8/chartex" xmlns:mc="http://schemas.openxmlformats.org/markup-compatibility/2006" xmlns:o="urn:schemas-microsoft-com:office:office" xmlns:r="http://schemas.openxmlformats.org/officeDocument/2006/relationships" xmlns:m="http://schemas.openxmlformats.org/officeDocument/2006/math" xmlns:v="urn:schemas-microsoft-com:vml" xmlns:wp14="http://schemas.microsoft.com/office/word/2010/wordprocessingDrawing" xmlns:wp="http://schemas.openxmlformats.org/drawingml/2006/wordprocessingDrawing" xmlns:w10="urn:schemas-microsoft-com:office:word" xmlns:w="http://schemas.openxmlformats.org/wordprocessingml/2006/main" xmlns:w14="http://schemas.microsoft.com/office/word/2010/wordml" xmlns:w15="http://schemas.microsoft.com/office/word/2012/wordml" xmlns:w16se="http://schemas.microsoft.com/office/word/2015/wordml/symex" xmlns:wpg="http://schemas.microsoft.com/office/word/2010/wordprocessingGroup" xmlns:wpi="http://schemas.microsoft.com/office/word/2010/wordprocessingInk" xmlns:wne="http://schemas.microsoft.com/office/word/2006/wordml" xmlns:wps="http://schemas.microsoft.com/office/word/2010/wordprocessingShape" mc:Ignorable="w14 w15 w16se wp14">
   <w:body>
     <w:p>
       <w:pPr>
@@ -2570,6 +2570,215 @@
     </w:p>
     <w:p>
       <w:pPr>
+        <w:rPr>
+          <w:rFonts w:ascii="Arial" w:hAnsi="Arial" w:cs="Arial"/>
+        </w:rPr>
+      </w:pPr>
+    </w:p>
+    <w:p>
+      <w:pPr>
+        <w:rPr>
+          <w:rFonts w:ascii="Arial" w:hAnsi="Arial" w:cs="Arial"/>
+        </w:rPr>
+      </w:pPr>
+    </w:p>
+    <w:p>
+      <w:pPr>
+        <w:rPr>
+          <w:rFonts w:ascii="Arial" w:hAnsi="Arial" w:cs="Arial"/>
+        </w:rPr>
+      </w:pPr>
+    </w:p>
+    <w:p>
+      <w:pPr>
+        <w:rPr>
+          <w:rFonts w:ascii="Arial" w:hAnsi="Arial" w:cs="Arial"/>
+        </w:rPr>
+      </w:pPr>
+    </w:p>
+    <w:p>
+      <w:pPr>
+        <w:rPr>
+          <w:rFonts w:ascii="Arial" w:hAnsi="Arial" w:cs="Arial"/>
+        </w:rPr>
+      </w:pPr>
+    </w:p>
+    <w:p>
+      <w:pPr>
+        <w:rPr>
+          <w:rFonts w:ascii="Arial" w:hAnsi="Arial" w:cs="Arial"/>
+        </w:rPr>
+      </w:pPr>
+    </w:p>
+    <w:p>
+      <w:pPr>
+        <w:rPr>
+          <w:rFonts w:ascii="Arial" w:hAnsi="Arial" w:cs="Arial"/>
+        </w:rPr>
+      </w:pPr>
+    </w:p>
+    <w:p>
+      <w:pPr>
+        <w:rPr>
+          <w:rFonts w:ascii="Arial" w:hAnsi="Arial" w:cs="Arial"/>
+        </w:rPr>
+      </w:pPr>
+      <w:r>
+        <w:rPr>
+          <w:rFonts w:ascii="Arial" w:hAnsi="Arial" w:cs="Arial"/>
+        </w:rPr>
+        <w:t xml:space="preserve">Aplikację należy uruchamiać z poziomu menu głównego telefonu &lt; poniżej screen tymaczsowy&gt;. Należy ja znaleźć a następnie dotknąć jej ikony. </w:t>
+      </w:r>
+    </w:p>
+    <w:p>
+      <w:pPr>
+        <w:rPr>
+          <w:rFonts w:ascii="Arial" w:hAnsi="Arial" w:cs="Arial"/>
+        </w:rPr>
+      </w:pPr>
+    </w:p>
+    <w:p>
+      <w:pPr>
+        <w:jc w:val="center"/>
+        <w:rPr>
+          <w:rFonts w:ascii="Arial" w:hAnsi="Arial" w:cs="Arial"/>
+        </w:rPr>
+      </w:pPr>
+      <w:r>
+        <w:rPr>
+          <w:rFonts w:ascii="Arial" w:hAnsi="Arial" w:cs="Arial"/>
+          <w:noProof/>
+          <w:lang w:eastAsia="pl-PL"/>
+        </w:rPr>
+        <w:drawing>
+          <wp:inline distT="0" distB="0" distL="0" distR="0">
+            <wp:extent cx="2288989" cy="3801110"/>
+            <wp:effectExtent l="0" t="0" r="0" b="0"/>
+            <wp:docPr id="1" name="Obraz 1"/>
+            <wp:cNvGraphicFramePr>
+              <a:graphicFrameLocks xmlns:a="http://schemas.openxmlformats.org/drawingml/2006/main" noChangeAspect="1"/>
+            </wp:cNvGraphicFramePr>
+            <a:graphic xmlns:a="http://schemas.openxmlformats.org/drawingml/2006/main">
+              <a:graphicData uri="http://schemas.openxmlformats.org/drawingml/2006/picture">
+                <pic:pic xmlns:pic="http://schemas.openxmlformats.org/drawingml/2006/picture">
+                  <pic:nvPicPr>
+                    <pic:cNvPr id="1" name="telefon.PNG"/>
+                    <pic:cNvPicPr/>
+                  </pic:nvPicPr>
+                  <pic:blipFill>
+                    <a:blip r:embed="rId9">
+                      <a:extLst>
+                        <a:ext uri="{28A0092B-C50C-407E-A947-70E740481C1C}">
+                          <a14:useLocalDpi xmlns:a14="http://schemas.microsoft.com/office/drawing/2010/main" val="0"/>
+                        </a:ext>
+                      </a:extLst>
+                    </a:blip>
+                    <a:stretch>
+                      <a:fillRect/>
+                    </a:stretch>
+                  </pic:blipFill>
+                  <pic:spPr>
+                    <a:xfrm>
+                      <a:off x="0" y="0"/>
+                      <a:ext cx="2321762" cy="3855534"/>
+                    </a:xfrm>
+                    <a:prstGeom prst="rect">
+                      <a:avLst/>
+                    </a:prstGeom>
+                  </pic:spPr>
+                </pic:pic>
+              </a:graphicData>
+            </a:graphic>
+          </wp:inline>
+        </w:drawing>
+      </w:r>
+    </w:p>
+    <w:p>
+      <w:pPr>
+        <w:jc w:val="center"/>
+        <w:rPr>
+          <w:rFonts w:ascii="Arial" w:hAnsi="Arial" w:cs="Arial"/>
+        </w:rPr>
+      </w:pPr>
+    </w:p>
+    <w:p>
+      <w:pPr>
+        <w:rPr>
+          <w:rFonts w:ascii="Arial" w:hAnsi="Arial" w:cs="Arial"/>
+        </w:rPr>
+      </w:pPr>
+      <w:r>
+        <w:rPr>
+          <w:rFonts w:ascii="Arial" w:hAnsi="Arial" w:cs="Arial"/>
+        </w:rPr>
+        <w:t xml:space="preserve">W wyniku powyższych, naszym oczom ukaże się menu główne gry </w:t>
+      </w:r>
+    </w:p>
+    <w:p>
+      <w:pPr>
+        <w:rPr>
+          <w:rFonts w:ascii="Arial" w:hAnsi="Arial" w:cs="Arial"/>
+        </w:rPr>
+      </w:pPr>
+      <w:r>
+        <w:rPr>
+          <w:rFonts w:ascii="Arial" w:hAnsi="Arial" w:cs="Arial"/>
+          <w:noProof/>
+          <w:lang w:eastAsia="pl-PL"/>
+        </w:rPr>
+        <w:lastRenderedPageBreak/>
+        <w:drawing>
+          <wp:inline distT="0" distB="0" distL="0" distR="0">
+            <wp:extent cx="5849620" cy="3519805"/>
+            <wp:effectExtent l="0" t="0" r="0" b="4445"/>
+            <wp:docPr id="4" name="Obraz 4"/>
+            <wp:cNvGraphicFramePr>
+              <a:graphicFrameLocks xmlns:a="http://schemas.openxmlformats.org/drawingml/2006/main" noChangeAspect="1"/>
+            </wp:cNvGraphicFramePr>
+            <a:graphic xmlns:a="http://schemas.openxmlformats.org/drawingml/2006/main">
+              <a:graphicData uri="http://schemas.openxmlformats.org/drawingml/2006/picture">
+                <pic:pic xmlns:pic="http://schemas.openxmlformats.org/drawingml/2006/picture">
+                  <pic:nvPicPr>
+                    <pic:cNvPr id="4" name="Menu Gł po paincie.jpg"/>
+                    <pic:cNvPicPr/>
+                  </pic:nvPicPr>
+                  <pic:blipFill>
+                    <a:blip r:embed="rId10">
+                      <a:extLst>
+                        <a:ext uri="{28A0092B-C50C-407E-A947-70E740481C1C}">
+                          <a14:useLocalDpi xmlns:a14="http://schemas.microsoft.com/office/drawing/2010/main" val="0"/>
+                        </a:ext>
+                      </a:extLst>
+                    </a:blip>
+                    <a:stretch>
+                      <a:fillRect/>
+                    </a:stretch>
+                  </pic:blipFill>
+                  <pic:spPr>
+                    <a:xfrm>
+                      <a:off x="0" y="0"/>
+                      <a:ext cx="5849620" cy="3519805"/>
+                    </a:xfrm>
+                    <a:prstGeom prst="rect">
+                      <a:avLst/>
+                    </a:prstGeom>
+                  </pic:spPr>
+                </pic:pic>
+              </a:graphicData>
+            </a:graphic>
+          </wp:inline>
+        </w:drawing>
+      </w:r>
+    </w:p>
+    <w:p>
+      <w:pPr>
+        <w:rPr>
+          <w:rFonts w:ascii="Arial" w:hAnsi="Arial" w:cs="Arial"/>
+        </w:rPr>
+      </w:pPr>
+    </w:p>
+    <w:p>
+      <w:pPr>
         <w:pStyle w:val="Nagwek1"/>
         <w:numPr>
           <w:ilvl w:val="0"/>
@@ -2592,6 +2801,7 @@
           <w:sz w:val="24"/>
           <w:szCs w:val="24"/>
         </w:rPr>
+        <w:lastRenderedPageBreak/>
         <w:t>Dokumentacja</w:t>
       </w:r>
       <w:r>
@@ -2636,6 +2846,18 @@
       </w:r>
       <w:bookmarkEnd w:id="9"/>
       <w:bookmarkEnd w:id="10"/>
+    </w:p>
+    <w:p>
+      <w:pPr>
+        <w:pStyle w:val="Nagwek2"/>
+        <w:ind w:left="720"/>
+        <w:jc w:val="both"/>
+        <w:rPr>
+          <w:rFonts w:ascii="Arial" w:hAnsi="Arial" w:cs="Arial"/>
+          <w:sz w:val="24"/>
+          <w:szCs w:val="24"/>
+        </w:rPr>
+      </w:pPr>
       <w:r>
         <w:rPr>
           <w:rFonts w:ascii="Arial" w:hAnsi="Arial" w:cs="Arial"/>
@@ -2643,6 +2865,56 @@
           <w:szCs w:val="24"/>
         </w:rPr>
         <w:br/>
+      </w:r>
+      <w:r>
+        <w:rPr>
+          <w:rFonts w:ascii="Arial" w:hAnsi="Arial" w:cs="Arial"/>
+          <w:noProof/>
+          <w:sz w:val="24"/>
+          <w:szCs w:val="24"/>
+          <w:lang w:eastAsia="pl-PL"/>
+        </w:rPr>
+        <w:drawing>
+          <wp:inline distT="0" distB="0" distL="0" distR="0">
+            <wp:extent cx="6028598" cy="4274075"/>
+            <wp:effectExtent l="0" t="0" r="0" b="0"/>
+            <wp:docPr id="5" name="Obraz 5"/>
+            <wp:cNvGraphicFramePr>
+              <a:graphicFrameLocks xmlns:a="http://schemas.openxmlformats.org/drawingml/2006/main" noChangeAspect="1"/>
+            </wp:cNvGraphicFramePr>
+            <a:graphic xmlns:a="http://schemas.openxmlformats.org/drawingml/2006/main">
+              <a:graphicData uri="http://schemas.openxmlformats.org/drawingml/2006/picture">
+                <pic:pic xmlns:pic="http://schemas.openxmlformats.org/drawingml/2006/picture">
+                  <pic:nvPicPr>
+                    <pic:cNvPr id="5" name="Diagram wstępny.PNG"/>
+                    <pic:cNvPicPr/>
+                  </pic:nvPicPr>
+                  <pic:blipFill>
+                    <a:blip r:embed="rId11">
+                      <a:extLst>
+                        <a:ext uri="{28A0092B-C50C-407E-A947-70E740481C1C}">
+                          <a14:useLocalDpi xmlns:a14="http://schemas.microsoft.com/office/drawing/2010/main" val="0"/>
+                        </a:ext>
+                      </a:extLst>
+                    </a:blip>
+                    <a:stretch>
+                      <a:fillRect/>
+                    </a:stretch>
+                  </pic:blipFill>
+                  <pic:spPr>
+                    <a:xfrm>
+                      <a:off x="0" y="0"/>
+                      <a:ext cx="6094862" cy="4321054"/>
+                    </a:xfrm>
+                    <a:prstGeom prst="rect">
+                      <a:avLst/>
+                    </a:prstGeom>
+                  </pic:spPr>
+                </pic:pic>
+              </a:graphicData>
+            </a:graphic>
+          </wp:inline>
+        </w:drawing>
       </w:r>
     </w:p>
     <w:p>
@@ -2726,7 +2998,6 @@
           <w:sz w:val="24"/>
           <w:szCs w:val="24"/>
         </w:rPr>
-        <w:lastRenderedPageBreak/>
         <w:t>-opis maina, menu w grze</w:t>
       </w:r>
     </w:p>
@@ -2734,6 +3005,1210 @@
       <w:pPr>
         <w:pStyle w:val="Akapitzlist"/>
         <w:ind w:left="1440"/>
+        <w:rPr>
+          <w:rFonts w:ascii="Arial" w:hAnsi="Arial" w:cs="Arial"/>
+          <w:sz w:val="24"/>
+          <w:szCs w:val="24"/>
+        </w:rPr>
+      </w:pPr>
+    </w:p>
+    <w:p>
+      <w:pPr>
+        <w:pStyle w:val="Akapitzlist"/>
+        <w:ind w:left="1440"/>
+        <w:rPr>
+          <w:rFonts w:ascii="Arial" w:hAnsi="Arial" w:cs="Arial"/>
+          <w:sz w:val="24"/>
+          <w:szCs w:val="24"/>
+        </w:rPr>
+      </w:pPr>
+    </w:p>
+    <w:p>
+      <w:pPr>
+        <w:pStyle w:val="Akapitzlist"/>
+        <w:numPr>
+          <w:ilvl w:val="0"/>
+          <w:numId w:val="24"/>
+        </w:numPr>
+        <w:rPr>
+          <w:rFonts w:ascii="Arial" w:hAnsi="Arial" w:cs="Arial"/>
+          <w:sz w:val="24"/>
+          <w:szCs w:val="24"/>
+        </w:rPr>
+      </w:pPr>
+      <w:r>
+        <w:rPr>
+          <w:rFonts w:ascii="Arial" w:hAnsi="Arial" w:cs="Arial"/>
+          <w:sz w:val="24"/>
+          <w:szCs w:val="24"/>
+        </w:rPr>
+        <w:t>Menu główne działa w op</w:t>
+      </w:r>
+      <w:r>
+        <w:rPr>
+          <w:rFonts w:ascii="Arial" w:hAnsi="Arial" w:cs="Arial"/>
+          <w:sz w:val="24"/>
+          <w:szCs w:val="24"/>
+        </w:rPr>
+        <w:t xml:space="preserve">arciu o dwie klasy. Pierwsza GUIElement służy do opisu poszczególnych części menu, tj. tło, logo, przyciski. </w:t>
+      </w:r>
+      <w:r>
+        <w:rPr>
+          <w:rFonts w:ascii="Arial" w:hAnsi="Arial" w:cs="Arial"/>
+          <w:sz w:val="24"/>
+          <w:szCs w:val="24"/>
+        </w:rPr>
+        <w:t>Konstrukcja głównego menu zakłada łatwą rozszerzalność o dodatkowe funkcje.</w:t>
+      </w:r>
+    </w:p>
+    <w:p>
+      <w:pPr>
+        <w:rPr>
+          <w:rFonts w:ascii="Arial" w:hAnsi="Arial" w:cs="Arial"/>
+          <w:sz w:val="24"/>
+          <w:szCs w:val="24"/>
+        </w:rPr>
+      </w:pPr>
+    </w:p>
+    <w:p>
+      <w:pPr>
+        <w:rPr>
+          <w:rFonts w:ascii="Arial" w:hAnsi="Arial" w:cs="Arial"/>
+          <w:sz w:val="24"/>
+          <w:szCs w:val="24"/>
+        </w:rPr>
+      </w:pPr>
+    </w:p>
+    <w:p>
+      <w:pPr>
+        <w:rPr>
+          <w:rFonts w:ascii="Arial" w:hAnsi="Arial" w:cs="Arial"/>
+          <w:sz w:val="24"/>
+          <w:szCs w:val="24"/>
+        </w:rPr>
+      </w:pPr>
+    </w:p>
+    <w:p>
+      <w:pPr>
+        <w:rPr>
+          <w:rFonts w:ascii="Arial" w:hAnsi="Arial" w:cs="Arial"/>
+          <w:sz w:val="24"/>
+          <w:szCs w:val="24"/>
+        </w:rPr>
+      </w:pPr>
+    </w:p>
+    <w:p>
+      <w:pPr>
+        <w:rPr>
+          <w:rFonts w:ascii="Arial" w:hAnsi="Arial" w:cs="Arial"/>
+          <w:sz w:val="24"/>
+          <w:szCs w:val="24"/>
+        </w:rPr>
+      </w:pPr>
+    </w:p>
+    <w:p>
+      <w:pPr>
+        <w:rPr>
+          <w:rFonts w:ascii="Arial" w:hAnsi="Arial" w:cs="Arial"/>
+          <w:sz w:val="24"/>
+          <w:szCs w:val="24"/>
+        </w:rPr>
+      </w:pPr>
+    </w:p>
+    <w:p>
+      <w:pPr>
+        <w:rPr>
+          <w:rFonts w:ascii="Arial" w:hAnsi="Arial" w:cs="Arial"/>
+          <w:sz w:val="24"/>
+          <w:szCs w:val="24"/>
+        </w:rPr>
+      </w:pPr>
+    </w:p>
+    <w:p>
+      <w:pPr>
+        <w:pStyle w:val="Akapitzlist"/>
+        <w:numPr>
+          <w:ilvl w:val="0"/>
+          <w:numId w:val="24"/>
+        </w:numPr>
+        <w:rPr>
+          <w:rFonts w:ascii="Arial" w:hAnsi="Arial" w:cs="Arial"/>
+          <w:b/>
+          <w:sz w:val="28"/>
+          <w:szCs w:val="28"/>
+        </w:rPr>
+      </w:pPr>
+      <w:r>
+        <w:rPr>
+          <w:rFonts w:ascii="Arial" w:hAnsi="Arial" w:cs="Arial"/>
+          <w:b/>
+          <w:sz w:val="28"/>
+          <w:szCs w:val="28"/>
+        </w:rPr>
+        <w:t>GUIElement</w:t>
+      </w:r>
+    </w:p>
+    <w:p>
+      <w:pPr>
+        <w:rPr>
+          <w:rFonts w:ascii="Arial" w:hAnsi="Arial" w:cs="Arial"/>
+          <w:sz w:val="24"/>
+          <w:szCs w:val="24"/>
+        </w:rPr>
+      </w:pPr>
+      <w:r>
+        <w:rPr>
+          <w:rFonts w:ascii="Arial" w:hAnsi="Arial" w:cs="Arial"/>
+          <w:noProof/>
+          <w:sz w:val="24"/>
+          <w:szCs w:val="24"/>
+          <w:lang w:eastAsia="pl-PL"/>
+        </w:rPr>
+        <w:drawing>
+          <wp:inline distT="0" distB="0" distL="0" distR="0">
+            <wp:extent cx="4810125" cy="4800224"/>
+            <wp:effectExtent l="0" t="0" r="0" b="635"/>
+            <wp:docPr id="7" name="Obraz 7"/>
+            <wp:cNvGraphicFramePr>
+              <a:graphicFrameLocks xmlns:a="http://schemas.openxmlformats.org/drawingml/2006/main" noChangeAspect="1"/>
+            </wp:cNvGraphicFramePr>
+            <a:graphic xmlns:a="http://schemas.openxmlformats.org/drawingml/2006/main">
+              <a:graphicData uri="http://schemas.openxmlformats.org/drawingml/2006/picture">
+                <pic:pic xmlns:pic="http://schemas.openxmlformats.org/drawingml/2006/picture">
+                  <pic:nvPicPr>
+                    <pic:cNvPr id="7" name="GUIElement.jpg"/>
+                    <pic:cNvPicPr/>
+                  </pic:nvPicPr>
+                  <pic:blipFill>
+                    <a:blip r:embed="rId12">
+                      <a:extLst>
+                        <a:ext uri="{28A0092B-C50C-407E-A947-70E740481C1C}">
+                          <a14:useLocalDpi xmlns:a14="http://schemas.microsoft.com/office/drawing/2010/main" val="0"/>
+                        </a:ext>
+                      </a:extLst>
+                    </a:blip>
+                    <a:stretch>
+                      <a:fillRect/>
+                    </a:stretch>
+                  </pic:blipFill>
+                  <pic:spPr>
+                    <a:xfrm>
+                      <a:off x="0" y="0"/>
+                      <a:ext cx="4857233" cy="4847235"/>
+                    </a:xfrm>
+                    <a:prstGeom prst="rect">
+                      <a:avLst/>
+                    </a:prstGeom>
+                  </pic:spPr>
+                </pic:pic>
+              </a:graphicData>
+            </a:graphic>
+          </wp:inline>
+        </w:drawing>
+      </w:r>
+    </w:p>
+    <w:p>
+      <w:pPr>
+        <w:rPr>
+          <w:rFonts w:ascii="Arial" w:hAnsi="Arial" w:cs="Arial"/>
+          <w:sz w:val="24"/>
+          <w:szCs w:val="24"/>
+        </w:rPr>
+      </w:pPr>
+      <w:r>
+        <w:rPr>
+          <w:rFonts w:ascii="Arial" w:hAnsi="Arial" w:cs="Arial"/>
+          <w:sz w:val="24"/>
+          <w:szCs w:val="24"/>
+        </w:rPr>
+        <w:t>Klasa ta opiera się na dwóch polach tworzących pojedynczy element</w:t>
+      </w:r>
+      <w:r>
+        <w:rPr>
+          <w:rFonts w:ascii="Arial" w:hAnsi="Arial" w:cs="Arial"/>
+          <w:sz w:val="24"/>
+          <w:szCs w:val="24"/>
+        </w:rPr>
+        <w:t xml:space="preserve"> </w:t>
+      </w:r>
+      <w:r>
+        <w:rPr>
+          <w:rFonts w:ascii="Arial" w:hAnsi="Arial" w:cs="Arial"/>
+          <w:sz w:val="24"/>
+          <w:szCs w:val="24"/>
+        </w:rPr>
+        <w:t>( stąd też nazwa) menu. Pierwsze z nich określa obs</w:t>
+      </w:r>
+      <w:r>
+        <w:rPr>
+          <w:rFonts w:ascii="Arial" w:hAnsi="Arial" w:cs="Arial"/>
+          <w:sz w:val="24"/>
+          <w:szCs w:val="24"/>
+        </w:rPr>
+        <w:t xml:space="preserve">zar a drugi teksturę. Oprócz pól każdy element ma również przypisane zdarzenie oraz delegat. </w:t>
+      </w:r>
+    </w:p>
+    <w:p>
+      <w:pPr>
+        <w:rPr>
+          <w:rFonts w:ascii="Arial" w:hAnsi="Arial" w:cs="Arial"/>
+          <w:sz w:val="24"/>
+          <w:szCs w:val="24"/>
+        </w:rPr>
+      </w:pPr>
+      <w:r>
+        <w:rPr>
+          <w:rFonts w:ascii="Arial" w:hAnsi="Arial" w:cs="Arial"/>
+          <w:sz w:val="24"/>
+          <w:szCs w:val="24"/>
+        </w:rPr>
+        <w:t>Metody Klasy GUIElement:</w:t>
+      </w:r>
+    </w:p>
+    <w:p>
+      <w:pPr>
+        <w:rPr>
+          <w:rFonts w:ascii="Arial" w:hAnsi="Arial" w:cs="Arial"/>
+          <w:sz w:val="24"/>
+          <w:szCs w:val="24"/>
+        </w:rPr>
+      </w:pPr>
+      <w:r>
+        <w:rPr>
+          <w:rFonts w:ascii="Arial" w:hAnsi="Arial" w:cs="Arial"/>
+          <w:color w:val="0000FF"/>
+          <w:sz w:val="24"/>
+          <w:szCs w:val="24"/>
+        </w:rPr>
+        <w:t xml:space="preserve">public void </w:t>
+      </w:r>
+      <w:r>
+        <w:rPr>
+          <w:rFonts w:ascii="Arial" w:hAnsi="Arial" w:cs="Arial"/>
+          <w:sz w:val="24"/>
+          <w:szCs w:val="24"/>
+        </w:rPr>
+        <w:t>LoadContent(</w:t>
+      </w:r>
+      <w:r>
+        <w:rPr>
+          <w:rFonts w:ascii="Arial" w:hAnsi="Arial" w:cs="Arial"/>
+          <w:color w:val="00CC00"/>
+          <w:sz w:val="24"/>
+          <w:szCs w:val="24"/>
+        </w:rPr>
+        <w:t>Content Manager</w:t>
+      </w:r>
+      <w:r>
+        <w:rPr>
+          <w:rFonts w:ascii="Arial" w:hAnsi="Arial" w:cs="Arial"/>
+          <w:color w:val="00B050"/>
+          <w:sz w:val="24"/>
+          <w:szCs w:val="24"/>
+        </w:rPr>
+        <w:t xml:space="preserve"> </w:t>
+      </w:r>
+      <w:r>
+        <w:rPr>
+          <w:rFonts w:ascii="Arial" w:hAnsi="Arial" w:cs="Arial"/>
+          <w:sz w:val="24"/>
+          <w:szCs w:val="24"/>
+        </w:rPr>
+        <w:t xml:space="preserve">content) – metoda ustawiająca domyślne wartości pół elementu, tj. ładuje texturę z pliku oraz przypisuje początkowy obszar ( prostokąt) który będzie zajmował element. </w:t>
+      </w:r>
+    </w:p>
+    <w:p>
+      <w:pPr>
+        <w:rPr>
+          <w:rFonts w:ascii="Arial" w:hAnsi="Arial" w:cs="Arial"/>
+          <w:sz w:val="24"/>
+          <w:szCs w:val="24"/>
+        </w:rPr>
+      </w:pPr>
+      <w:r>
+        <w:rPr>
+          <w:rFonts w:ascii="Arial" w:hAnsi="Arial" w:cs="Arial"/>
+          <w:color w:val="0000FF"/>
+          <w:sz w:val="24"/>
+          <w:szCs w:val="24"/>
+        </w:rPr>
+        <w:t xml:space="preserve">public void </w:t>
+      </w:r>
+      <w:r>
+        <w:rPr>
+          <w:rFonts w:ascii="Arial" w:hAnsi="Arial" w:cs="Arial"/>
+          <w:sz w:val="24"/>
+          <w:szCs w:val="24"/>
+        </w:rPr>
+        <w:t>Update()  – metoda sprawdzająca czy dotknięty został obszar elementu ( prostokąta ) i jeśli tak, wywołuje zdarzenie clickEvent.</w:t>
+      </w:r>
+    </w:p>
+    <w:p>
+      <w:pPr>
+        <w:rPr>
+          <w:rFonts w:ascii="Arial" w:hAnsi="Arial" w:cs="Arial"/>
+          <w:color w:val="66FF66"/>
+          <w:sz w:val="24"/>
+          <w:szCs w:val="24"/>
+        </w:rPr>
+      </w:pPr>
+      <w:r>
+        <w:rPr>
+          <w:rFonts w:ascii="Arial" w:hAnsi="Arial" w:cs="Arial"/>
+          <w:color w:val="0000FF"/>
+          <w:sz w:val="24"/>
+          <w:szCs w:val="24"/>
+        </w:rPr>
+        <w:t xml:space="preserve">public void </w:t>
+      </w:r>
+      <w:r>
+        <w:rPr>
+          <w:rFonts w:ascii="Arial" w:hAnsi="Arial" w:cs="Arial"/>
+          <w:sz w:val="24"/>
+          <w:szCs w:val="24"/>
+        </w:rPr>
+        <w:t xml:space="preserve">Draw( </w:t>
+      </w:r>
+      <w:r>
+        <w:rPr>
+          <w:rFonts w:ascii="Arial" w:hAnsi="Arial" w:cs="Arial"/>
+          <w:color w:val="00B050"/>
+          <w:sz w:val="24"/>
+          <w:szCs w:val="24"/>
+        </w:rPr>
+        <w:t>SpriteBatch</w:t>
+      </w:r>
+      <w:r>
+        <w:rPr>
+          <w:rFonts w:ascii="Arial" w:hAnsi="Arial" w:cs="Arial"/>
+          <w:sz w:val="24"/>
+          <w:szCs w:val="24"/>
+        </w:rPr>
+        <w:t xml:space="preserve"> spritebatch) – metoda odpowiedzialna za narysowanie elementu.</w:t>
+      </w:r>
+    </w:p>
+    <w:p>
+      <w:pPr>
+        <w:rPr>
+          <w:rFonts w:ascii="Arial" w:hAnsi="Arial" w:cs="Arial"/>
+          <w:sz w:val="24"/>
+          <w:szCs w:val="24"/>
+        </w:rPr>
+      </w:pPr>
+      <w:r>
+        <w:rPr>
+          <w:rFonts w:ascii="Arial" w:hAnsi="Arial" w:cs="Arial"/>
+          <w:color w:val="0000FF"/>
+          <w:sz w:val="24"/>
+          <w:szCs w:val="24"/>
+        </w:rPr>
+        <w:t xml:space="preserve">public void </w:t>
+      </w:r>
+      <w:r>
+        <w:rPr>
+          <w:rFonts w:ascii="Arial" w:hAnsi="Arial" w:cs="Arial"/>
+          <w:sz w:val="24"/>
+          <w:szCs w:val="24"/>
+        </w:rPr>
+        <w:t xml:space="preserve">CenterElement( </w:t>
+      </w:r>
+      <w:r>
+        <w:rPr>
+          <w:rFonts w:ascii="Arial" w:hAnsi="Arial" w:cs="Arial"/>
+          <w:color w:val="0000FF"/>
+          <w:sz w:val="24"/>
+          <w:szCs w:val="24"/>
+        </w:rPr>
+        <w:t>int</w:t>
+      </w:r>
+      <w:r>
+        <w:rPr>
+          <w:rFonts w:ascii="Arial" w:hAnsi="Arial" w:cs="Arial"/>
+          <w:sz w:val="24"/>
+          <w:szCs w:val="24"/>
+        </w:rPr>
+        <w:t xml:space="preserve"> height,</w:t>
+      </w:r>
+      <w:r>
+        <w:rPr>
+          <w:rFonts w:ascii="Arial" w:hAnsi="Arial" w:cs="Arial"/>
+          <w:sz w:val="24"/>
+          <w:szCs w:val="24"/>
+        </w:rPr>
+        <w:t xml:space="preserve"> </w:t>
+      </w:r>
+      <w:r>
+        <w:rPr>
+          <w:rFonts w:ascii="Arial" w:hAnsi="Arial" w:cs="Arial"/>
+          <w:color w:val="0000FF"/>
+          <w:sz w:val="24"/>
+          <w:szCs w:val="24"/>
+        </w:rPr>
+        <w:t>int</w:t>
+      </w:r>
+      <w:r>
+        <w:rPr>
+          <w:rFonts w:ascii="Arial" w:hAnsi="Arial" w:cs="Arial"/>
+          <w:sz w:val="24"/>
+          <w:szCs w:val="24"/>
+        </w:rPr>
+        <w:t xml:space="preserve"> width) </w:t>
+      </w:r>
+      <w:r>
+        <w:rPr>
+          <w:rFonts w:ascii="Arial" w:hAnsi="Arial" w:cs="Arial"/>
+          <w:sz w:val="24"/>
+          <w:szCs w:val="24"/>
+        </w:rPr>
+        <w:t>– metoda służaca do wyświetlania elementów na środku ekranu.</w:t>
+      </w:r>
+    </w:p>
+    <w:p>
+      <w:pPr>
+        <w:rPr>
+          <w:rFonts w:ascii="Arial" w:hAnsi="Arial" w:cs="Arial"/>
+          <w:sz w:val="24"/>
+          <w:szCs w:val="24"/>
+        </w:rPr>
+      </w:pPr>
+    </w:p>
+    <w:p>
+      <w:pPr>
+        <w:rPr>
+          <w:rFonts w:ascii="Arial" w:hAnsi="Arial" w:cs="Arial"/>
+          <w:sz w:val="24"/>
+          <w:szCs w:val="24"/>
+        </w:rPr>
+      </w:pPr>
+      <w:r>
+        <w:rPr>
+          <w:rFonts w:ascii="Arial" w:hAnsi="Arial" w:cs="Arial"/>
+          <w:color w:val="0000FF"/>
+          <w:sz w:val="24"/>
+          <w:szCs w:val="24"/>
+        </w:rPr>
+        <w:lastRenderedPageBreak/>
+        <w:t>public void</w:t>
+      </w:r>
+      <w:r>
+        <w:rPr>
+          <w:rFonts w:ascii="Arial" w:hAnsi="Arial" w:cs="Arial"/>
+          <w:color w:val="0000FF"/>
+          <w:sz w:val="24"/>
+          <w:szCs w:val="24"/>
+        </w:rPr>
+        <w:t xml:space="preserve"> </w:t>
+      </w:r>
+      <w:r>
+        <w:rPr>
+          <w:rFonts w:ascii="Arial" w:hAnsi="Arial" w:cs="Arial"/>
+          <w:sz w:val="24"/>
+          <w:szCs w:val="24"/>
+        </w:rPr>
+        <w:t xml:space="preserve">Resize </w:t>
+      </w:r>
+      <w:r>
+        <w:rPr>
+          <w:rFonts w:ascii="Arial" w:hAnsi="Arial" w:cs="Arial"/>
+          <w:sz w:val="24"/>
+          <w:szCs w:val="24"/>
+        </w:rPr>
+        <w:t xml:space="preserve">( </w:t>
+      </w:r>
+      <w:r>
+        <w:rPr>
+          <w:rFonts w:ascii="Arial" w:hAnsi="Arial" w:cs="Arial"/>
+          <w:color w:val="0000FF"/>
+          <w:sz w:val="24"/>
+          <w:szCs w:val="24"/>
+        </w:rPr>
+        <w:t>int</w:t>
+      </w:r>
+      <w:r>
+        <w:rPr>
+          <w:rFonts w:ascii="Arial" w:hAnsi="Arial" w:cs="Arial"/>
+          <w:sz w:val="24"/>
+          <w:szCs w:val="24"/>
+        </w:rPr>
+        <w:t xml:space="preserve"> height, </w:t>
+      </w:r>
+      <w:r>
+        <w:rPr>
+          <w:rFonts w:ascii="Arial" w:hAnsi="Arial" w:cs="Arial"/>
+          <w:color w:val="0000FF"/>
+          <w:sz w:val="24"/>
+          <w:szCs w:val="24"/>
+        </w:rPr>
+        <w:t>int</w:t>
+      </w:r>
+      <w:r>
+        <w:rPr>
+          <w:rFonts w:ascii="Arial" w:hAnsi="Arial" w:cs="Arial"/>
+          <w:sz w:val="24"/>
+          <w:szCs w:val="24"/>
+        </w:rPr>
+        <w:t xml:space="preserve"> width</w:t>
+      </w:r>
+      <w:r>
+        <w:rPr>
+          <w:rFonts w:ascii="Arial" w:hAnsi="Arial" w:cs="Arial"/>
+          <w:sz w:val="24"/>
+          <w:szCs w:val="24"/>
+        </w:rPr>
+        <w:t xml:space="preserve">) – metoda pomocnicza pozwalająca </w:t>
+      </w:r>
+      <w:r>
+        <w:rPr>
+          <w:rFonts w:ascii="Arial" w:hAnsi="Arial" w:cs="Arial"/>
+          <w:sz w:val="24"/>
+          <w:szCs w:val="24"/>
+        </w:rPr>
+        <w:t xml:space="preserve">manipulację szerokością i wysokością elementu. </w:t>
+      </w:r>
+    </w:p>
+    <w:p>
+      <w:pPr>
+        <w:rPr>
+          <w:rFonts w:ascii="Arial" w:hAnsi="Arial" w:cs="Arial"/>
+          <w:color w:val="00CC00"/>
+          <w:sz w:val="24"/>
+          <w:szCs w:val="24"/>
+        </w:rPr>
+      </w:pPr>
+      <w:r>
+        <w:rPr>
+          <w:rFonts w:ascii="Arial" w:hAnsi="Arial" w:cs="Arial"/>
+          <w:color w:val="0000FF"/>
+          <w:sz w:val="24"/>
+          <w:szCs w:val="24"/>
+        </w:rPr>
+        <w:t>public void</w:t>
+      </w:r>
+      <w:r>
+        <w:rPr>
+          <w:rFonts w:ascii="Arial" w:hAnsi="Arial" w:cs="Arial"/>
+          <w:color w:val="0000FF"/>
+          <w:sz w:val="24"/>
+          <w:szCs w:val="24"/>
+        </w:rPr>
+        <w:t xml:space="preserve"> </w:t>
+      </w:r>
+      <w:r>
+        <w:rPr>
+          <w:rFonts w:ascii="Arial" w:hAnsi="Arial" w:cs="Arial"/>
+          <w:sz w:val="24"/>
+          <w:szCs w:val="24"/>
+        </w:rPr>
+        <w:t xml:space="preserve">Background() – metoda ustawiająca element jako tło, tj. rozciągająca go odpowiednio do wielkości </w:t>
+      </w:r>
+      <w:r>
+        <w:rPr>
+          <w:rFonts w:ascii="Arial" w:hAnsi="Arial" w:cs="Arial"/>
+          <w:color w:val="00CC00"/>
+          <w:sz w:val="24"/>
+          <w:szCs w:val="24"/>
+        </w:rPr>
+        <w:t>ekranu</w:t>
+      </w:r>
+    </w:p>
+    <w:p>
+      <w:pPr>
+        <w:rPr>
+          <w:rFonts w:ascii="Arial" w:hAnsi="Arial" w:cs="Arial"/>
+          <w:sz w:val="24"/>
+          <w:szCs w:val="24"/>
+        </w:rPr>
+      </w:pPr>
+      <w:r>
+        <w:rPr>
+          <w:rFonts w:ascii="Arial" w:hAnsi="Arial" w:cs="Arial"/>
+          <w:color w:val="0000FF"/>
+          <w:sz w:val="24"/>
+          <w:szCs w:val="24"/>
+        </w:rPr>
+        <w:t>public void</w:t>
+      </w:r>
+      <w:r>
+        <w:rPr>
+          <w:rFonts w:ascii="Arial" w:hAnsi="Arial" w:cs="Arial"/>
+          <w:color w:val="0000FF"/>
+          <w:sz w:val="24"/>
+          <w:szCs w:val="24"/>
+        </w:rPr>
+        <w:t xml:space="preserve"> </w:t>
+      </w:r>
+      <w:r>
+        <w:rPr>
+          <w:rFonts w:ascii="Arial" w:hAnsi="Arial" w:cs="Arial"/>
+          <w:sz w:val="24"/>
+          <w:szCs w:val="24"/>
+        </w:rPr>
+        <w:t>MoveElement(</w:t>
+      </w:r>
+      <w:r>
+        <w:rPr>
+          <w:rFonts w:ascii="Arial" w:hAnsi="Arial" w:cs="Arial"/>
+          <w:color w:val="0000FF"/>
+          <w:sz w:val="24"/>
+          <w:szCs w:val="24"/>
+        </w:rPr>
+        <w:t xml:space="preserve">int </w:t>
+      </w:r>
+      <w:r>
+        <w:rPr>
+          <w:rFonts w:ascii="Arial" w:hAnsi="Arial" w:cs="Arial"/>
+          <w:sz w:val="24"/>
+          <w:szCs w:val="24"/>
+        </w:rPr>
+        <w:t>x</w:t>
+      </w:r>
+      <w:r>
+        <w:rPr>
+          <w:rFonts w:ascii="Arial" w:hAnsi="Arial" w:cs="Arial"/>
+          <w:color w:val="0000FF"/>
+          <w:sz w:val="24"/>
+          <w:szCs w:val="24"/>
+        </w:rPr>
+        <w:t xml:space="preserve">, int </w:t>
+      </w:r>
+      <w:r>
+        <w:rPr>
+          <w:rFonts w:ascii="Arial" w:hAnsi="Arial" w:cs="Arial"/>
+          <w:sz w:val="24"/>
+          <w:szCs w:val="24"/>
+        </w:rPr>
+        <w:t>y</w:t>
+      </w:r>
+      <w:r>
+        <w:rPr>
+          <w:rFonts w:ascii="Arial" w:hAnsi="Arial" w:cs="Arial"/>
+          <w:color w:val="0000FF"/>
+          <w:sz w:val="24"/>
+          <w:szCs w:val="24"/>
+        </w:rPr>
+        <w:t xml:space="preserve">) – </w:t>
+      </w:r>
+      <w:r>
+        <w:rPr>
+          <w:rFonts w:ascii="Arial" w:hAnsi="Arial" w:cs="Arial"/>
+          <w:sz w:val="24"/>
+          <w:szCs w:val="24"/>
+        </w:rPr>
+        <w:t>przesuwa element bez zmiany jest wymiarów</w:t>
+      </w:r>
+    </w:p>
+    <w:p>
+      <w:pPr>
+        <w:rPr>
+          <w:rFonts w:ascii="Arial" w:hAnsi="Arial" w:cs="Arial"/>
+          <w:sz w:val="24"/>
+          <w:szCs w:val="24"/>
+        </w:rPr>
+      </w:pPr>
+      <w:r>
+        <w:rPr>
+          <w:rFonts w:ascii="Arial" w:hAnsi="Arial" w:cs="Arial"/>
+          <w:color w:val="0000FF"/>
+          <w:sz w:val="24"/>
+          <w:szCs w:val="24"/>
+        </w:rPr>
+        <w:t xml:space="preserve">public event </w:t>
+      </w:r>
+      <w:r>
+        <w:rPr>
+          <w:rFonts w:ascii="Arial" w:hAnsi="Arial" w:cs="Arial"/>
+          <w:color w:val="00CC00"/>
+          <w:sz w:val="24"/>
+          <w:szCs w:val="24"/>
+        </w:rPr>
+        <w:t xml:space="preserve">ElementClicked </w:t>
+      </w:r>
+      <w:r>
+        <w:rPr>
+          <w:rFonts w:ascii="Arial" w:hAnsi="Arial" w:cs="Arial"/>
+          <w:color w:val="0000FF"/>
+          <w:sz w:val="24"/>
+          <w:szCs w:val="24"/>
+        </w:rPr>
+        <w:t xml:space="preserve">  </w:t>
+      </w:r>
+      <w:r>
+        <w:rPr>
+          <w:rFonts w:ascii="Arial" w:hAnsi="Arial" w:cs="Arial"/>
+          <w:sz w:val="24"/>
+          <w:szCs w:val="24"/>
+        </w:rPr>
+        <w:t xml:space="preserve">clickEvent </w:t>
+      </w:r>
+      <w:r>
+        <w:rPr>
+          <w:rFonts w:ascii="Arial" w:hAnsi="Arial" w:cs="Arial"/>
+          <w:sz w:val="24"/>
+          <w:szCs w:val="24"/>
+        </w:rPr>
+        <w:t xml:space="preserve">  </w:t>
+      </w:r>
+    </w:p>
+    <w:p>
+      <w:pPr>
+        <w:rPr>
+          <w:rFonts w:ascii="Arial" w:hAnsi="Arial" w:cs="Arial"/>
+          <w:sz w:val="24"/>
+          <w:szCs w:val="24"/>
+        </w:rPr>
+      </w:pPr>
+      <w:r>
+        <w:rPr>
+          <w:rFonts w:ascii="Arial" w:hAnsi="Arial" w:cs="Arial"/>
+          <w:color w:val="0000FF"/>
+          <w:sz w:val="24"/>
+          <w:szCs w:val="24"/>
+        </w:rPr>
+        <w:t>public</w:t>
+      </w:r>
+      <w:r>
+        <w:rPr>
+          <w:rFonts w:ascii="Arial" w:hAnsi="Arial" w:cs="Arial"/>
+          <w:sz w:val="24"/>
+          <w:szCs w:val="24"/>
+        </w:rPr>
+        <w:t xml:space="preserve"> </w:t>
+      </w:r>
+      <w:r>
+        <w:rPr>
+          <w:rFonts w:ascii="Arial" w:hAnsi="Arial" w:cs="Arial"/>
+          <w:color w:val="0000FF"/>
+          <w:sz w:val="24"/>
+          <w:szCs w:val="24"/>
+        </w:rPr>
+        <w:t xml:space="preserve">delegate void </w:t>
+      </w:r>
+      <w:r>
+        <w:rPr>
+          <w:rFonts w:ascii="Arial" w:hAnsi="Arial" w:cs="Arial"/>
+          <w:color w:val="00CC00"/>
+          <w:sz w:val="24"/>
+          <w:szCs w:val="24"/>
+        </w:rPr>
+        <w:t>ElementClicked</w:t>
+      </w:r>
+      <w:r>
+        <w:rPr>
+          <w:rFonts w:ascii="Arial" w:hAnsi="Arial" w:cs="Arial"/>
+          <w:sz w:val="24"/>
+          <w:szCs w:val="24"/>
+        </w:rPr>
+        <w:t>(</w:t>
+      </w:r>
+      <w:r>
+        <w:rPr>
+          <w:rFonts w:ascii="Arial" w:hAnsi="Arial" w:cs="Arial"/>
+          <w:color w:val="0000FF"/>
+          <w:sz w:val="24"/>
+          <w:szCs w:val="24"/>
+        </w:rPr>
+        <w:t>string</w:t>
+      </w:r>
+      <w:r>
+        <w:rPr>
+          <w:rFonts w:ascii="Arial" w:hAnsi="Arial" w:cs="Arial"/>
+          <w:sz w:val="24"/>
+          <w:szCs w:val="24"/>
+        </w:rPr>
+        <w:t xml:space="preserve"> element) – delegat do późniejszego wykorzystania przy implementacji reakcji na naciśnięcie</w:t>
+      </w:r>
+    </w:p>
+    <w:p>
+      <w:pPr>
+        <w:pStyle w:val="Akapitzlist"/>
+        <w:numPr>
+          <w:ilvl w:val="0"/>
+          <w:numId w:val="25"/>
+        </w:numPr>
+        <w:rPr>
+          <w:rFonts w:ascii="Arial" w:hAnsi="Arial" w:cs="Arial"/>
+          <w:b/>
+          <w:sz w:val="28"/>
+          <w:szCs w:val="28"/>
+        </w:rPr>
+      </w:pPr>
+      <w:r>
+        <w:rPr>
+          <w:rFonts w:ascii="Arial" w:hAnsi="Arial" w:cs="Arial"/>
+          <w:b/>
+          <w:sz w:val="28"/>
+          <w:szCs w:val="28"/>
+        </w:rPr>
+        <w:t xml:space="preserve">MainMenu </w:t>
+      </w:r>
+    </w:p>
+    <w:p>
+      <w:pPr>
+        <w:ind w:left="360"/>
+        <w:rPr>
+          <w:rFonts w:ascii="Arial" w:hAnsi="Arial" w:cs="Arial"/>
+          <w:b/>
+          <w:sz w:val="28"/>
+          <w:szCs w:val="28"/>
+        </w:rPr>
+      </w:pPr>
+    </w:p>
+    <w:p>
+      <w:pPr>
+        <w:pStyle w:val="Akapitzlist"/>
+        <w:rPr>
+          <w:rFonts w:ascii="Arial" w:hAnsi="Arial" w:cs="Arial"/>
+          <w:b/>
+          <w:sz w:val="28"/>
+          <w:szCs w:val="28"/>
+        </w:rPr>
+      </w:pPr>
+      <w:r>
+        <w:rPr>
+          <w:rFonts w:ascii="Arial" w:hAnsi="Arial" w:cs="Arial"/>
+          <w:b/>
+          <w:noProof/>
+          <w:sz w:val="28"/>
+          <w:szCs w:val="28"/>
+          <w:lang w:eastAsia="pl-PL"/>
+        </w:rPr>
+        <w:drawing>
+          <wp:inline distT="0" distB="0" distL="0" distR="0">
+            <wp:extent cx="4010025" cy="5050058"/>
+            <wp:effectExtent l="0" t="0" r="0" b="0"/>
+            <wp:docPr id="9" name="Obraz 9"/>
+            <wp:cNvGraphicFramePr>
+              <a:graphicFrameLocks xmlns:a="http://schemas.openxmlformats.org/drawingml/2006/main" noChangeAspect="1"/>
+            </wp:cNvGraphicFramePr>
+            <a:graphic xmlns:a="http://schemas.openxmlformats.org/drawingml/2006/main">
+              <a:graphicData uri="http://schemas.openxmlformats.org/drawingml/2006/picture">
+                <pic:pic xmlns:pic="http://schemas.openxmlformats.org/drawingml/2006/picture">
+                  <pic:nvPicPr>
+                    <pic:cNvPr id="9" name="MainMenu.jpg"/>
+                    <pic:cNvPicPr/>
+                  </pic:nvPicPr>
+                  <pic:blipFill>
+                    <a:blip r:embed="rId13">
+                      <a:extLst>
+                        <a:ext uri="{28A0092B-C50C-407E-A947-70E740481C1C}">
+                          <a14:useLocalDpi xmlns:a14="http://schemas.microsoft.com/office/drawing/2010/main" val="0"/>
+                        </a:ext>
+                      </a:extLst>
+                    </a:blip>
+                    <a:stretch>
+                      <a:fillRect/>
+                    </a:stretch>
+                  </pic:blipFill>
+                  <pic:spPr>
+                    <a:xfrm>
+                      <a:off x="0" y="0"/>
+                      <a:ext cx="4017892" cy="5059965"/>
+                    </a:xfrm>
+                    <a:prstGeom prst="rect">
+                      <a:avLst/>
+                    </a:prstGeom>
+                  </pic:spPr>
+                </pic:pic>
+              </a:graphicData>
+            </a:graphic>
+          </wp:inline>
+        </w:drawing>
+      </w:r>
+    </w:p>
+    <w:p>
+      <w:pPr>
+        <w:rPr>
+          <w:rFonts w:ascii="Arial" w:hAnsi="Arial" w:cs="Arial"/>
+        </w:rPr>
+      </w:pPr>
+      <w:r>
+        <w:rPr>
+          <w:rFonts w:ascii="Arial" w:hAnsi="Arial" w:cs="Arial"/>
+        </w:rPr>
+        <w:t xml:space="preserve">Klasa zarządzająca </w:t>
+      </w:r>
+      <w:r>
+        <w:rPr>
+          <w:rFonts w:ascii="Arial" w:hAnsi="Arial" w:cs="Arial"/>
+        </w:rPr>
+        <w:t xml:space="preserve">kontenerami obiektów typu GUIElement. Poruszanie się po menu głównym polega na zmianie stanu instancji typu wyliczeniowego „GameState” widocznego powyżej. </w:t>
+      </w:r>
+      <w:r>
+        <w:rPr>
+          <w:rFonts w:ascii="Arial" w:hAnsi="Arial" w:cs="Arial"/>
+        </w:rPr>
+        <w:t xml:space="preserve">W zależności od stanu wyświetlane są określone obiekty klasy GUIElement. </w:t>
+      </w:r>
+    </w:p>
+    <w:p>
+      <w:pPr>
+        <w:rPr>
+          <w:rFonts w:ascii="Arial" w:hAnsi="Arial" w:cs="Arial"/>
+        </w:rPr>
+      </w:pPr>
+    </w:p>
+    <w:p>
+      <w:pPr>
+        <w:rPr>
+          <w:rFonts w:ascii="Arial" w:hAnsi="Arial" w:cs="Arial"/>
+          <w:sz w:val="24"/>
+          <w:szCs w:val="24"/>
+        </w:rPr>
+      </w:pPr>
+      <w:r>
+        <w:rPr>
+          <w:rFonts w:ascii="Arial" w:hAnsi="Arial" w:cs="Arial"/>
+          <w:color w:val="0000FF"/>
+          <w:sz w:val="24"/>
+          <w:szCs w:val="24"/>
+        </w:rPr>
+        <w:lastRenderedPageBreak/>
+        <w:t xml:space="preserve">public void </w:t>
+      </w:r>
+      <w:r>
+        <w:rPr>
+          <w:rFonts w:ascii="Arial" w:hAnsi="Arial" w:cs="Arial"/>
+          <w:sz w:val="24"/>
+          <w:szCs w:val="24"/>
+        </w:rPr>
+        <w:t>LoadContent(</w:t>
+      </w:r>
+      <w:r>
+        <w:rPr>
+          <w:rFonts w:ascii="Arial" w:hAnsi="Arial" w:cs="Arial"/>
+          <w:color w:val="00CC00"/>
+          <w:sz w:val="24"/>
+          <w:szCs w:val="24"/>
+        </w:rPr>
+        <w:t>Content Manager</w:t>
+      </w:r>
+      <w:r>
+        <w:rPr>
+          <w:rFonts w:ascii="Arial" w:hAnsi="Arial" w:cs="Arial"/>
+          <w:color w:val="00B050"/>
+          <w:sz w:val="24"/>
+          <w:szCs w:val="24"/>
+        </w:rPr>
+        <w:t xml:space="preserve"> </w:t>
+      </w:r>
+      <w:r>
+        <w:rPr>
+          <w:rFonts w:ascii="Arial" w:hAnsi="Arial" w:cs="Arial"/>
+          <w:sz w:val="24"/>
+          <w:szCs w:val="24"/>
+        </w:rPr>
+        <w:t xml:space="preserve">content) – metoda </w:t>
+      </w:r>
+      <w:r>
+        <w:rPr>
+          <w:rFonts w:ascii="Arial" w:hAnsi="Arial" w:cs="Arial"/>
+          <w:sz w:val="24"/>
+          <w:szCs w:val="24"/>
+        </w:rPr>
+        <w:t>wywołująca wczytywanie tekstur dla każdego elementu w poszczególnych kontenerach oraz odpowiednio je rozmieszczająca za pomocą funkcji CenterElement, MoveElement, Background oraz Resize</w:t>
+      </w:r>
+    </w:p>
+    <w:p>
+      <w:pPr>
+        <w:rPr>
+          <w:rFonts w:ascii="Arial" w:hAnsi="Arial" w:cs="Arial"/>
+          <w:sz w:val="24"/>
+          <w:szCs w:val="24"/>
+        </w:rPr>
+      </w:pPr>
+      <w:r>
+        <w:rPr>
+          <w:rFonts w:ascii="Arial" w:hAnsi="Arial" w:cs="Arial"/>
+          <w:color w:val="0000FF"/>
+          <w:sz w:val="24"/>
+          <w:szCs w:val="24"/>
+        </w:rPr>
+        <w:t xml:space="preserve">public void </w:t>
+      </w:r>
+      <w:r>
+        <w:rPr>
+          <w:rFonts w:ascii="Arial" w:hAnsi="Arial" w:cs="Arial"/>
+          <w:sz w:val="24"/>
+          <w:szCs w:val="24"/>
+        </w:rPr>
+        <w:t xml:space="preserve">Update()  – metoda </w:t>
+      </w:r>
+      <w:r>
+        <w:rPr>
+          <w:rFonts w:ascii="Arial" w:hAnsi="Arial" w:cs="Arial"/>
+          <w:sz w:val="24"/>
+          <w:szCs w:val="24"/>
+        </w:rPr>
+        <w:t xml:space="preserve">sprawdzająca w zależności od GameState </w:t>
+      </w:r>
+      <w:r>
+        <w:rPr>
+          <w:rFonts w:ascii="Arial" w:hAnsi="Arial" w:cs="Arial"/>
+          <w:sz w:val="24"/>
+          <w:szCs w:val="24"/>
+        </w:rPr>
+        <w:t xml:space="preserve">kliknięcie na przycisk. </w:t>
+      </w:r>
+    </w:p>
+    <w:p>
+      <w:pPr>
+        <w:rPr>
+          <w:rFonts w:ascii="Arial" w:hAnsi="Arial" w:cs="Arial"/>
+          <w:color w:val="66FF66"/>
+          <w:sz w:val="24"/>
+          <w:szCs w:val="24"/>
+        </w:rPr>
+      </w:pPr>
+      <w:r>
+        <w:rPr>
+          <w:rFonts w:ascii="Arial" w:hAnsi="Arial" w:cs="Arial"/>
+          <w:color w:val="0000FF"/>
+          <w:sz w:val="24"/>
+          <w:szCs w:val="24"/>
+        </w:rPr>
+        <w:t xml:space="preserve">public void </w:t>
+      </w:r>
+      <w:r>
+        <w:rPr>
+          <w:rFonts w:ascii="Arial" w:hAnsi="Arial" w:cs="Arial"/>
+          <w:sz w:val="24"/>
+          <w:szCs w:val="24"/>
+        </w:rPr>
+        <w:t xml:space="preserve">Draw( </w:t>
+      </w:r>
+      <w:r>
+        <w:rPr>
+          <w:rFonts w:ascii="Arial" w:hAnsi="Arial" w:cs="Arial"/>
+          <w:color w:val="00B050"/>
+          <w:sz w:val="24"/>
+          <w:szCs w:val="24"/>
+        </w:rPr>
+        <w:t>SpriteBatch</w:t>
+      </w:r>
+      <w:r>
+        <w:rPr>
+          <w:rFonts w:ascii="Arial" w:hAnsi="Arial" w:cs="Arial"/>
+          <w:sz w:val="24"/>
+          <w:szCs w:val="24"/>
+        </w:rPr>
+        <w:t xml:space="preserve"> spritebatch) – metoda odpowiedzialna </w:t>
+      </w:r>
+      <w:r>
+        <w:rPr>
+          <w:rFonts w:ascii="Arial" w:hAnsi="Arial" w:cs="Arial"/>
+          <w:sz w:val="24"/>
+          <w:szCs w:val="24"/>
+        </w:rPr>
+        <w:t>wywoływanie rysowania poszczególnych elementów w zależności od GameState’u</w:t>
+      </w:r>
+    </w:p>
+    <w:p>
+      <w:pPr>
+        <w:rPr>
+          <w:rFonts w:ascii="Arial" w:hAnsi="Arial" w:cs="Arial"/>
+        </w:rPr>
+      </w:pPr>
+      <w:r>
+        <w:rPr>
+          <w:rFonts w:ascii="Arial" w:hAnsi="Arial" w:cs="Arial"/>
+          <w:color w:val="0000FF"/>
+          <w:sz w:val="24"/>
+          <w:szCs w:val="24"/>
+        </w:rPr>
+        <w:t>public void</w:t>
+      </w:r>
+      <w:r>
+        <w:rPr>
+          <w:rFonts w:ascii="Arial" w:hAnsi="Arial" w:cs="Arial"/>
+          <w:sz w:val="24"/>
+          <w:szCs w:val="24"/>
+        </w:rPr>
+        <w:t xml:space="preserve"> OnClick( </w:t>
+      </w:r>
+      <w:r>
+        <w:rPr>
+          <w:rFonts w:ascii="Arial" w:hAnsi="Arial" w:cs="Arial"/>
+          <w:color w:val="0000FF"/>
+          <w:sz w:val="24"/>
+          <w:szCs w:val="24"/>
+        </w:rPr>
+        <w:t xml:space="preserve">string </w:t>
+      </w:r>
+      <w:r>
+        <w:rPr>
+          <w:rFonts w:ascii="Arial" w:hAnsi="Arial" w:cs="Arial"/>
+          <w:sz w:val="24"/>
+          <w:szCs w:val="24"/>
+        </w:rPr>
+        <w:t xml:space="preserve">element) – metoda dodawana do delegatu określająca </w:t>
+      </w:r>
+      <w:bookmarkStart w:id="11" w:name="_GoBack"/>
+      <w:bookmarkEnd w:id="11"/>
+      <w:r>
+        <w:rPr>
+          <w:rFonts w:ascii="Arial" w:hAnsi="Arial" w:cs="Arial"/>
+          <w:sz w:val="24"/>
+          <w:szCs w:val="24"/>
+        </w:rPr>
+        <w:t xml:space="preserve">zachowanie aplikacji po naciśnięciu na przycisk. Rozróżnianie jest to, czy aktualnie jesteśmy w menu głównym czy w submenu. </w:t>
+      </w:r>
+    </w:p>
+    <w:p>
+      <w:pPr>
+        <w:rPr>
+          <w:rFonts w:ascii="Arial" w:hAnsi="Arial" w:cs="Arial"/>
+        </w:rPr>
+      </w:pPr>
+    </w:p>
+    <w:p>
+      <w:pPr>
+        <w:rPr>
+          <w:rFonts w:ascii="Arial" w:hAnsi="Arial" w:cs="Arial"/>
+        </w:rPr>
+      </w:pPr>
+    </w:p>
+    <w:p>
+      <w:pPr>
+        <w:rPr>
+          <w:rFonts w:ascii="Arial" w:hAnsi="Arial" w:cs="Arial"/>
+        </w:rPr>
+      </w:pPr>
+    </w:p>
+    <w:p>
+      <w:pPr>
+        <w:rPr>
+          <w:rFonts w:ascii="Arial" w:hAnsi="Arial" w:cs="Arial"/>
+        </w:rPr>
+      </w:pPr>
+    </w:p>
+    <w:p>
+      <w:pPr>
+        <w:rPr>
+          <w:rFonts w:ascii="Arial" w:hAnsi="Arial" w:cs="Arial"/>
+        </w:rPr>
+      </w:pPr>
+    </w:p>
+    <w:p>
+      <w:pPr>
+        <w:rPr>
+          <w:rFonts w:ascii="Arial" w:hAnsi="Arial" w:cs="Arial"/>
+          <w:color w:val="0000FF"/>
+          <w:sz w:val="24"/>
+          <w:szCs w:val="24"/>
+        </w:rPr>
+      </w:pPr>
+    </w:p>
+    <w:p>
+      <w:pPr>
+        <w:rPr>
+          <w:rFonts w:ascii="Arial" w:hAnsi="Arial" w:cs="Arial"/>
+          <w:sz w:val="24"/>
+          <w:szCs w:val="24"/>
+        </w:rPr>
+      </w:pPr>
+    </w:p>
+    <w:p>
+      <w:pPr>
         <w:rPr>
           <w:rFonts w:ascii="Arial" w:hAnsi="Arial" w:cs="Arial"/>
           <w:sz w:val="24"/>
@@ -2754,7 +4229,7 @@
           <w:szCs w:val="24"/>
         </w:rPr>
       </w:pPr>
-      <w:bookmarkStart w:id="11" w:name="_Toc484783427"/>
+      <w:bookmarkStart w:id="12" w:name="_Toc484783427"/>
       <w:r>
         <w:rPr>
           <w:rFonts w:ascii="Arial" w:hAnsi="Arial" w:cs="Arial"/>
@@ -2763,16 +4238,25 @@
         </w:rPr>
         <w:t>Działanie programu</w:t>
       </w:r>
-      <w:bookmarkEnd w:id="11"/>
-    </w:p>
-    <w:p>
-      <w:pPr>
-        <w:rPr>
-          <w:rFonts w:ascii="Arial" w:hAnsi="Arial" w:cs="Arial"/>
-          <w:sz w:val="24"/>
-          <w:szCs w:val="24"/>
-        </w:rPr>
-      </w:pPr>
+      <w:bookmarkEnd w:id="12"/>
+    </w:p>
+    <w:p>
+      <w:pPr>
+        <w:ind w:left="720"/>
+        <w:rPr>
+          <w:rFonts w:ascii="Arial" w:hAnsi="Arial" w:cs="Arial"/>
+          <w:sz w:val="24"/>
+          <w:szCs w:val="24"/>
+        </w:rPr>
+      </w:pPr>
+      <w:r>
+        <w:rPr>
+          <w:rFonts w:ascii="Arial" w:hAnsi="Arial" w:cs="Arial"/>
+          <w:sz w:val="24"/>
+          <w:szCs w:val="24"/>
+        </w:rPr>
+        <w:t xml:space="preserve">ToDo: rozgrywka </w:t>
+      </w:r>
     </w:p>
     <w:p>
       <w:pPr>
@@ -2796,7 +4280,7 @@
           <w:szCs w:val="24"/>
         </w:rPr>
       </w:pPr>
-      <w:bookmarkStart w:id="12" w:name="_Toc484783428"/>
+      <w:bookmarkStart w:id="13" w:name="_Toc484783428"/>
       <w:r>
         <w:rPr>
           <w:rFonts w:ascii="Arial" w:hAnsi="Arial" w:cs="Arial"/>
@@ -2805,7 +4289,7 @@
         </w:rPr>
         <w:t>Algorytmy i ważniejsze metody</w:t>
       </w:r>
-      <w:bookmarkEnd w:id="12"/>
+      <w:bookmarkEnd w:id="13"/>
       <w:r>
         <w:rPr>
           <w:rFonts w:ascii="Arial" w:hAnsi="Arial" w:cs="Arial"/>
@@ -2838,7 +4322,7 @@
           <w:lang w:val="en-US"/>
         </w:rPr>
       </w:pPr>
-      <w:bookmarkStart w:id="13" w:name="_Toc484783429"/>
+      <w:bookmarkStart w:id="14" w:name="_Toc484783429"/>
       <w:r>
         <w:rPr>
           <w:rFonts w:ascii="Arial" w:hAnsi="Arial" w:cs="Arial"/>
@@ -2847,7 +4331,7 @@
         </w:rPr>
         <w:t>Zastosowane narzędzia</w:t>
       </w:r>
-      <w:bookmarkEnd w:id="13"/>
+      <w:bookmarkEnd w:id="14"/>
       <w:r>
         <w:rPr>
           <w:rFonts w:ascii="Arial" w:hAnsi="Arial" w:cs="Arial"/>
@@ -3011,16 +4495,17 @@
           <w:szCs w:val="24"/>
         </w:rPr>
       </w:pPr>
-      <w:bookmarkStart w:id="14" w:name="_Toc484783430"/>
-      <w:r>
-        <w:rPr>
-          <w:rFonts w:ascii="Arial" w:hAnsi="Arial" w:cs="Arial"/>
-          <w:sz w:val="24"/>
-          <w:szCs w:val="24"/>
-        </w:rPr>
+      <w:bookmarkStart w:id="15" w:name="_Toc484783430"/>
+      <w:r>
+        <w:rPr>
+          <w:rFonts w:ascii="Arial" w:hAnsi="Arial" w:cs="Arial"/>
+          <w:sz w:val="24"/>
+          <w:szCs w:val="24"/>
+        </w:rPr>
+        <w:lastRenderedPageBreak/>
         <w:t>Podsumowanie</w:t>
       </w:r>
-      <w:bookmarkEnd w:id="14"/>
+      <w:bookmarkEnd w:id="15"/>
       <w:r>
         <w:rPr>
           <w:rFonts w:ascii="Arial" w:hAnsi="Arial" w:cs="Arial"/>
@@ -3042,7 +4527,7 @@
           <w:sz w:val="24"/>
         </w:rPr>
       </w:pPr>
-      <w:bookmarkStart w:id="15" w:name="_Toc484783431"/>
+      <w:bookmarkStart w:id="16" w:name="_Toc484783431"/>
       <w:r>
         <w:rPr>
           <w:rFonts w:ascii="Arial" w:hAnsi="Arial" w:cs="Arial"/>
@@ -3057,15 +4542,13 @@
         </w:rPr>
         <w:t>oraz podział prac</w:t>
       </w:r>
-      <w:bookmarkEnd w:id="15"/>
+      <w:bookmarkEnd w:id="16"/>
     </w:p>
     <w:p/>
     <w:p>
       <w:r>
         <w:t>Uzupełnijcie sobie sami:</w:t>
       </w:r>
-      <w:bookmarkStart w:id="16" w:name="_GoBack"/>
-      <w:bookmarkEnd w:id="16"/>
     </w:p>
     <w:p>
       <w:pPr>
@@ -3205,15 +4688,7 @@
           <w:sz w:val="24"/>
           <w:szCs w:val="24"/>
         </w:rPr>
-        <w:t>grafik i animator</w:t>
-      </w:r>
-      <w:r>
-        <w:rPr>
-          <w:rFonts w:ascii="Arial" w:hAnsi="Arial" w:cs="Arial"/>
-          <w:sz w:val="24"/>
-          <w:szCs w:val="24"/>
-        </w:rPr>
-        <w:t>, twórca projektu mapy</w:t>
+        <w:t>grafik i animator, twórca projektu mapy</w:t>
       </w:r>
       <w:r>
         <w:rPr>
@@ -3317,16 +4792,7 @@
           <w:sz w:val="24"/>
           <w:szCs w:val="24"/>
         </w:rPr>
-        <w:t xml:space="preserve">Projekt przyniósł wraz z wieloma wyzwaniami tyle samo doświadczeń. Co prawda nie tylko tych przyjemnych aczkolwiek na pewno przydatnych w przyszłej pracy zawodowej. Przejrzysty podział obowiązków i ról, ustalanie terminów „deadline” czy </w:t>
-      </w:r>
-      <w:r>
-        <w:rPr>
-          <w:rFonts w:ascii="Arial" w:hAnsi="Arial" w:cs="Arial"/>
-          <w:sz w:val="24"/>
-          <w:szCs w:val="24"/>
-        </w:rPr>
-        <w:lastRenderedPageBreak/>
-        <w:t xml:space="preserve">wzajemna pomoc nauczyły nas, że komunikacja w zespole jest równie ważna, jak umiejętności programistyczne. </w:t>
+        <w:t xml:space="preserve">Projekt przyniósł wraz z wieloma wyzwaniami tyle samo doświadczeń. Co prawda nie tylko tych przyjemnych aczkolwiek na pewno przydatnych w przyszłej pracy zawodowej. Przejrzysty podział obowiązków i ról, ustalanie terminów „deadline” czy wzajemna pomoc nauczyły nas, że komunikacja w zespole jest równie ważna, jak umiejętności programistyczne. </w:t>
       </w:r>
     </w:p>
     <w:p>
@@ -3423,10 +4889,10 @@
       </w:r>
     </w:p>
     <w:sectPr>
-      <w:headerReference w:type="even" r:id="rId9"/>
-      <w:headerReference w:type="default" r:id="rId10"/>
-      <w:footerReference w:type="even" r:id="rId11"/>
-      <w:footerReference w:type="default" r:id="rId12"/>
+      <w:headerReference w:type="even" r:id="rId14"/>
+      <w:headerReference w:type="default" r:id="rId15"/>
+      <w:footerReference w:type="even" r:id="rId16"/>
+      <w:footerReference w:type="default" r:id="rId17"/>
       <w:pgSz w:w="11906" w:h="16838"/>
       <w:pgMar w:top="0" w:right="1418" w:bottom="0" w:left="1276" w:header="283" w:footer="0" w:gutter="0"/>
       <w:cols w:space="708"/>
@@ -3438,7 +4904,7 @@
 </file>
 
 <file path=word/endnotes.xml><?xml version="1.0" encoding="utf-8"?>
-<w:endnotes xmlns:wpc="http://schemas.microsoft.com/office/word/2010/wordprocessingCanvas" xmlns:cx="http://schemas.microsoft.com/office/drawing/2014/chartex" xmlns:mc="http://schemas.openxmlformats.org/markup-compatibility/2006" xmlns:o="urn:schemas-microsoft-com:office:office" xmlns:r="http://schemas.openxmlformats.org/officeDocument/2006/relationships" xmlns:m="http://schemas.openxmlformats.org/officeDocument/2006/math" xmlns:v="urn:schemas-microsoft-com:vml" xmlns:wp14="http://schemas.microsoft.com/office/word/2010/wordprocessingDrawing" xmlns:wp="http://schemas.openxmlformats.org/drawingml/2006/wordprocessingDrawing" xmlns:w10="urn:schemas-microsoft-com:office:word" xmlns:w="http://schemas.openxmlformats.org/wordprocessingml/2006/main" xmlns:w14="http://schemas.microsoft.com/office/word/2010/wordml" xmlns:w15="http://schemas.microsoft.com/office/word/2012/wordml" xmlns:w16se="http://schemas.microsoft.com/office/word/2015/wordml/symex" xmlns:wpg="http://schemas.microsoft.com/office/word/2010/wordprocessingGroup" xmlns:wpi="http://schemas.microsoft.com/office/word/2010/wordprocessingInk" xmlns:wne="http://schemas.microsoft.com/office/word/2006/wordml" xmlns:wps="http://schemas.microsoft.com/office/word/2010/wordprocessingShape" mc:Ignorable="w14 w15 w16se wp14">
+<w:endnotes xmlns:wpc="http://schemas.microsoft.com/office/word/2010/wordprocessingCanvas" xmlns:cx="http://schemas.microsoft.com/office/drawing/2014/chartex" xmlns:cx1="http://schemas.microsoft.com/office/drawing/2015/9/8/chartex" xmlns:mc="http://schemas.openxmlformats.org/markup-compatibility/2006" xmlns:o="urn:schemas-microsoft-com:office:office" xmlns:r="http://schemas.openxmlformats.org/officeDocument/2006/relationships" xmlns:m="http://schemas.openxmlformats.org/officeDocument/2006/math" xmlns:v="urn:schemas-microsoft-com:vml" xmlns:wp14="http://schemas.microsoft.com/office/word/2010/wordprocessingDrawing" xmlns:wp="http://schemas.openxmlformats.org/drawingml/2006/wordprocessingDrawing" xmlns:w10="urn:schemas-microsoft-com:office:word" xmlns:w="http://schemas.openxmlformats.org/wordprocessingml/2006/main" xmlns:w14="http://schemas.microsoft.com/office/word/2010/wordml" xmlns:w15="http://schemas.microsoft.com/office/word/2012/wordml" xmlns:w16se="http://schemas.microsoft.com/office/word/2015/wordml/symex" xmlns:wpg="http://schemas.microsoft.com/office/word/2010/wordprocessingGroup" xmlns:wpi="http://schemas.microsoft.com/office/word/2010/wordprocessingInk" xmlns:wne="http://schemas.microsoft.com/office/word/2006/wordml" xmlns:wps="http://schemas.microsoft.com/office/word/2010/wordprocessingShape" mc:Ignorable="w14 w15 w16se wp14">
   <w:endnote w:type="separator" w:id="-1">
     <w:p>
       <w:pPr>
@@ -3463,7 +4929,7 @@
 </file>
 
 <file path=word/footer1.xml><?xml version="1.0" encoding="utf-8"?>
-<w:ftr xmlns:wpc="http://schemas.microsoft.com/office/word/2010/wordprocessingCanvas" xmlns:cx="http://schemas.microsoft.com/office/drawing/2014/chartex" xmlns:mc="http://schemas.openxmlformats.org/markup-compatibility/2006" xmlns:o="urn:schemas-microsoft-com:office:office" xmlns:r="http://schemas.openxmlformats.org/officeDocument/2006/relationships" xmlns:m="http://schemas.openxmlformats.org/officeDocument/2006/math" xmlns:v="urn:schemas-microsoft-com:vml" xmlns:wp14="http://schemas.microsoft.com/office/word/2010/wordprocessingDrawing" xmlns:wp="http://schemas.openxmlformats.org/drawingml/2006/wordprocessingDrawing" xmlns:w10="urn:schemas-microsoft-com:office:word" xmlns:w="http://schemas.openxmlformats.org/wordprocessingml/2006/main" xmlns:w14="http://schemas.microsoft.com/office/word/2010/wordml" xmlns:w15="http://schemas.microsoft.com/office/word/2012/wordml" xmlns:w16se="http://schemas.microsoft.com/office/word/2015/wordml/symex" xmlns:wpg="http://schemas.microsoft.com/office/word/2010/wordprocessingGroup" xmlns:wpi="http://schemas.microsoft.com/office/word/2010/wordprocessingInk" xmlns:wne="http://schemas.microsoft.com/office/word/2006/wordml" xmlns:wps="http://schemas.microsoft.com/office/word/2010/wordprocessingShape" mc:Ignorable="w14 w15 w16se wp14">
+<w:ftr xmlns:wpc="http://schemas.microsoft.com/office/word/2010/wordprocessingCanvas" xmlns:cx="http://schemas.microsoft.com/office/drawing/2014/chartex" xmlns:cx1="http://schemas.microsoft.com/office/drawing/2015/9/8/chartex" xmlns:mc="http://schemas.openxmlformats.org/markup-compatibility/2006" xmlns:o="urn:schemas-microsoft-com:office:office" xmlns:r="http://schemas.openxmlformats.org/officeDocument/2006/relationships" xmlns:m="http://schemas.openxmlformats.org/officeDocument/2006/math" xmlns:v="urn:schemas-microsoft-com:vml" xmlns:wp14="http://schemas.microsoft.com/office/word/2010/wordprocessingDrawing" xmlns:wp="http://schemas.openxmlformats.org/drawingml/2006/wordprocessingDrawing" xmlns:w10="urn:schemas-microsoft-com:office:word" xmlns:w="http://schemas.openxmlformats.org/wordprocessingml/2006/main" xmlns:w14="http://schemas.microsoft.com/office/word/2010/wordml" xmlns:w15="http://schemas.microsoft.com/office/word/2012/wordml" xmlns:w16se="http://schemas.microsoft.com/office/word/2015/wordml/symex" xmlns:wpg="http://schemas.microsoft.com/office/word/2010/wordprocessingGroup" xmlns:wpi="http://schemas.microsoft.com/office/word/2010/wordprocessingInk" xmlns:wne="http://schemas.microsoft.com/office/word/2006/wordml" xmlns:wps="http://schemas.microsoft.com/office/word/2010/wordprocessingShape" mc:Ignorable="w14 w15 w16se wp14">
   <w:p>
     <w:pPr>
       <w:pStyle w:val="Stopka"/>
@@ -3499,7 +4965,7 @@
           <v:path o:extrusionok="f" gradientshapeok="t" o:connecttype="rect"/>
           <o:lock v:ext="edit" aspectratio="t"/>
         </v:shapetype>
-        <v:shape id="_x0000_i1031" type="#_x0000_t75" style="width:594.25pt;height:70.95pt">
+        <v:shape id="_x0000_i1025" type="#_x0000_t75" style="width:594pt;height:71.25pt">
           <v:imagedata r:id="rId1" o:title="tlo2"/>
         </v:shape>
       </w:pict>
@@ -3509,7 +4975,7 @@
 </file>
 
 <file path=word/footer2.xml><?xml version="1.0" encoding="utf-8"?>
-<w:ftr xmlns:wpc="http://schemas.microsoft.com/office/word/2010/wordprocessingCanvas" xmlns:cx="http://schemas.microsoft.com/office/drawing/2014/chartex" xmlns:mc="http://schemas.openxmlformats.org/markup-compatibility/2006" xmlns:o="urn:schemas-microsoft-com:office:office" xmlns:r="http://schemas.openxmlformats.org/officeDocument/2006/relationships" xmlns:m="http://schemas.openxmlformats.org/officeDocument/2006/math" xmlns:v="urn:schemas-microsoft-com:vml" xmlns:wp14="http://schemas.microsoft.com/office/word/2010/wordprocessingDrawing" xmlns:wp="http://schemas.openxmlformats.org/drawingml/2006/wordprocessingDrawing" xmlns:w10="urn:schemas-microsoft-com:office:word" xmlns:w="http://schemas.openxmlformats.org/wordprocessingml/2006/main" xmlns:w14="http://schemas.microsoft.com/office/word/2010/wordml" xmlns:w15="http://schemas.microsoft.com/office/word/2012/wordml" xmlns:w16se="http://schemas.microsoft.com/office/word/2015/wordml/symex" xmlns:wpg="http://schemas.microsoft.com/office/word/2010/wordprocessingGroup" xmlns:wpi="http://schemas.microsoft.com/office/word/2010/wordprocessingInk" xmlns:wne="http://schemas.microsoft.com/office/word/2006/wordml" xmlns:wps="http://schemas.microsoft.com/office/word/2010/wordprocessingShape" mc:Ignorable="w14 w15 w16se wp14">
+<w:ftr xmlns:wpc="http://schemas.microsoft.com/office/word/2010/wordprocessingCanvas" xmlns:cx="http://schemas.microsoft.com/office/drawing/2014/chartex" xmlns:cx1="http://schemas.microsoft.com/office/drawing/2015/9/8/chartex" xmlns:mc="http://schemas.openxmlformats.org/markup-compatibility/2006" xmlns:o="urn:schemas-microsoft-com:office:office" xmlns:r="http://schemas.openxmlformats.org/officeDocument/2006/relationships" xmlns:m="http://schemas.openxmlformats.org/officeDocument/2006/math" xmlns:v="urn:schemas-microsoft-com:vml" xmlns:wp14="http://schemas.microsoft.com/office/word/2010/wordprocessingDrawing" xmlns:wp="http://schemas.openxmlformats.org/drawingml/2006/wordprocessingDrawing" xmlns:w10="urn:schemas-microsoft-com:office:word" xmlns:w="http://schemas.openxmlformats.org/wordprocessingml/2006/main" xmlns:w14="http://schemas.microsoft.com/office/word/2010/wordml" xmlns:w15="http://schemas.microsoft.com/office/word/2012/wordml" xmlns:w16se="http://schemas.microsoft.com/office/word/2015/wordml/symex" xmlns:wpg="http://schemas.microsoft.com/office/word/2010/wordprocessingGroup" xmlns:wpi="http://schemas.microsoft.com/office/word/2010/wordprocessingInk" xmlns:wne="http://schemas.microsoft.com/office/word/2006/wordml" xmlns:wps="http://schemas.microsoft.com/office/word/2010/wordprocessingShape" mc:Ignorable="w14 w15 w16se wp14">
   <w:p>
     <w:pPr>
       <w:pStyle w:val="Stopka"/>
@@ -3540,7 +5006,7 @@
           <v:path o:extrusionok="f" gradientshapeok="t" o:connecttype="rect"/>
           <o:lock v:ext="edit" aspectratio="t"/>
         </v:shapetype>
-        <v:shape id="_x0000_i1033" type="#_x0000_t75" style="width:600.7pt;height:1in">
+        <v:shape id="_x0000_i1026" type="#_x0000_t75" style="width:600.75pt;height:1in">
           <v:imagedata r:id="rId1" o:title="tlo2"/>
         </v:shape>
       </w:pict>
@@ -3550,7 +5016,7 @@
 </file>
 
 <file path=word/footnotes.xml><?xml version="1.0" encoding="utf-8"?>
-<w:footnotes xmlns:wpc="http://schemas.microsoft.com/office/word/2010/wordprocessingCanvas" xmlns:cx="http://schemas.microsoft.com/office/drawing/2014/chartex" xmlns:mc="http://schemas.openxmlformats.org/markup-compatibility/2006" xmlns:o="urn:schemas-microsoft-com:office:office" xmlns:r="http://schemas.openxmlformats.org/officeDocument/2006/relationships" xmlns:m="http://schemas.openxmlformats.org/officeDocument/2006/math" xmlns:v="urn:schemas-microsoft-com:vml" xmlns:wp14="http://schemas.microsoft.com/office/word/2010/wordprocessingDrawing" xmlns:wp="http://schemas.openxmlformats.org/drawingml/2006/wordprocessingDrawing" xmlns:w10="urn:schemas-microsoft-com:office:word" xmlns:w="http://schemas.openxmlformats.org/wordprocessingml/2006/main" xmlns:w14="http://schemas.microsoft.com/office/word/2010/wordml" xmlns:w15="http://schemas.microsoft.com/office/word/2012/wordml" xmlns:w16se="http://schemas.microsoft.com/office/word/2015/wordml/symex" xmlns:wpg="http://schemas.microsoft.com/office/word/2010/wordprocessingGroup" xmlns:wpi="http://schemas.microsoft.com/office/word/2010/wordprocessingInk" xmlns:wne="http://schemas.microsoft.com/office/word/2006/wordml" xmlns:wps="http://schemas.microsoft.com/office/word/2010/wordprocessingShape" mc:Ignorable="w14 w15 w16se wp14">
+<w:footnotes xmlns:wpc="http://schemas.microsoft.com/office/word/2010/wordprocessingCanvas" xmlns:cx="http://schemas.microsoft.com/office/drawing/2014/chartex" xmlns:cx1="http://schemas.microsoft.com/office/drawing/2015/9/8/chartex" xmlns:mc="http://schemas.openxmlformats.org/markup-compatibility/2006" xmlns:o="urn:schemas-microsoft-com:office:office" xmlns:r="http://schemas.openxmlformats.org/officeDocument/2006/relationships" xmlns:m="http://schemas.openxmlformats.org/officeDocument/2006/math" xmlns:v="urn:schemas-microsoft-com:vml" xmlns:wp14="http://schemas.microsoft.com/office/word/2010/wordprocessingDrawing" xmlns:wp="http://schemas.openxmlformats.org/drawingml/2006/wordprocessingDrawing" xmlns:w10="urn:schemas-microsoft-com:office:word" xmlns:w="http://schemas.openxmlformats.org/wordprocessingml/2006/main" xmlns:w14="http://schemas.microsoft.com/office/word/2010/wordml" xmlns:w15="http://schemas.microsoft.com/office/word/2012/wordml" xmlns:w16se="http://schemas.microsoft.com/office/word/2015/wordml/symex" xmlns:wpg="http://schemas.microsoft.com/office/word/2010/wordprocessingGroup" xmlns:wpi="http://schemas.microsoft.com/office/word/2010/wordprocessingInk" xmlns:wne="http://schemas.microsoft.com/office/word/2006/wordml" xmlns:wps="http://schemas.microsoft.com/office/word/2010/wordprocessingShape" mc:Ignorable="w14 w15 w16se wp14">
   <w:footnote w:type="separator" w:id="-1">
     <w:p>
       <w:pPr>
@@ -3575,7 +5041,7 @@
 </file>
 
 <file path=word/header1.xml><?xml version="1.0" encoding="utf-8"?>
-<w:hdr xmlns:wpc="http://schemas.microsoft.com/office/word/2010/wordprocessingCanvas" xmlns:cx="http://schemas.microsoft.com/office/drawing/2014/chartex" xmlns:mc="http://schemas.openxmlformats.org/markup-compatibility/2006" xmlns:o="urn:schemas-microsoft-com:office:office" xmlns:r="http://schemas.openxmlformats.org/officeDocument/2006/relationships" xmlns:m="http://schemas.openxmlformats.org/officeDocument/2006/math" xmlns:v="urn:schemas-microsoft-com:vml" xmlns:wp14="http://schemas.microsoft.com/office/word/2010/wordprocessingDrawing" xmlns:wp="http://schemas.openxmlformats.org/drawingml/2006/wordprocessingDrawing" xmlns:w10="urn:schemas-microsoft-com:office:word" xmlns:w="http://schemas.openxmlformats.org/wordprocessingml/2006/main" xmlns:w14="http://schemas.microsoft.com/office/word/2010/wordml" xmlns:w15="http://schemas.microsoft.com/office/word/2012/wordml" xmlns:w16se="http://schemas.microsoft.com/office/word/2015/wordml/symex" xmlns:wpg="http://schemas.microsoft.com/office/word/2010/wordprocessingGroup" xmlns:wpi="http://schemas.microsoft.com/office/word/2010/wordprocessingInk" xmlns:wne="http://schemas.microsoft.com/office/word/2006/wordml" xmlns:wps="http://schemas.microsoft.com/office/word/2010/wordprocessingShape" mc:Ignorable="w14 w15 w16se wp14">
+<w:hdr xmlns:wpc="http://schemas.microsoft.com/office/word/2010/wordprocessingCanvas" xmlns:cx="http://schemas.microsoft.com/office/drawing/2014/chartex" xmlns:cx1="http://schemas.microsoft.com/office/drawing/2015/9/8/chartex" xmlns:mc="http://schemas.openxmlformats.org/markup-compatibility/2006" xmlns:o="urn:schemas-microsoft-com:office:office" xmlns:r="http://schemas.openxmlformats.org/officeDocument/2006/relationships" xmlns:m="http://schemas.openxmlformats.org/officeDocument/2006/math" xmlns:v="urn:schemas-microsoft-com:vml" xmlns:wp14="http://schemas.microsoft.com/office/word/2010/wordprocessingDrawing" xmlns:wp="http://schemas.openxmlformats.org/drawingml/2006/wordprocessingDrawing" xmlns:w10="urn:schemas-microsoft-com:office:word" xmlns:w="http://schemas.openxmlformats.org/wordprocessingml/2006/main" xmlns:w14="http://schemas.microsoft.com/office/word/2010/wordml" xmlns:w15="http://schemas.microsoft.com/office/word/2012/wordml" xmlns:w16se="http://schemas.microsoft.com/office/word/2015/wordml/symex" xmlns:wpg="http://schemas.microsoft.com/office/word/2010/wordprocessingGroup" xmlns:wpi="http://schemas.microsoft.com/office/word/2010/wordprocessingInk" xmlns:wne="http://schemas.microsoft.com/office/word/2006/wordml" xmlns:wps="http://schemas.microsoft.com/office/word/2010/wordprocessingShape" mc:Ignorable="w14 w15 w16se wp14">
   <w:sdt>
     <w:sdtPr>
       <w:rPr>
@@ -3638,7 +5104,7 @@
             <w:bCs/>
             <w:noProof/>
           </w:rPr>
-          <w:t>6</w:t>
+          <w:t>10</w:t>
         </w:r>
         <w:r>
           <w:rPr>
@@ -3661,7 +5127,7 @@
 </file>
 
 <file path=word/header2.xml><?xml version="1.0" encoding="utf-8"?>
-<w:hdr xmlns:wpc="http://schemas.microsoft.com/office/word/2010/wordprocessingCanvas" xmlns:cx="http://schemas.microsoft.com/office/drawing/2014/chartex" xmlns:mc="http://schemas.openxmlformats.org/markup-compatibility/2006" xmlns:o="urn:schemas-microsoft-com:office:office" xmlns:r="http://schemas.openxmlformats.org/officeDocument/2006/relationships" xmlns:m="http://schemas.openxmlformats.org/officeDocument/2006/math" xmlns:v="urn:schemas-microsoft-com:vml" xmlns:wp14="http://schemas.microsoft.com/office/word/2010/wordprocessingDrawing" xmlns:wp="http://schemas.openxmlformats.org/drawingml/2006/wordprocessingDrawing" xmlns:w10="urn:schemas-microsoft-com:office:word" xmlns:w="http://schemas.openxmlformats.org/wordprocessingml/2006/main" xmlns:w14="http://schemas.microsoft.com/office/word/2010/wordml" xmlns:w15="http://schemas.microsoft.com/office/word/2012/wordml" xmlns:w16se="http://schemas.microsoft.com/office/word/2015/wordml/symex" xmlns:wpg="http://schemas.microsoft.com/office/word/2010/wordprocessingGroup" xmlns:wpi="http://schemas.microsoft.com/office/word/2010/wordprocessingInk" xmlns:wne="http://schemas.microsoft.com/office/word/2006/wordml" xmlns:wps="http://schemas.microsoft.com/office/word/2010/wordprocessingShape" mc:Ignorable="w14 w15 w16se wp14">
+<w:hdr xmlns:wpc="http://schemas.microsoft.com/office/word/2010/wordprocessingCanvas" xmlns:cx="http://schemas.microsoft.com/office/drawing/2014/chartex" xmlns:cx1="http://schemas.microsoft.com/office/drawing/2015/9/8/chartex" xmlns:mc="http://schemas.openxmlformats.org/markup-compatibility/2006" xmlns:o="urn:schemas-microsoft-com:office:office" xmlns:r="http://schemas.openxmlformats.org/officeDocument/2006/relationships" xmlns:m="http://schemas.openxmlformats.org/officeDocument/2006/math" xmlns:v="urn:schemas-microsoft-com:vml" xmlns:wp14="http://schemas.microsoft.com/office/word/2010/wordprocessingDrawing" xmlns:wp="http://schemas.openxmlformats.org/drawingml/2006/wordprocessingDrawing" xmlns:w10="urn:schemas-microsoft-com:office:word" xmlns:w="http://schemas.openxmlformats.org/wordprocessingml/2006/main" xmlns:w14="http://schemas.microsoft.com/office/word/2010/wordml" xmlns:w15="http://schemas.microsoft.com/office/word/2012/wordml" xmlns:w16se="http://schemas.microsoft.com/office/word/2015/wordml/symex" xmlns:wpg="http://schemas.microsoft.com/office/word/2010/wordprocessingGroup" xmlns:wpi="http://schemas.microsoft.com/office/word/2010/wordprocessingInk" xmlns:wne="http://schemas.microsoft.com/office/word/2006/wordml" xmlns:wps="http://schemas.microsoft.com/office/word/2010/wordprocessingShape" mc:Ignorable="w14 w15 w16se wp14">
   <w:sdt>
     <w:sdtPr>
       <w:rPr>
@@ -3720,7 +5186,7 @@
             <w:bCs/>
             <w:noProof/>
           </w:rPr>
-          <w:t>5</w:t>
+          <w:t>9</w:t>
         </w:r>
         <w:r>
           <w:rPr>
@@ -3741,7 +5207,7 @@
 </file>
 
 <file path=word/numbering.xml><?xml version="1.0" encoding="utf-8"?>
-<w:numbering xmlns:wpc="http://schemas.microsoft.com/office/word/2010/wordprocessingCanvas" xmlns:cx="http://schemas.microsoft.com/office/drawing/2014/chartex" xmlns:mc="http://schemas.openxmlformats.org/markup-compatibility/2006" xmlns:o="urn:schemas-microsoft-com:office:office" xmlns:r="http://schemas.openxmlformats.org/officeDocument/2006/relationships" xmlns:m="http://schemas.openxmlformats.org/officeDocument/2006/math" xmlns:v="urn:schemas-microsoft-com:vml" xmlns:wp14="http://schemas.microsoft.com/office/word/2010/wordprocessingDrawing" xmlns:wp="http://schemas.openxmlformats.org/drawingml/2006/wordprocessingDrawing" xmlns:w10="urn:schemas-microsoft-com:office:word" xmlns:w="http://schemas.openxmlformats.org/wordprocessingml/2006/main" xmlns:w14="http://schemas.microsoft.com/office/word/2010/wordml" xmlns:w15="http://schemas.microsoft.com/office/word/2012/wordml" xmlns:w16se="http://schemas.microsoft.com/office/word/2015/wordml/symex" xmlns:wpg="http://schemas.microsoft.com/office/word/2010/wordprocessingGroup" xmlns:wpi="http://schemas.microsoft.com/office/word/2010/wordprocessingInk" xmlns:wne="http://schemas.microsoft.com/office/word/2006/wordml" xmlns:wps="http://schemas.microsoft.com/office/word/2010/wordprocessingShape" mc:Ignorable="w14 w15 w16se wp14">
+<w:numbering xmlns:wpc="http://schemas.microsoft.com/office/word/2010/wordprocessingCanvas" xmlns:cx="http://schemas.microsoft.com/office/drawing/2014/chartex" xmlns:cx1="http://schemas.microsoft.com/office/drawing/2015/9/8/chartex" xmlns:mc="http://schemas.openxmlformats.org/markup-compatibility/2006" xmlns:o="urn:schemas-microsoft-com:office:office" xmlns:r="http://schemas.openxmlformats.org/officeDocument/2006/relationships" xmlns:m="http://schemas.openxmlformats.org/officeDocument/2006/math" xmlns:v="urn:schemas-microsoft-com:vml" xmlns:wp14="http://schemas.microsoft.com/office/word/2010/wordprocessingDrawing" xmlns:wp="http://schemas.openxmlformats.org/drawingml/2006/wordprocessingDrawing" xmlns:w10="urn:schemas-microsoft-com:office:word" xmlns:w="http://schemas.openxmlformats.org/wordprocessingml/2006/main" xmlns:w14="http://schemas.microsoft.com/office/word/2010/wordml" xmlns:w15="http://schemas.microsoft.com/office/word/2012/wordml" xmlns:w16se="http://schemas.microsoft.com/office/word/2015/wordml/symex" xmlns:wpg="http://schemas.microsoft.com/office/word/2010/wordprocessingGroup" xmlns:wpi="http://schemas.microsoft.com/office/word/2010/wordprocessingInk" xmlns:wne="http://schemas.microsoft.com/office/word/2006/wordml" xmlns:wps="http://schemas.microsoft.com/office/word/2010/wordprocessingShape" mc:Ignorable="w14 w15 w16se wp14">
   <w:abstractNum w:abstractNumId="0" w15:restartNumberingAfterBreak="0">
     <w:nsid w:val="003F1A54"/>
     <w:multiLevelType w:val="hybridMultilevel"/>
@@ -5653,6 +7119,232 @@
     </w:lvl>
   </w:abstractNum>
   <w:abstractNum w:abstractNumId="19" w15:restartNumberingAfterBreak="0">
+    <w:nsid w:val="6CF12A74"/>
+    <w:multiLevelType w:val="hybridMultilevel"/>
+    <w:tmpl w:val="4314BD10"/>
+    <w:lvl w:ilvl="0" w:tplc="04150001">
+      <w:start w:val="1"/>
+      <w:numFmt w:val="bullet"/>
+      <w:lvlText w:val=""/>
+      <w:lvlJc w:val="left"/>
+      <w:pPr>
+        <w:ind w:left="1425" w:hanging="360"/>
+      </w:pPr>
+      <w:rPr>
+        <w:rFonts w:ascii="Symbol" w:hAnsi="Symbol" w:hint="default"/>
+      </w:rPr>
+    </w:lvl>
+    <w:lvl w:ilvl="1" w:tplc="04150003" w:tentative="1">
+      <w:start w:val="1"/>
+      <w:numFmt w:val="bullet"/>
+      <w:lvlText w:val="o"/>
+      <w:lvlJc w:val="left"/>
+      <w:pPr>
+        <w:ind w:left="2145" w:hanging="360"/>
+      </w:pPr>
+      <w:rPr>
+        <w:rFonts w:ascii="Courier New" w:hAnsi="Courier New" w:cs="Courier New" w:hint="default"/>
+      </w:rPr>
+    </w:lvl>
+    <w:lvl w:ilvl="2" w:tplc="04150005" w:tentative="1">
+      <w:start w:val="1"/>
+      <w:numFmt w:val="bullet"/>
+      <w:lvlText w:val=""/>
+      <w:lvlJc w:val="left"/>
+      <w:pPr>
+        <w:ind w:left="2865" w:hanging="360"/>
+      </w:pPr>
+      <w:rPr>
+        <w:rFonts w:ascii="Wingdings" w:hAnsi="Wingdings" w:hint="default"/>
+      </w:rPr>
+    </w:lvl>
+    <w:lvl w:ilvl="3" w:tplc="04150001" w:tentative="1">
+      <w:start w:val="1"/>
+      <w:numFmt w:val="bullet"/>
+      <w:lvlText w:val=""/>
+      <w:lvlJc w:val="left"/>
+      <w:pPr>
+        <w:ind w:left="3585" w:hanging="360"/>
+      </w:pPr>
+      <w:rPr>
+        <w:rFonts w:ascii="Symbol" w:hAnsi="Symbol" w:hint="default"/>
+      </w:rPr>
+    </w:lvl>
+    <w:lvl w:ilvl="4" w:tplc="04150003" w:tentative="1">
+      <w:start w:val="1"/>
+      <w:numFmt w:val="bullet"/>
+      <w:lvlText w:val="o"/>
+      <w:lvlJc w:val="left"/>
+      <w:pPr>
+        <w:ind w:left="4305" w:hanging="360"/>
+      </w:pPr>
+      <w:rPr>
+        <w:rFonts w:ascii="Courier New" w:hAnsi="Courier New" w:cs="Courier New" w:hint="default"/>
+      </w:rPr>
+    </w:lvl>
+    <w:lvl w:ilvl="5" w:tplc="04150005" w:tentative="1">
+      <w:start w:val="1"/>
+      <w:numFmt w:val="bullet"/>
+      <w:lvlText w:val=""/>
+      <w:lvlJc w:val="left"/>
+      <w:pPr>
+        <w:ind w:left="5025" w:hanging="360"/>
+      </w:pPr>
+      <w:rPr>
+        <w:rFonts w:ascii="Wingdings" w:hAnsi="Wingdings" w:hint="default"/>
+      </w:rPr>
+    </w:lvl>
+    <w:lvl w:ilvl="6" w:tplc="04150001" w:tentative="1">
+      <w:start w:val="1"/>
+      <w:numFmt w:val="bullet"/>
+      <w:lvlText w:val=""/>
+      <w:lvlJc w:val="left"/>
+      <w:pPr>
+        <w:ind w:left="5745" w:hanging="360"/>
+      </w:pPr>
+      <w:rPr>
+        <w:rFonts w:ascii="Symbol" w:hAnsi="Symbol" w:hint="default"/>
+      </w:rPr>
+    </w:lvl>
+    <w:lvl w:ilvl="7" w:tplc="04150003" w:tentative="1">
+      <w:start w:val="1"/>
+      <w:numFmt w:val="bullet"/>
+      <w:lvlText w:val="o"/>
+      <w:lvlJc w:val="left"/>
+      <w:pPr>
+        <w:ind w:left="6465" w:hanging="360"/>
+      </w:pPr>
+      <w:rPr>
+        <w:rFonts w:ascii="Courier New" w:hAnsi="Courier New" w:cs="Courier New" w:hint="default"/>
+      </w:rPr>
+    </w:lvl>
+    <w:lvl w:ilvl="8" w:tplc="04150005" w:tentative="1">
+      <w:start w:val="1"/>
+      <w:numFmt w:val="bullet"/>
+      <w:lvlText w:val=""/>
+      <w:lvlJc w:val="left"/>
+      <w:pPr>
+        <w:ind w:left="7185" w:hanging="360"/>
+      </w:pPr>
+      <w:rPr>
+        <w:rFonts w:ascii="Wingdings" w:hAnsi="Wingdings" w:hint="default"/>
+      </w:rPr>
+    </w:lvl>
+  </w:abstractNum>
+  <w:abstractNum w:abstractNumId="20" w15:restartNumberingAfterBreak="0">
+    <w:nsid w:val="6E9E6DCD"/>
+    <w:multiLevelType w:val="hybridMultilevel"/>
+    <w:tmpl w:val="62C0EC30"/>
+    <w:lvl w:ilvl="0" w:tplc="04150001">
+      <w:start w:val="1"/>
+      <w:numFmt w:val="bullet"/>
+      <w:lvlText w:val=""/>
+      <w:lvlJc w:val="left"/>
+      <w:pPr>
+        <w:ind w:left="720" w:hanging="360"/>
+      </w:pPr>
+      <w:rPr>
+        <w:rFonts w:ascii="Symbol" w:hAnsi="Symbol" w:hint="default"/>
+      </w:rPr>
+    </w:lvl>
+    <w:lvl w:ilvl="1" w:tplc="04150003" w:tentative="1">
+      <w:start w:val="1"/>
+      <w:numFmt w:val="bullet"/>
+      <w:lvlText w:val="o"/>
+      <w:lvlJc w:val="left"/>
+      <w:pPr>
+        <w:ind w:left="1440" w:hanging="360"/>
+      </w:pPr>
+      <w:rPr>
+        <w:rFonts w:ascii="Courier New" w:hAnsi="Courier New" w:cs="Courier New" w:hint="default"/>
+      </w:rPr>
+    </w:lvl>
+    <w:lvl w:ilvl="2" w:tplc="04150005" w:tentative="1">
+      <w:start w:val="1"/>
+      <w:numFmt w:val="bullet"/>
+      <w:lvlText w:val=""/>
+      <w:lvlJc w:val="left"/>
+      <w:pPr>
+        <w:ind w:left="2160" w:hanging="360"/>
+      </w:pPr>
+      <w:rPr>
+        <w:rFonts w:ascii="Wingdings" w:hAnsi="Wingdings" w:hint="default"/>
+      </w:rPr>
+    </w:lvl>
+    <w:lvl w:ilvl="3" w:tplc="04150001" w:tentative="1">
+      <w:start w:val="1"/>
+      <w:numFmt w:val="bullet"/>
+      <w:lvlText w:val=""/>
+      <w:lvlJc w:val="left"/>
+      <w:pPr>
+        <w:ind w:left="2880" w:hanging="360"/>
+      </w:pPr>
+      <w:rPr>
+        <w:rFonts w:ascii="Symbol" w:hAnsi="Symbol" w:hint="default"/>
+      </w:rPr>
+    </w:lvl>
+    <w:lvl w:ilvl="4" w:tplc="04150003" w:tentative="1">
+      <w:start w:val="1"/>
+      <w:numFmt w:val="bullet"/>
+      <w:lvlText w:val="o"/>
+      <w:lvlJc w:val="left"/>
+      <w:pPr>
+        <w:ind w:left="3600" w:hanging="360"/>
+      </w:pPr>
+      <w:rPr>
+        <w:rFonts w:ascii="Courier New" w:hAnsi="Courier New" w:cs="Courier New" w:hint="default"/>
+      </w:rPr>
+    </w:lvl>
+    <w:lvl w:ilvl="5" w:tplc="04150005" w:tentative="1">
+      <w:start w:val="1"/>
+      <w:numFmt w:val="bullet"/>
+      <w:lvlText w:val=""/>
+      <w:lvlJc w:val="left"/>
+      <w:pPr>
+        <w:ind w:left="4320" w:hanging="360"/>
+      </w:pPr>
+      <w:rPr>
+        <w:rFonts w:ascii="Wingdings" w:hAnsi="Wingdings" w:hint="default"/>
+      </w:rPr>
+    </w:lvl>
+    <w:lvl w:ilvl="6" w:tplc="04150001" w:tentative="1">
+      <w:start w:val="1"/>
+      <w:numFmt w:val="bullet"/>
+      <w:lvlText w:val=""/>
+      <w:lvlJc w:val="left"/>
+      <w:pPr>
+        <w:ind w:left="5040" w:hanging="360"/>
+      </w:pPr>
+      <w:rPr>
+        <w:rFonts w:ascii="Symbol" w:hAnsi="Symbol" w:hint="default"/>
+      </w:rPr>
+    </w:lvl>
+    <w:lvl w:ilvl="7" w:tplc="04150003" w:tentative="1">
+      <w:start w:val="1"/>
+      <w:numFmt w:val="bullet"/>
+      <w:lvlText w:val="o"/>
+      <w:lvlJc w:val="left"/>
+      <w:pPr>
+        <w:ind w:left="5760" w:hanging="360"/>
+      </w:pPr>
+      <w:rPr>
+        <w:rFonts w:ascii="Courier New" w:hAnsi="Courier New" w:cs="Courier New" w:hint="default"/>
+      </w:rPr>
+    </w:lvl>
+    <w:lvl w:ilvl="8" w:tplc="04150005" w:tentative="1">
+      <w:start w:val="1"/>
+      <w:numFmt w:val="bullet"/>
+      <w:lvlText w:val=""/>
+      <w:lvlJc w:val="left"/>
+      <w:pPr>
+        <w:ind w:left="6480" w:hanging="360"/>
+      </w:pPr>
+      <w:rPr>
+        <w:rFonts w:ascii="Wingdings" w:hAnsi="Wingdings" w:hint="default"/>
+      </w:rPr>
+    </w:lvl>
+  </w:abstractNum>
+  <w:abstractNum w:abstractNumId="21" w15:restartNumberingAfterBreak="0">
     <w:nsid w:val="7132680F"/>
     <w:multiLevelType w:val="hybridMultilevel"/>
     <w:tmpl w:val="D1FC6814"/>
@@ -5738,7 +7430,7 @@
       </w:pPr>
     </w:lvl>
   </w:abstractNum>
-  <w:abstractNum w:abstractNumId="20" w15:restartNumberingAfterBreak="0">
+  <w:abstractNum w:abstractNumId="22" w15:restartNumberingAfterBreak="0">
     <w:nsid w:val="73E86EB3"/>
     <w:multiLevelType w:val="hybridMultilevel"/>
     <w:tmpl w:val="2FA64F70"/>
@@ -5851,7 +7543,7 @@
       </w:rPr>
     </w:lvl>
   </w:abstractNum>
-  <w:abstractNum w:abstractNumId="21" w15:restartNumberingAfterBreak="0">
+  <w:abstractNum w:abstractNumId="23" w15:restartNumberingAfterBreak="0">
     <w:nsid w:val="790B5E54"/>
     <w:multiLevelType w:val="hybridMultilevel"/>
     <w:tmpl w:val="842061AA"/>
@@ -5937,7 +7629,7 @@
       </w:pPr>
     </w:lvl>
   </w:abstractNum>
-  <w:abstractNum w:abstractNumId="22" w15:restartNumberingAfterBreak="0">
+  <w:abstractNum w:abstractNumId="24" w15:restartNumberingAfterBreak="0">
     <w:nsid w:val="7F413A83"/>
     <w:multiLevelType w:val="hybridMultilevel"/>
     <w:tmpl w:val="391A0916"/>
@@ -6037,7 +7729,7 @@
     <w:abstractNumId w:val="11"/>
   </w:num>
   <w:num w:numId="4">
-    <w:abstractNumId w:val="22"/>
+    <w:abstractNumId w:val="24"/>
   </w:num>
   <w:num w:numId="5">
     <w:abstractNumId w:val="2"/>
@@ -6052,7 +7744,7 @@
     <w:abstractNumId w:val="1"/>
   </w:num>
   <w:num w:numId="9">
-    <w:abstractNumId w:val="21"/>
+    <w:abstractNumId w:val="23"/>
   </w:num>
   <w:num w:numId="10">
     <w:abstractNumId w:val="6"/>
@@ -6070,7 +7762,7 @@
     <w:abstractNumId w:val="15"/>
   </w:num>
   <w:num w:numId="15">
-    <w:abstractNumId w:val="20"/>
+    <w:abstractNumId w:val="22"/>
   </w:num>
   <w:num w:numId="16">
     <w:abstractNumId w:val="4"/>
@@ -6091,10 +7783,16 @@
     <w:abstractNumId w:val="8"/>
   </w:num>
   <w:num w:numId="22">
-    <w:abstractNumId w:val="19"/>
+    <w:abstractNumId w:val="21"/>
   </w:num>
   <w:num w:numId="23">
     <w:abstractNumId w:val="12"/>
+  </w:num>
+  <w:num w:numId="24">
+    <w:abstractNumId w:val="19"/>
+  </w:num>
+  <w:num w:numId="25">
+    <w:abstractNumId w:val="20"/>
   </w:num>
 </w:numbering>
 </file>
@@ -6543,7 +8241,6 @@
   <w:style w:type="character" w:default="1" w:styleId="Domylnaczcionkaakapitu">
     <w:name w:val="Default Paragraph Font"/>
     <w:uiPriority w:val="1"/>
-    <w:semiHidden/>
     <w:unhideWhenUsed/>
   </w:style>
   <w:style w:type="table" w:default="1" w:styleId="Standardowy">
@@ -6771,561 +8468,6 @@
     </w:rPr>
   </w:style>
 </w:styles>
-</file>
-
-<file path=word/glossary/document.xml><?xml version="1.0" encoding="utf-8"?>
-<w:glossaryDocument xmlns:wpc="http://schemas.microsoft.com/office/word/2010/wordprocessingCanvas" xmlns:cx="http://schemas.microsoft.com/office/drawing/2014/chartex" xmlns:mc="http://schemas.openxmlformats.org/markup-compatibility/2006" xmlns:o="urn:schemas-microsoft-com:office:office" xmlns:r="http://schemas.openxmlformats.org/officeDocument/2006/relationships" xmlns:m="http://schemas.openxmlformats.org/officeDocument/2006/math" xmlns:v="urn:schemas-microsoft-com:vml" xmlns:wp14="http://schemas.microsoft.com/office/word/2010/wordprocessingDrawing" xmlns:wp="http://schemas.openxmlformats.org/drawingml/2006/wordprocessingDrawing" xmlns:w10="urn:schemas-microsoft-com:office:word" xmlns:w="http://schemas.openxmlformats.org/wordprocessingml/2006/main" xmlns:w14="http://schemas.microsoft.com/office/word/2010/wordml" xmlns:w15="http://schemas.microsoft.com/office/word/2012/wordml" xmlns:w16se="http://schemas.microsoft.com/office/word/2015/wordml/symex" xmlns:wpg="http://schemas.microsoft.com/office/word/2010/wordprocessingGroup" xmlns:wpi="http://schemas.microsoft.com/office/word/2010/wordprocessingInk" xmlns:wne="http://schemas.microsoft.com/office/word/2006/wordml" xmlns:wps="http://schemas.microsoft.com/office/word/2010/wordprocessingShape" mc:Ignorable="w14 w15 w16se wp14"/>
-</file>
-
-<file path=word/glossary/fontTable.xml><?xml version="1.0" encoding="utf-8"?>
-<w:fonts xmlns:mc="http://schemas.openxmlformats.org/markup-compatibility/2006" xmlns:r="http://schemas.openxmlformats.org/officeDocument/2006/relationships" xmlns:w="http://schemas.openxmlformats.org/wordprocessingml/2006/main" xmlns:w14="http://schemas.microsoft.com/office/word/2010/wordml" xmlns:w15="http://schemas.microsoft.com/office/word/2012/wordml" xmlns:w16se="http://schemas.microsoft.com/office/word/2015/wordml/symex" mc:Ignorable="w14 w15 w16se">
-  <w:font w:name="Symbol">
-    <w:panose1 w:val="05050102010706020507"/>
-    <w:charset w:val="02"/>
-    <w:family w:val="roman"/>
-    <w:pitch w:val="variable"/>
-    <w:sig w:usb0="00000000" w:usb1="10000000" w:usb2="00000000" w:usb3="00000000" w:csb0="80000000" w:csb1="00000000"/>
-  </w:font>
-  <w:font w:name="Times New Roman">
-    <w:panose1 w:val="02020603050405020304"/>
-    <w:charset w:val="EE"/>
-    <w:family w:val="roman"/>
-    <w:pitch w:val="variable"/>
-    <w:sig w:usb0="E0002EFF" w:usb1="C000785B" w:usb2="00000009" w:usb3="00000000" w:csb0="000001FF" w:csb1="00000000"/>
-  </w:font>
-  <w:font w:name="Courier New">
-    <w:panose1 w:val="02070309020205020404"/>
-    <w:charset w:val="EE"/>
-    <w:family w:val="modern"/>
-    <w:pitch w:val="fixed"/>
-    <w:sig w:usb0="E0002EFF" w:usb1="C0007843" w:usb2="00000009" w:usb3="00000000" w:csb0="000001FF" w:csb1="00000000"/>
-  </w:font>
-  <w:font w:name="Wingdings">
-    <w:panose1 w:val="05000000000000000000"/>
-    <w:charset w:val="02"/>
-    <w:family w:val="auto"/>
-    <w:pitch w:val="variable"/>
-    <w:sig w:usb0="00000000" w:usb1="10000000" w:usb2="00000000" w:usb3="00000000" w:csb0="80000000" w:csb1="00000000"/>
-  </w:font>
-  <w:font w:name="Calibri">
-    <w:panose1 w:val="020F0502020204030204"/>
-    <w:charset w:val="EE"/>
-    <w:family w:val="swiss"/>
-    <w:pitch w:val="variable"/>
-    <w:sig w:usb0="E0002AFF" w:usb1="C000247B" w:usb2="00000009" w:usb3="00000000" w:csb0="000001FF" w:csb1="00000000"/>
-  </w:font>
-  <w:font w:name="Cambria">
-    <w:panose1 w:val="02040503050406030204"/>
-    <w:charset w:val="EE"/>
-    <w:family w:val="roman"/>
-    <w:pitch w:val="variable"/>
-    <w:sig w:usb0="E00002FF" w:usb1="400004FF" w:usb2="00000000" w:usb3="00000000" w:csb0="0000019F" w:csb1="00000000"/>
-  </w:font>
-  <w:font w:name="Tahoma">
-    <w:panose1 w:val="020B0604030504040204"/>
-    <w:charset w:val="EE"/>
-    <w:family w:val="swiss"/>
-    <w:pitch w:val="variable"/>
-    <w:sig w:usb0="E1002EFF" w:usb1="C000605B" w:usb2="00000029" w:usb3="00000000" w:csb0="000101FF" w:csb1="00000000"/>
-  </w:font>
-  <w:font w:name="Arial">
-    <w:panose1 w:val="020B0604020202020204"/>
-    <w:charset w:val="EE"/>
-    <w:family w:val="swiss"/>
-    <w:pitch w:val="variable"/>
-    <w:sig w:usb0="E0002EFF" w:usb1="C0007843" w:usb2="00000009" w:usb3="00000000" w:csb0="000001FF" w:csb1="00000000"/>
-  </w:font>
-  <w:font w:name="Calibri Light">
-    <w:panose1 w:val="020F0302020204030204"/>
-    <w:charset w:val="EE"/>
-    <w:family w:val="swiss"/>
-    <w:pitch w:val="variable"/>
-    <w:sig w:usb0="E0002AFF" w:usb1="C000247B" w:usb2="00000009" w:usb3="00000000" w:csb0="000001FF" w:csb1="00000000"/>
-  </w:font>
-</w:fonts>
-</file>
-
-<file path=word/glossary/settings.xml><?xml version="1.0" encoding="utf-8"?>
-<w:settings xmlns:mc="http://schemas.openxmlformats.org/markup-compatibility/2006" xmlns:o="urn:schemas-microsoft-com:office:office" xmlns:r="http://schemas.openxmlformats.org/officeDocument/2006/relationships" xmlns:m="http://schemas.openxmlformats.org/officeDocument/2006/math" xmlns:v="urn:schemas-microsoft-com:vml" xmlns:w10="urn:schemas-microsoft-com:office:word" xmlns:w="http://schemas.openxmlformats.org/wordprocessingml/2006/main" xmlns:w14="http://schemas.microsoft.com/office/word/2010/wordml" xmlns:w15="http://schemas.microsoft.com/office/word/2012/wordml" xmlns:w16se="http://schemas.microsoft.com/office/word/2015/wordml/symex" xmlns:sl="http://schemas.openxmlformats.org/schemaLibrary/2006/main" mc:Ignorable="w14 w15 w16se">
-  <w:view w:val="normal"/>
-  <w:defaultTabStop w:val="708"/>
-  <w:hyphenationZone w:val="425"/>
-  <w:characterSpacingControl w:val="doNotCompress"/>
-  <w:compat>
-    <w:useFELayout/>
-    <w:compatSetting w:name="compatibilityMode" w:uri="http://schemas.microsoft.com/office/word" w:val="15"/>
-    <w:compatSetting w:name="overrideTableStyleFontSizeAndJustification" w:uri="http://schemas.microsoft.com/office/word" w:val="1"/>
-    <w:compatSetting w:name="enableOpenTypeFeatures" w:uri="http://schemas.microsoft.com/office/word" w:val="1"/>
-    <w:compatSetting w:name="doNotFlipMirrorIndents" w:uri="http://schemas.microsoft.com/office/word" w:val="1"/>
-    <w:compatSetting w:name="differentiateMultirowTableHeaders" w:uri="http://schemas.microsoft.com/office/word" w:val="1"/>
-  </w:compat>
-  <w:rsids>
-    <w:rsidRoot w:val="00C701CC"/>
-    <w:rsid w:val="00C701CC"/>
-    <w:rsid w:val="00EC67E8"/>
-  </w:rsids>
-  <m:mathPr>
-    <m:mathFont m:val="Cambria Math"/>
-    <m:brkBin m:val="before"/>
-    <m:brkBinSub m:val="--"/>
-    <m:smallFrac m:val="0"/>
-    <m:dispDef/>
-    <m:lMargin m:val="0"/>
-    <m:rMargin m:val="0"/>
-    <m:defJc m:val="centerGroup"/>
-    <m:wrapIndent m:val="1440"/>
-    <m:intLim m:val="subSup"/>
-    <m:naryLim m:val="undOvr"/>
-  </m:mathPr>
-  <w:themeFontLang w:val="pl-PL"/>
-  <w:clrSchemeMapping w:bg1="light1" w:t1="dark1" w:bg2="light2" w:t2="dark2" w:accent1="accent1" w:accent2="accent2" w:accent3="accent3" w:accent4="accent4" w:accent5="accent5" w:accent6="accent6" w:hyperlink="hyperlink" w:followedHyperlink="followedHyperlink"/>
-  <w:decimalSymbol w:val=","/>
-  <w:listSeparator w:val=";"/>
-  <w15:chartTrackingRefBased/>
-</w:settings>
-</file>
-
-<file path=word/glossary/styles.xml><?xml version="1.0" encoding="utf-8"?>
-<w:styles xmlns:mc="http://schemas.openxmlformats.org/markup-compatibility/2006" xmlns:r="http://schemas.openxmlformats.org/officeDocument/2006/relationships" xmlns:w="http://schemas.openxmlformats.org/wordprocessingml/2006/main" xmlns:w14="http://schemas.microsoft.com/office/word/2010/wordml" xmlns:w15="http://schemas.microsoft.com/office/word/2012/wordml" xmlns:w16se="http://schemas.microsoft.com/office/word/2015/wordml/symex" mc:Ignorable="w14 w15 w16se">
-  <w:docDefaults>
-    <w:rPrDefault>
-      <w:rPr>
-        <w:rFonts w:asciiTheme="minorHAnsi" w:eastAsiaTheme="minorEastAsia" w:hAnsiTheme="minorHAnsi" w:cstheme="minorBidi"/>
-        <w:sz w:val="22"/>
-        <w:szCs w:val="22"/>
-        <w:lang w:val="pl-PL" w:eastAsia="pl-PL" w:bidi="ar-SA"/>
-      </w:rPr>
-    </w:rPrDefault>
-    <w:pPrDefault>
-      <w:pPr>
-        <w:spacing w:after="160" w:line="259" w:lineRule="auto"/>
-      </w:pPr>
-    </w:pPrDefault>
-  </w:docDefaults>
-  <w:latentStyles w:defLockedState="0" w:defUIPriority="99" w:defSemiHidden="0" w:defUnhideWhenUsed="0" w:defQFormat="0" w:count="371">
-    <w:lsdException w:name="Normal" w:uiPriority="0" w:qFormat="1"/>
-    <w:lsdException w:name="heading 1" w:uiPriority="9" w:qFormat="1"/>
-    <w:lsdException w:name="heading 2" w:semiHidden="1" w:uiPriority="9" w:unhideWhenUsed="1" w:qFormat="1"/>
-    <w:lsdException w:name="heading 3" w:semiHidden="1" w:uiPriority="9" w:unhideWhenUsed="1" w:qFormat="1"/>
-    <w:lsdException w:name="heading 4" w:semiHidden="1" w:uiPriority="9" w:unhideWhenUsed="1" w:qFormat="1"/>
-    <w:lsdException w:name="heading 5" w:semiHidden="1" w:uiPriority="9" w:unhideWhenUsed="1" w:qFormat="1"/>
-    <w:lsdException w:name="heading 6" w:semiHidden="1" w:uiPriority="9" w:unhideWhenUsed="1" w:qFormat="1"/>
-    <w:lsdException w:name="heading 7" w:semiHidden="1" w:uiPriority="9" w:unhideWhenUsed="1" w:qFormat="1"/>
-    <w:lsdException w:name="heading 8" w:semiHidden="1" w:uiPriority="9" w:unhideWhenUsed="1" w:qFormat="1"/>
-    <w:lsdException w:name="heading 9" w:semiHidden="1" w:uiPriority="9" w:unhideWhenUsed="1" w:qFormat="1"/>
-    <w:lsdException w:name="index 1" w:semiHidden="1" w:unhideWhenUsed="1"/>
-    <w:lsdException w:name="index 2" w:semiHidden="1" w:unhideWhenUsed="1"/>
-    <w:lsdException w:name="index 3" w:semiHidden="1" w:unhideWhenUsed="1"/>
-    <w:lsdException w:name="index 4" w:semiHidden="1" w:unhideWhenUsed="1"/>
-    <w:lsdException w:name="index 5" w:semiHidden="1" w:unhideWhenUsed="1"/>
-    <w:lsdException w:name="index 6" w:semiHidden="1" w:unhideWhenUsed="1"/>
-    <w:lsdException w:name="index 7" w:semiHidden="1" w:unhideWhenUsed="1"/>
-    <w:lsdException w:name="index 8" w:semiHidden="1" w:unhideWhenUsed="1"/>
-    <w:lsdException w:name="index 9" w:semiHidden="1" w:unhideWhenUsed="1"/>
-    <w:lsdException w:name="toc 1" w:semiHidden="1" w:uiPriority="39" w:unhideWhenUsed="1"/>
-    <w:lsdException w:name="toc 2" w:semiHidden="1" w:uiPriority="39" w:unhideWhenUsed="1"/>
-    <w:lsdException w:name="toc 3" w:semiHidden="1" w:uiPriority="39" w:unhideWhenUsed="1"/>
-    <w:lsdException w:name="toc 4" w:semiHidden="1" w:uiPriority="39" w:unhideWhenUsed="1"/>
-    <w:lsdException w:name="toc 5" w:semiHidden="1" w:uiPriority="39" w:unhideWhenUsed="1"/>
-    <w:lsdException w:name="toc 6" w:semiHidden="1" w:uiPriority="39" w:unhideWhenUsed="1"/>
-    <w:lsdException w:name="toc 7" w:semiHidden="1" w:uiPriority="39" w:unhideWhenUsed="1"/>
-    <w:lsdException w:name="toc 8" w:semiHidden="1" w:uiPriority="39" w:unhideWhenUsed="1"/>
-    <w:lsdException w:name="toc 9" w:semiHidden="1" w:uiPriority="39" w:unhideWhenUsed="1"/>
-    <w:lsdException w:name="Normal Indent" w:semiHidden="1" w:unhideWhenUsed="1"/>
-    <w:lsdException w:name="footnote text" w:semiHidden="1" w:unhideWhenUsed="1"/>
-    <w:lsdException w:name="annotation text" w:semiHidden="1" w:unhideWhenUsed="1"/>
-    <w:lsdException w:name="header" w:semiHidden="1" w:unhideWhenUsed="1"/>
-    <w:lsdException w:name="footer" w:semiHidden="1" w:unhideWhenUsed="1"/>
-    <w:lsdException w:name="index heading" w:semiHidden="1" w:unhideWhenUsed="1"/>
-    <w:lsdException w:name="caption" w:semiHidden="1" w:uiPriority="35" w:unhideWhenUsed="1" w:qFormat="1"/>
-    <w:lsdException w:name="table of figures" w:semiHidden="1" w:unhideWhenUsed="1"/>
-    <w:lsdException w:name="envelope address" w:semiHidden="1" w:unhideWhenUsed="1"/>
-    <w:lsdException w:name="envelope return" w:semiHidden="1" w:unhideWhenUsed="1"/>
-    <w:lsdException w:name="footnote reference" w:semiHidden="1" w:unhideWhenUsed="1"/>
-    <w:lsdException w:name="annotation reference" w:semiHidden="1" w:unhideWhenUsed="1"/>
-    <w:lsdException w:name="line number" w:semiHidden="1" w:unhideWhenUsed="1"/>
-    <w:lsdException w:name="page number" w:semiHidden="1" w:unhideWhenUsed="1"/>
-    <w:lsdException w:name="endnote reference" w:semiHidden="1" w:unhideWhenUsed="1"/>
-    <w:lsdException w:name="endnote text" w:semiHidden="1" w:unhideWhenUsed="1"/>
-    <w:lsdException w:name="table of authorities" w:semiHidden="1" w:unhideWhenUsed="1"/>
-    <w:lsdException w:name="macro" w:semiHidden="1" w:unhideWhenUsed="1"/>
-    <w:lsdException w:name="toa heading" w:semiHidden="1" w:unhideWhenUsed="1"/>
-    <w:lsdException w:name="List" w:semiHidden="1" w:unhideWhenUsed="1"/>
-    <w:lsdException w:name="List Bullet" w:semiHidden="1" w:unhideWhenUsed="1"/>
-    <w:lsdException w:name="List Number" w:semiHidden="1" w:unhideWhenUsed="1"/>
-    <w:lsdException w:name="List 2" w:semiHidden="1" w:unhideWhenUsed="1"/>
-    <w:lsdException w:name="List 3" w:semiHidden="1" w:unhideWhenUsed="1"/>
-    <w:lsdException w:name="List 4" w:semiHidden="1" w:unhideWhenUsed="1"/>
-    <w:lsdException w:name="List 5" w:semiHidden="1" w:unhideWhenUsed="1"/>
-    <w:lsdException w:name="List Bullet 2" w:semiHidden="1" w:unhideWhenUsed="1"/>
-    <w:lsdException w:name="List Bullet 3" w:semiHidden="1" w:unhideWhenUsed="1"/>
-    <w:lsdException w:name="List Bullet 4" w:semiHidden="1" w:unhideWhenUsed="1"/>
-    <w:lsdException w:name="List Bullet 5" w:semiHidden="1" w:unhideWhenUsed="1"/>
-    <w:lsdException w:name="List Number 2" w:semiHidden="1" w:unhideWhenUsed="1"/>
-    <w:lsdException w:name="List Number 3" w:semiHidden="1" w:unhideWhenUsed="1"/>
-    <w:lsdException w:name="List Number 4" w:semiHidden="1" w:unhideWhenUsed="1"/>
-    <w:lsdException w:name="List Number 5" w:semiHidden="1" w:unhideWhenUsed="1"/>
-    <w:lsdException w:name="Title" w:uiPriority="10" w:qFormat="1"/>
-    <w:lsdException w:name="Closing" w:semiHidden="1" w:unhideWhenUsed="1"/>
-    <w:lsdException w:name="Signature" w:semiHidden="1" w:unhideWhenUsed="1"/>
-    <w:lsdException w:name="Default Paragraph Font" w:semiHidden="1" w:uiPriority="1" w:unhideWhenUsed="1"/>
-    <w:lsdException w:name="Body Text" w:semiHidden="1" w:unhideWhenUsed="1"/>
-    <w:lsdException w:name="Body Text Indent" w:semiHidden="1" w:unhideWhenUsed="1"/>
-    <w:lsdException w:name="List Continue" w:semiHidden="1" w:unhideWhenUsed="1"/>
-    <w:lsdException w:name="List Continue 2" w:semiHidden="1" w:unhideWhenUsed="1"/>
-    <w:lsdException w:name="List Continue 3" w:semiHidden="1" w:unhideWhenUsed="1"/>
-    <w:lsdException w:name="List Continue 4" w:semiHidden="1" w:unhideWhenUsed="1"/>
-    <w:lsdException w:name="List Continue 5" w:semiHidden="1" w:unhideWhenUsed="1"/>
-    <w:lsdException w:name="Message Header" w:semiHidden="1" w:unhideWhenUsed="1"/>
-    <w:lsdException w:name="Subtitle" w:uiPriority="11" w:qFormat="1"/>
-    <w:lsdException w:name="Salutation" w:semiHidden="1" w:unhideWhenUsed="1"/>
-    <w:lsdException w:name="Date" w:semiHidden="1" w:unhideWhenUsed="1"/>
-    <w:lsdException w:name="Body Text First Indent" w:semiHidden="1" w:unhideWhenUsed="1"/>
-    <w:lsdException w:name="Body Text First Indent 2" w:semiHidden="1" w:unhideWhenUsed="1"/>
-    <w:lsdException w:name="Note Heading" w:semiHidden="1" w:unhideWhenUsed="1"/>
-    <w:lsdException w:name="Body Text 2" w:semiHidden="1" w:unhideWhenUsed="1"/>
-    <w:lsdException w:name="Body Text 3" w:semiHidden="1" w:unhideWhenUsed="1"/>
-    <w:lsdException w:name="Body Text Indent 2" w:semiHidden="1" w:unhideWhenUsed="1"/>
-    <w:lsdException w:name="Body Text Indent 3" w:semiHidden="1" w:unhideWhenUsed="1"/>
-    <w:lsdException w:name="Block Text" w:semiHidden="1" w:unhideWhenUsed="1"/>
-    <w:lsdException w:name="Hyperlink" w:semiHidden="1" w:unhideWhenUsed="1"/>
-    <w:lsdException w:name="FollowedHyperlink" w:semiHidden="1" w:unhideWhenUsed="1"/>
-    <w:lsdException w:name="Strong" w:uiPriority="22" w:qFormat="1"/>
-    <w:lsdException w:name="Emphasis" w:uiPriority="20" w:qFormat="1"/>
-    <w:lsdException w:name="Document Map" w:semiHidden="1" w:unhideWhenUsed="1"/>
-    <w:lsdException w:name="Plain Text" w:semiHidden="1" w:unhideWhenUsed="1"/>
-    <w:lsdException w:name="E-mail Signature" w:semiHidden="1" w:unhideWhenUsed="1"/>
-    <w:lsdException w:name="HTML Top of Form" w:semiHidden="1" w:unhideWhenUsed="1"/>
-    <w:lsdException w:name="HTML Bottom of Form" w:semiHidden="1" w:unhideWhenUsed="1"/>
-    <w:lsdException w:name="Normal (Web)" w:semiHidden="1" w:unhideWhenUsed="1"/>
-    <w:lsdException w:name="HTML Acronym" w:semiHidden="1" w:unhideWhenUsed="1"/>
-    <w:lsdException w:name="HTML Address" w:semiHidden="1" w:unhideWhenUsed="1"/>
-    <w:lsdException w:name="HTML Cite" w:semiHidden="1" w:unhideWhenUsed="1"/>
-    <w:lsdException w:name="HTML Code" w:semiHidden="1" w:unhideWhenUsed="1"/>
-    <w:lsdException w:name="HTML Definition" w:semiHidden="1" w:unhideWhenUsed="1"/>
-    <w:lsdException w:name="HTML Keyboard" w:semiHidden="1" w:unhideWhenUsed="1"/>
-    <w:lsdException w:name="HTML Preformatted" w:semiHidden="1" w:unhideWhenUsed="1"/>
-    <w:lsdException w:name="HTML Sample" w:semiHidden="1" w:unhideWhenUsed="1"/>
-    <w:lsdException w:name="HTML Typewriter" w:semiHidden="1" w:unhideWhenUsed="1"/>
-    <w:lsdException w:name="HTML Variable" w:semiHidden="1" w:unhideWhenUsed="1"/>
-    <w:lsdException w:name="Normal Table" w:semiHidden="1" w:unhideWhenUsed="1"/>
-    <w:lsdException w:name="annotation subject" w:semiHidden="1" w:unhideWhenUsed="1"/>
-    <w:lsdException w:name="No List" w:semiHidden="1" w:unhideWhenUsed="1"/>
-    <w:lsdException w:name="Outline List 1" w:semiHidden="1" w:unhideWhenUsed="1"/>
-    <w:lsdException w:name="Outline List 2" w:semiHidden="1" w:unhideWhenUsed="1"/>
-    <w:lsdException w:name="Outline List 3" w:semiHidden="1" w:unhideWhenUsed="1"/>
-    <w:lsdException w:name="Table Simple 1" w:semiHidden="1" w:unhideWhenUsed="1"/>
-    <w:lsdException w:name="Table Simple 2" w:semiHidden="1" w:unhideWhenUsed="1"/>
-    <w:lsdException w:name="Table Simple 3" w:semiHidden="1" w:unhideWhenUsed="1"/>
-    <w:lsdException w:name="Table Classic 1" w:semiHidden="1" w:unhideWhenUsed="1"/>
-    <w:lsdException w:name="Table Classic 2" w:semiHidden="1" w:unhideWhenUsed="1"/>
-    <w:lsdException w:name="Table Classic 3" w:semiHidden="1" w:unhideWhenUsed="1"/>
-    <w:lsdException w:name="Table Classic 4" w:semiHidden="1" w:unhideWhenUsed="1"/>
-    <w:lsdException w:name="Table Colorful 1" w:semiHidden="1" w:unhideWhenUsed="1"/>
-    <w:lsdException w:name="Table Colorful 2" w:semiHidden="1" w:unhideWhenUsed="1"/>
-    <w:lsdException w:name="Table Colorful 3" w:semiHidden="1" w:unhideWhenUsed="1"/>
-    <w:lsdException w:name="Table Columns 1" w:semiHidden="1" w:unhideWhenUsed="1"/>
-    <w:lsdException w:name="Table Columns 2" w:semiHidden="1" w:unhideWhenUsed="1"/>
-    <w:lsdException w:name="Table Columns 3" w:semiHidden="1" w:unhideWhenUsed="1"/>
-    <w:lsdException w:name="Table Columns 4" w:semiHidden="1" w:unhideWhenUsed="1"/>
-    <w:lsdException w:name="Table Columns 5" w:semiHidden="1" w:unhideWhenUsed="1"/>
-    <w:lsdException w:name="Table Grid 1" w:semiHidden="1" w:unhideWhenUsed="1"/>
-    <w:lsdException w:name="Table Grid 2" w:semiHidden="1" w:unhideWhenUsed="1"/>
-    <w:lsdException w:name="Table Grid 3" w:semiHidden="1" w:unhideWhenUsed="1"/>
-    <w:lsdException w:name="Table Grid 4" w:semiHidden="1" w:unhideWhenUsed="1"/>
-    <w:lsdException w:name="Table Grid 5" w:semiHidden="1" w:unhideWhenUsed="1"/>
-    <w:lsdException w:name="Table Grid 6" w:semiHidden="1" w:unhideWhenUsed="1"/>
-    <w:lsdException w:name="Table Grid 7" w:semiHidden="1" w:unhideWhenUsed="1"/>
-    <w:lsdException w:name="Table Grid 8" w:semiHidden="1" w:unhideWhenUsed="1"/>
-    <w:lsdException w:name="Table List 1" w:semiHidden="1" w:unhideWhenUsed="1"/>
-    <w:lsdException w:name="Table List 2" w:semiHidden="1" w:unhideWhenUsed="1"/>
-    <w:lsdException w:name="Table List 3" w:semiHidden="1" w:unhideWhenUsed="1"/>
-    <w:lsdException w:name="Table List 4" w:semiHidden="1" w:unhideWhenUsed="1"/>
-    <w:lsdException w:name="Table List 5" w:semiHidden="1" w:unhideWhenUsed="1"/>
-    <w:lsdException w:name="Table List 6" w:semiHidden="1" w:unhideWhenUsed="1"/>
-    <w:lsdException w:name="Table List 7" w:semiHidden="1" w:unhideWhenUsed="1"/>
-    <w:lsdException w:name="Table List 8" w:semiHidden="1" w:unhideWhenUsed="1"/>
-    <w:lsdException w:name="Table 3D effects 1" w:semiHidden="1" w:unhideWhenUsed="1"/>
-    <w:lsdException w:name="Table 3D effects 2" w:semiHidden="1" w:unhideWhenUsed="1"/>
-    <w:lsdException w:name="Table 3D effects 3" w:semiHidden="1" w:unhideWhenUsed="1"/>
-    <w:lsdException w:name="Table Contemporary" w:semiHidden="1" w:unhideWhenUsed="1"/>
-    <w:lsdException w:name="Table Elegant" w:semiHidden="1" w:unhideWhenUsed="1"/>
-    <w:lsdException w:name="Table Professional" w:semiHidden="1" w:unhideWhenUsed="1"/>
-    <w:lsdException w:name="Table Subtle 1" w:semiHidden="1" w:unhideWhenUsed="1"/>
-    <w:lsdException w:name="Table Subtle 2" w:semiHidden="1" w:unhideWhenUsed="1"/>
-    <w:lsdException w:name="Table Web 1" w:semiHidden="1" w:unhideWhenUsed="1"/>
-    <w:lsdException w:name="Table Web 2" w:semiHidden="1" w:unhideWhenUsed="1"/>
-    <w:lsdException w:name="Table Web 3" w:semiHidden="1" w:unhideWhenUsed="1"/>
-    <w:lsdException w:name="Balloon Text" w:semiHidden="1" w:unhideWhenUsed="1"/>
-    <w:lsdException w:name="Table Grid" w:uiPriority="39"/>
-    <w:lsdException w:name="Table Theme" w:semiHidden="1" w:unhideWhenUsed="1"/>
-    <w:lsdException w:name="Placeholder Text" w:semiHidden="1"/>
-    <w:lsdException w:name="No Spacing" w:uiPriority="1" w:qFormat="1"/>
-    <w:lsdException w:name="Light Shading" w:uiPriority="60"/>
-    <w:lsdException w:name="Light List" w:uiPriority="61"/>
-    <w:lsdException w:name="Light Grid" w:uiPriority="62"/>
-    <w:lsdException w:name="Medium Shading 1" w:uiPriority="63"/>
-    <w:lsdException w:name="Medium Shading 2" w:uiPriority="64"/>
-    <w:lsdException w:name="Medium List 1" w:uiPriority="65"/>
-    <w:lsdException w:name="Medium List 2" w:uiPriority="66"/>
-    <w:lsdException w:name="Medium Grid 1" w:uiPriority="67"/>
-    <w:lsdException w:name="Medium Grid 2" w:uiPriority="68"/>
-    <w:lsdException w:name="Medium Grid 3" w:uiPriority="69"/>
-    <w:lsdException w:name="Dark List" w:uiPriority="70"/>
-    <w:lsdException w:name="Colorful Shading" w:uiPriority="71"/>
-    <w:lsdException w:name="Colorful List" w:uiPriority="72"/>
-    <w:lsdException w:name="Colorful Grid" w:uiPriority="73"/>
-    <w:lsdException w:name="Light Shading Accent 1" w:uiPriority="60"/>
-    <w:lsdException w:name="Light List Accent 1" w:uiPriority="61"/>
-    <w:lsdException w:name="Light Grid Accent 1" w:uiPriority="62"/>
-    <w:lsdException w:name="Medium Shading 1 Accent 1" w:uiPriority="63"/>
-    <w:lsdException w:name="Medium Shading 2 Accent 1" w:uiPriority="64"/>
-    <w:lsdException w:name="Medium List 1 Accent 1" w:uiPriority="65"/>
-    <w:lsdException w:name="Revision" w:semiHidden="1"/>
-    <w:lsdException w:name="List Paragraph" w:uiPriority="34" w:qFormat="1"/>
-    <w:lsdException w:name="Quote" w:uiPriority="29" w:qFormat="1"/>
-    <w:lsdException w:name="Intense Quote" w:uiPriority="30" w:qFormat="1"/>
-    <w:lsdException w:name="Medium List 2 Accent 1" w:uiPriority="66"/>
-    <w:lsdException w:name="Medium Grid 1 Accent 1" w:uiPriority="67"/>
-    <w:lsdException w:name="Medium Grid 2 Accent 1" w:uiPriority="68"/>
-    <w:lsdException w:name="Medium Grid 3 Accent 1" w:uiPriority="69"/>
-    <w:lsdException w:name="Dark List Accent 1" w:uiPriority="70"/>
-    <w:lsdException w:name="Colorful Shading Accent 1" w:uiPriority="71"/>
-    <w:lsdException w:name="Colorful List Accent 1" w:uiPriority="72"/>
-    <w:lsdException w:name="Colorful Grid Accent 1" w:uiPriority="73"/>
-    <w:lsdException w:name="Light Shading Accent 2" w:uiPriority="60"/>
-    <w:lsdException w:name="Light List Accent 2" w:uiPriority="61"/>
-    <w:lsdException w:name="Light Grid Accent 2" w:uiPriority="62"/>
-    <w:lsdException w:name="Medium Shading 1 Accent 2" w:uiPriority="63"/>
-    <w:lsdException w:name="Medium Shading 2 Accent 2" w:uiPriority="64"/>
-    <w:lsdException w:name="Medium List 1 Accent 2" w:uiPriority="65"/>
-    <w:lsdException w:name="Medium List 2 Accent 2" w:uiPriority="66"/>
-    <w:lsdException w:name="Medium Grid 1 Accent 2" w:uiPriority="67"/>
-    <w:lsdException w:name="Medium Grid 2 Accent 2" w:uiPriority="68"/>
-    <w:lsdException w:name="Medium Grid 3 Accent 2" w:uiPriority="69"/>
-    <w:lsdException w:name="Dark List Accent 2" w:uiPriority="70"/>
-    <w:lsdException w:name="Colorful Shading Accent 2" w:uiPriority="71"/>
-    <w:lsdException w:name="Colorful List Accent 2" w:uiPriority="72"/>
-    <w:lsdException w:name="Colorful Grid Accent 2" w:uiPriority="73"/>
-    <w:lsdException w:name="Light Shading Accent 3" w:uiPriority="60"/>
-    <w:lsdException w:name="Light List Accent 3" w:uiPriority="61"/>
-    <w:lsdException w:name="Light Grid Accent 3" w:uiPriority="62"/>
-    <w:lsdException w:name="Medium Shading 1 Accent 3" w:uiPriority="63"/>
-    <w:lsdException w:name="Medium Shading 2 Accent 3" w:uiPriority="64"/>
-    <w:lsdException w:name="Medium List 1 Accent 3" w:uiPriority="65"/>
-    <w:lsdException w:name="Medium List 2 Accent 3" w:uiPriority="66"/>
-    <w:lsdException w:name="Medium Grid 1 Accent 3" w:uiPriority="67"/>
-    <w:lsdException w:name="Medium Grid 2 Accent 3" w:uiPriority="68"/>
-    <w:lsdException w:name="Medium Grid 3 Accent 3" w:uiPriority="69"/>
-    <w:lsdException w:name="Dark List Accent 3" w:uiPriority="70"/>
-    <w:lsdException w:name="Colorful Shading Accent 3" w:uiPriority="71"/>
-    <w:lsdException w:name="Colorful List Accent 3" w:uiPriority="72"/>
-    <w:lsdException w:name="Colorful Grid Accent 3" w:uiPriority="73"/>
-    <w:lsdException w:name="Light Shading Accent 4" w:uiPriority="60"/>
-    <w:lsdException w:name="Light List Accent 4" w:uiPriority="61"/>
-    <w:lsdException w:name="Light Grid Accent 4" w:uiPriority="62"/>
-    <w:lsdException w:name="Medium Shading 1 Accent 4" w:uiPriority="63"/>
-    <w:lsdException w:name="Medium Shading 2 Accent 4" w:uiPriority="64"/>
-    <w:lsdException w:name="Medium List 1 Accent 4" w:uiPriority="65"/>
-    <w:lsdException w:name="Medium List 2 Accent 4" w:uiPriority="66"/>
-    <w:lsdException w:name="Medium Grid 1 Accent 4" w:uiPriority="67"/>
-    <w:lsdException w:name="Medium Grid 2 Accent 4" w:uiPriority="68"/>
-    <w:lsdException w:name="Medium Grid 3 Accent 4" w:uiPriority="69"/>
-    <w:lsdException w:name="Dark List Accent 4" w:uiPriority="70"/>
-    <w:lsdException w:name="Colorful Shading Accent 4" w:uiPriority="71"/>
-    <w:lsdException w:name="Colorful List Accent 4" w:uiPriority="72"/>
-    <w:lsdException w:name="Colorful Grid Accent 4" w:uiPriority="73"/>
-    <w:lsdException w:name="Light Shading Accent 5" w:uiPriority="60"/>
-    <w:lsdException w:name="Light List Accent 5" w:uiPriority="61"/>
-    <w:lsdException w:name="Light Grid Accent 5" w:uiPriority="62"/>
-    <w:lsdException w:name="Medium Shading 1 Accent 5" w:uiPriority="63"/>
-    <w:lsdException w:name="Medium Shading 2 Accent 5" w:uiPriority="64"/>
-    <w:lsdException w:name="Medium List 1 Accent 5" w:uiPriority="65"/>
-    <w:lsdException w:name="Medium List 2 Accent 5" w:uiPriority="66"/>
-    <w:lsdException w:name="Medium Grid 1 Accent 5" w:uiPriority="67"/>
-    <w:lsdException w:name="Medium Grid 2 Accent 5" w:uiPriority="68"/>
-    <w:lsdException w:name="Medium Grid 3 Accent 5" w:uiPriority="69"/>
-    <w:lsdException w:name="Dark List Accent 5" w:uiPriority="70"/>
-    <w:lsdException w:name="Colorful Shading Accent 5" w:uiPriority="71"/>
-    <w:lsdException w:name="Colorful List Accent 5" w:uiPriority="72"/>
-    <w:lsdException w:name="Colorful Grid Accent 5" w:uiPriority="73"/>
-    <w:lsdException w:name="Light Shading Accent 6" w:uiPriority="60"/>
-    <w:lsdException w:name="Light List Accent 6" w:uiPriority="61"/>
-    <w:lsdException w:name="Light Grid Accent 6" w:uiPriority="62"/>
-    <w:lsdException w:name="Medium Shading 1 Accent 6" w:uiPriority="63"/>
-    <w:lsdException w:name="Medium Shading 2 Accent 6" w:uiPriority="64"/>
-    <w:lsdException w:name="Medium List 1 Accent 6" w:uiPriority="65"/>
-    <w:lsdException w:name="Medium List 2 Accent 6" w:uiPriority="66"/>
-    <w:lsdException w:name="Medium Grid 1 Accent 6" w:uiPriority="67"/>
-    <w:lsdException w:name="Medium Grid 2 Accent 6" w:uiPriority="68"/>
-    <w:lsdException w:name="Medium Grid 3 Accent 6" w:uiPriority="69"/>
-    <w:lsdException w:name="Dark List Accent 6" w:uiPriority="70"/>
-    <w:lsdException w:name="Colorful Shading Accent 6" w:uiPriority="71"/>
-    <w:lsdException w:name="Colorful List Accent 6" w:uiPriority="72"/>
-    <w:lsdException w:name="Colorful Grid Accent 6" w:uiPriority="73"/>
-    <w:lsdException w:name="Subtle Emphasis" w:uiPriority="19" w:qFormat="1"/>
-    <w:lsdException w:name="Intense Emphasis" w:uiPriority="21" w:qFormat="1"/>
-    <w:lsdException w:name="Subtle Reference" w:uiPriority="31" w:qFormat="1"/>
-    <w:lsdException w:name="Intense Reference" w:uiPriority="32" w:qFormat="1"/>
-    <w:lsdException w:name="Book Title" w:uiPriority="33" w:qFormat="1"/>
-    <w:lsdException w:name="Bibliography" w:semiHidden="1" w:uiPriority="37" w:unhideWhenUsed="1"/>
-    <w:lsdException w:name="TOC Heading" w:semiHidden="1" w:uiPriority="39" w:unhideWhenUsed="1" w:qFormat="1"/>
-    <w:lsdException w:name="Plain Table 1" w:uiPriority="41"/>
-    <w:lsdException w:name="Plain Table 2" w:uiPriority="42"/>
-    <w:lsdException w:name="Plain Table 3" w:uiPriority="43"/>
-    <w:lsdException w:name="Plain Table 4" w:uiPriority="44"/>
-    <w:lsdException w:name="Plain Table 5" w:uiPriority="45"/>
-    <w:lsdException w:name="Grid Table Light" w:uiPriority="40"/>
-    <w:lsdException w:name="Grid Table 1 Light" w:uiPriority="46"/>
-    <w:lsdException w:name="Grid Table 2" w:uiPriority="47"/>
-    <w:lsdException w:name="Grid Table 3" w:uiPriority="48"/>
-    <w:lsdException w:name="Grid Table 4" w:uiPriority="49"/>
-    <w:lsdException w:name="Grid Table 5 Dark" w:uiPriority="50"/>
-    <w:lsdException w:name="Grid Table 6 Colorful" w:uiPriority="51"/>
-    <w:lsdException w:name="Grid Table 7 Colorful" w:uiPriority="52"/>
-    <w:lsdException w:name="Grid Table 1 Light Accent 1" w:uiPriority="46"/>
-    <w:lsdException w:name="Grid Table 2 Accent 1" w:uiPriority="47"/>
-    <w:lsdException w:name="Grid Table 3 Accent 1" w:uiPriority="48"/>
-    <w:lsdException w:name="Grid Table 4 Accent 1" w:uiPriority="49"/>
-    <w:lsdException w:name="Grid Table 5 Dark Accent 1" w:uiPriority="50"/>
-    <w:lsdException w:name="Grid Table 6 Colorful Accent 1" w:uiPriority="51"/>
-    <w:lsdException w:name="Grid Table 7 Colorful Accent 1" w:uiPriority="52"/>
-    <w:lsdException w:name="Grid Table 1 Light Accent 2" w:uiPriority="46"/>
-    <w:lsdException w:name="Grid Table 2 Accent 2" w:uiPriority="47"/>
-    <w:lsdException w:name="Grid Table 3 Accent 2" w:uiPriority="48"/>
-    <w:lsdException w:name="Grid Table 4 Accent 2" w:uiPriority="49"/>
-    <w:lsdException w:name="Grid Table 5 Dark Accent 2" w:uiPriority="50"/>
-    <w:lsdException w:name="Grid Table 6 Colorful Accent 2" w:uiPriority="51"/>
-    <w:lsdException w:name="Grid Table 7 Colorful Accent 2" w:uiPriority="52"/>
-    <w:lsdException w:name="Grid Table 1 Light Accent 3" w:uiPriority="46"/>
-    <w:lsdException w:name="Grid Table 2 Accent 3" w:uiPriority="47"/>
-    <w:lsdException w:name="Grid Table 3 Accent 3" w:uiPriority="48"/>
-    <w:lsdException w:name="Grid Table 4 Accent 3" w:uiPriority="49"/>
-    <w:lsdException w:name="Grid Table 5 Dark Accent 3" w:uiPriority="50"/>
-    <w:lsdException w:name="Grid Table 6 Colorful Accent 3" w:uiPriority="51"/>
-    <w:lsdException w:name="Grid Table 7 Colorful Accent 3" w:uiPriority="52"/>
-    <w:lsdException w:name="Grid Table 1 Light Accent 4" w:uiPriority="46"/>
-    <w:lsdException w:name="Grid Table 2 Accent 4" w:uiPriority="47"/>
-    <w:lsdException w:name="Grid Table 3 Accent 4" w:uiPriority="48"/>
-    <w:lsdException w:name="Grid Table 4 Accent 4" w:uiPriority="49"/>
-    <w:lsdException w:name="Grid Table 5 Dark Accent 4" w:uiPriority="50"/>
-    <w:lsdException w:name="Grid Table 6 Colorful Accent 4" w:uiPriority="51"/>
-    <w:lsdException w:name="Grid Table 7 Colorful Accent 4" w:uiPriority="52"/>
-    <w:lsdException w:name="Grid Table 1 Light Accent 5" w:uiPriority="46"/>
-    <w:lsdException w:name="Grid Table 2 Accent 5" w:uiPriority="47"/>
-    <w:lsdException w:name="Grid Table 3 Accent 5" w:uiPriority="48"/>
-    <w:lsdException w:name="Grid Table 4 Accent 5" w:uiPriority="49"/>
-    <w:lsdException w:name="Grid Table 5 Dark Accent 5" w:uiPriority="50"/>
-    <w:lsdException w:name="Grid Table 6 Colorful Accent 5" w:uiPriority="51"/>
-    <w:lsdException w:name="Grid Table 7 Colorful Accent 5" w:uiPriority="52"/>
-    <w:lsdException w:name="Grid Table 1 Light Accent 6" w:uiPriority="46"/>
-    <w:lsdException w:name="Grid Table 2 Accent 6" w:uiPriority="47"/>
-    <w:lsdException w:name="Grid Table 3 Accent 6" w:uiPriority="48"/>
-    <w:lsdException w:name="Grid Table 4 Accent 6" w:uiPriority="49"/>
-    <w:lsdException w:name="Grid Table 5 Dark Accent 6" w:uiPriority="50"/>
-    <w:lsdException w:name="Grid Table 6 Colorful Accent 6" w:uiPriority="51"/>
-    <w:lsdException w:name="Grid Table 7 Colorful Accent 6" w:uiPriority="52"/>
-    <w:lsdException w:name="List Table 1 Light" w:uiPriority="46"/>
-    <w:lsdException w:name="List Table 2" w:uiPriority="47"/>
-    <w:lsdException w:name="List Table 3" w:uiPriority="48"/>
-    <w:lsdException w:name="List Table 4" w:uiPriority="49"/>
-    <w:lsdException w:name="List Table 5 Dark" w:uiPriority="50"/>
-    <w:lsdException w:name="List Table 6 Colorful" w:uiPriority="51"/>
-    <w:lsdException w:name="List Table 7 Colorful" w:uiPriority="52"/>
-    <w:lsdException w:name="List Table 1 Light Accent 1" w:uiPriority="46"/>
-    <w:lsdException w:name="List Table 2 Accent 1" w:uiPriority="47"/>
-    <w:lsdException w:name="List Table 3 Accent 1" w:uiPriority="48"/>
-    <w:lsdException w:name="List Table 4 Accent 1" w:uiPriority="49"/>
-    <w:lsdException w:name="List Table 5 Dark Accent 1" w:uiPriority="50"/>
-    <w:lsdException w:name="List Table 6 Colorful Accent 1" w:uiPriority="51"/>
-    <w:lsdException w:name="List Table 7 Colorful Accent 1" w:uiPriority="52"/>
-    <w:lsdException w:name="List Table 1 Light Accent 2" w:uiPriority="46"/>
-    <w:lsdException w:name="List Table 2 Accent 2" w:uiPriority="47"/>
-    <w:lsdException w:name="List Table 3 Accent 2" w:uiPriority="48"/>
-    <w:lsdException w:name="List Table 4 Accent 2" w:uiPriority="49"/>
-    <w:lsdException w:name="List Table 5 Dark Accent 2" w:uiPriority="50"/>
-    <w:lsdException w:name="List Table 6 Colorful Accent 2" w:uiPriority="51"/>
-    <w:lsdException w:name="List Table 7 Colorful Accent 2" w:uiPriority="52"/>
-    <w:lsdException w:name="List Table 1 Light Accent 3" w:uiPriority="46"/>
-    <w:lsdException w:name="List Table 2 Accent 3" w:uiPriority="47"/>
-    <w:lsdException w:name="List Table 3 Accent 3" w:uiPriority="48"/>
-    <w:lsdException w:name="List Table 4 Accent 3" w:uiPriority="49"/>
-    <w:lsdException w:name="List Table 5 Dark Accent 3" w:uiPriority="50"/>
-    <w:lsdException w:name="List Table 6 Colorful Accent 3" w:uiPriority="51"/>
-    <w:lsdException w:name="List Table 7 Colorful Accent 3" w:uiPriority="52"/>
-    <w:lsdException w:name="List Table 1 Light Accent 4" w:uiPriority="46"/>
-    <w:lsdException w:name="List Table 2 Accent 4" w:uiPriority="47"/>
-    <w:lsdException w:name="List Table 3 Accent 4" w:uiPriority="48"/>
-    <w:lsdException w:name="List Table 4 Accent 4" w:uiPriority="49"/>
-    <w:lsdException w:name="List Table 5 Dark Accent 4" w:uiPriority="50"/>
-    <w:lsdException w:name="List Table 6 Colorful Accent 4" w:uiPriority="51"/>
-    <w:lsdException w:name="List Table 7 Colorful Accent 4" w:uiPriority="52"/>
-    <w:lsdException w:name="List Table 1 Light Accent 5" w:uiPriority="46"/>
-    <w:lsdException w:name="List Table 2 Accent 5" w:uiPriority="47"/>
-    <w:lsdException w:name="List Table 3 Accent 5" w:uiPriority="48"/>
-    <w:lsdException w:name="List Table 4 Accent 5" w:uiPriority="49"/>
-    <w:lsdException w:name="List Table 5 Dark Accent 5" w:uiPriority="50"/>
-    <w:lsdException w:name="List Table 6 Colorful Accent 5" w:uiPriority="51"/>
-    <w:lsdException w:name="List Table 7 Colorful Accent 5" w:uiPriority="52"/>
-    <w:lsdException w:name="List Table 1 Light Accent 6" w:uiPriority="46"/>
-    <w:lsdException w:name="List Table 2 Accent 6" w:uiPriority="47"/>
-    <w:lsdException w:name="List Table 3 Accent 6" w:uiPriority="48"/>
-    <w:lsdException w:name="List Table 4 Accent 6" w:uiPriority="49"/>
-    <w:lsdException w:name="List Table 5 Dark Accent 6" w:uiPriority="50"/>
-    <w:lsdException w:name="List Table 6 Colorful Accent 6" w:uiPriority="51"/>
-    <w:lsdException w:name="List Table 7 Colorful Accent 6" w:uiPriority="52"/>
-  </w:latentStyles>
-  <w:style w:type="paragraph" w:default="1" w:styleId="Normalny">
-    <w:name w:val="Normal"/>
-    <w:qFormat/>
-  </w:style>
-  <w:style w:type="character" w:default="1" w:styleId="Domylnaczcionkaakapitu">
-    <w:name w:val="Default Paragraph Font"/>
-    <w:uiPriority w:val="1"/>
-    <w:semiHidden/>
-    <w:unhideWhenUsed/>
-  </w:style>
-  <w:style w:type="table" w:default="1" w:styleId="Standardowy">
-    <w:name w:val="Normal Table"/>
-    <w:uiPriority w:val="99"/>
-    <w:semiHidden/>
-    <w:unhideWhenUsed/>
-    <w:tblPr>
-      <w:tblInd w:w="0" w:type="dxa"/>
-      <w:tblCellMar>
-        <w:top w:w="0" w:type="dxa"/>
-        <w:left w:w="108" w:type="dxa"/>
-        <w:bottom w:w="0" w:type="dxa"/>
-        <w:right w:w="108" w:type="dxa"/>
-      </w:tblCellMar>
-    </w:tblPr>
-  </w:style>
-  <w:style w:type="numbering" w:default="1" w:styleId="Bezlisty">
-    <w:name w:val="No List"/>
-    <w:uiPriority w:val="99"/>
-    <w:semiHidden/>
-    <w:unhideWhenUsed/>
-  </w:style>
-  <w:style w:type="paragraph" w:customStyle="1" w:styleId="62DDCAAFE7634194B79D7F690265D407">
-    <w:name w:val="62DDCAAFE7634194B79D7F690265D407"/>
-    <w:rsid w:val="00C701CC"/>
-  </w:style>
-  <w:style w:type="paragraph" w:customStyle="1" w:styleId="C62AC5CCBF854A36A6D6EA23A9A27AAF">
-    <w:name w:val="C62AC5CCBF854A36A6D6EA23A9A27AAF"/>
-    <w:rsid w:val="00C701CC"/>
-  </w:style>
-  <w:style w:type="paragraph" w:customStyle="1" w:styleId="15117ACDB4CB4B9BA9C161C1F031E9E7">
-    <w:name w:val="15117ACDB4CB4B9BA9C161C1F031E9E7"/>
-    <w:rsid w:val="00C701CC"/>
-  </w:style>
-</w:styles>
-</file>
-
-<file path=word/glossary/webSettings.xml><?xml version="1.0" encoding="utf-8"?>
-<w:webSettings xmlns:mc="http://schemas.openxmlformats.org/markup-compatibility/2006" xmlns:r="http://schemas.openxmlformats.org/officeDocument/2006/relationships" xmlns:w="http://schemas.openxmlformats.org/wordprocessingml/2006/main" xmlns:w14="http://schemas.microsoft.com/office/word/2010/wordml" xmlns:w15="http://schemas.microsoft.com/office/word/2012/wordml" xmlns:w16se="http://schemas.microsoft.com/office/word/2015/wordml/symex" mc:Ignorable="w14 w15 w16se">
-  <w:optimizeForBrowser/>
-  <w:allowPNG/>
-</w:webSettings>
 </file>
 
 <file path=word/theme/theme1.xml><?xml version="1.0" encoding="utf-8"?>
@@ -7618,7 +8760,7 @@
 </file>
 
 <file path=customXml/itemProps1.xml><?xml version="1.0" encoding="utf-8"?>
-<ds:datastoreItem xmlns:ds="http://schemas.openxmlformats.org/officeDocument/2006/customXml" ds:itemID="{46A9190A-6069-45FD-A890-2B6D724A837B}">
+<ds:datastoreItem xmlns:ds="http://schemas.openxmlformats.org/officeDocument/2006/customXml" ds:itemID="{05EED2D8-2141-4F05-AD62-429CA40434B3}">
   <ds:schemaRefs>
     <ds:schemaRef ds:uri="http://schemas.openxmlformats.org/officeDocument/2006/bibliography"/>
   </ds:schemaRefs>

</xml_diff>

<commit_message>
Dokumentacja + komenty Draw
</commit_message>
<xml_diff>
--- a/VoidCraft_Map_Pad_Player_v1/Documentation/Dokumentacja-VoidCraft.docx
+++ b/VoidCraft_Map_Pad_Player_v1/Documentation/Dokumentacja-VoidCraft.docx
@@ -1,6 +1,6 @@
 
 <file path=word/document.xml><?xml version="1.0" encoding="utf-8"?>
-<w:document xmlns:wpc="http://schemas.microsoft.com/office/word/2010/wordprocessingCanvas" xmlns:cx="http://schemas.microsoft.com/office/drawing/2014/chartex" xmlns:cx1="http://schemas.microsoft.com/office/drawing/2015/9/8/chartex" xmlns:mc="http://schemas.openxmlformats.org/markup-compatibility/2006" xmlns:o="urn:schemas-microsoft-com:office:office" xmlns:r="http://schemas.openxmlformats.org/officeDocument/2006/relationships" xmlns:m="http://schemas.openxmlformats.org/officeDocument/2006/math" xmlns:v="urn:schemas-microsoft-com:vml" xmlns:wp14="http://schemas.microsoft.com/office/word/2010/wordprocessingDrawing" xmlns:wp="http://schemas.openxmlformats.org/drawingml/2006/wordprocessingDrawing" xmlns:w10="urn:schemas-microsoft-com:office:word" xmlns:w="http://schemas.openxmlformats.org/wordprocessingml/2006/main" xmlns:w14="http://schemas.microsoft.com/office/word/2010/wordml" xmlns:w15="http://schemas.microsoft.com/office/word/2012/wordml" xmlns:w16se="http://schemas.microsoft.com/office/word/2015/wordml/symex" xmlns:wpg="http://schemas.microsoft.com/office/word/2010/wordprocessingGroup" xmlns:wpi="http://schemas.microsoft.com/office/word/2010/wordprocessingInk" xmlns:wne="http://schemas.microsoft.com/office/word/2006/wordml" xmlns:wps="http://schemas.microsoft.com/office/word/2010/wordprocessingShape" mc:Ignorable="w14 w15 w16se wp14">
+<w:document xmlns:wpc="http://schemas.microsoft.com/office/word/2010/wordprocessingCanvas" xmlns:cx="http://schemas.microsoft.com/office/drawing/2014/chartex" xmlns:mc="http://schemas.openxmlformats.org/markup-compatibility/2006" xmlns:o="urn:schemas-microsoft-com:office:office" xmlns:r="http://schemas.openxmlformats.org/officeDocument/2006/relationships" xmlns:m="http://schemas.openxmlformats.org/officeDocument/2006/math" xmlns:v="urn:schemas-microsoft-com:vml" xmlns:wp14="http://schemas.microsoft.com/office/word/2010/wordprocessingDrawing" xmlns:wp="http://schemas.openxmlformats.org/drawingml/2006/wordprocessingDrawing" xmlns:w10="urn:schemas-microsoft-com:office:word" xmlns:w="http://schemas.openxmlformats.org/wordprocessingml/2006/main" xmlns:w14="http://schemas.microsoft.com/office/word/2010/wordml" xmlns:w15="http://schemas.microsoft.com/office/word/2012/wordml" xmlns:w16se="http://schemas.microsoft.com/office/word/2015/wordml/symex" xmlns:wpg="http://schemas.microsoft.com/office/word/2010/wordprocessingGroup" xmlns:wpi="http://schemas.microsoft.com/office/word/2010/wordprocessingInk" xmlns:wne="http://schemas.microsoft.com/office/word/2006/wordml" xmlns:wps="http://schemas.microsoft.com/office/word/2010/wordprocessingShape" mc:Ignorable="w14 w15 w16se wp14">
   <w:body>
     <w:p>
       <w:pPr>
@@ -3004,13 +3004,410 @@
     <w:p>
       <w:pPr>
         <w:pStyle w:val="Akapitzlist"/>
-        <w:ind w:left="1440"/>
-        <w:rPr>
-          <w:rFonts w:ascii="Arial" w:hAnsi="Arial" w:cs="Arial"/>
-          <w:sz w:val="24"/>
-          <w:szCs w:val="24"/>
-        </w:rPr>
-      </w:pPr>
+        <w:rPr>
+          <w:rFonts w:ascii="Arial" w:hAnsi="Arial" w:cs="Arial"/>
+          <w:sz w:val="24"/>
+          <w:szCs w:val="24"/>
+        </w:rPr>
+      </w:pPr>
+    </w:p>
+    <w:p>
+      <w:pPr>
+        <w:ind w:left="360"/>
+        <w:rPr>
+          <w:rFonts w:ascii="Arial" w:hAnsi="Arial" w:cs="Arial"/>
+          <w:b/>
+          <w:sz w:val="24"/>
+          <w:szCs w:val="24"/>
+        </w:rPr>
+      </w:pPr>
+    </w:p>
+    <w:p>
+      <w:pPr>
+        <w:ind w:left="360"/>
+        <w:rPr>
+          <w:rFonts w:ascii="Arial" w:hAnsi="Arial" w:cs="Arial"/>
+          <w:b/>
+          <w:sz w:val="24"/>
+          <w:szCs w:val="24"/>
+        </w:rPr>
+      </w:pPr>
+    </w:p>
+    <w:p>
+      <w:pPr>
+        <w:ind w:left="360"/>
+        <w:rPr>
+          <w:rFonts w:ascii="Arial" w:hAnsi="Arial" w:cs="Arial"/>
+          <w:b/>
+          <w:sz w:val="24"/>
+          <w:szCs w:val="24"/>
+        </w:rPr>
+      </w:pPr>
+    </w:p>
+    <w:p>
+      <w:pPr>
+        <w:ind w:left="360"/>
+        <w:rPr>
+          <w:rFonts w:ascii="Arial" w:hAnsi="Arial" w:cs="Arial"/>
+          <w:b/>
+          <w:sz w:val="24"/>
+          <w:szCs w:val="24"/>
+        </w:rPr>
+      </w:pPr>
+    </w:p>
+    <w:p>
+      <w:pPr>
+        <w:ind w:left="360"/>
+        <w:rPr>
+          <w:rFonts w:ascii="Arial" w:hAnsi="Arial" w:cs="Arial"/>
+          <w:b/>
+          <w:sz w:val="24"/>
+          <w:szCs w:val="24"/>
+        </w:rPr>
+      </w:pPr>
+    </w:p>
+    <w:p>
+      <w:pPr>
+        <w:ind w:left="360"/>
+        <w:rPr>
+          <w:rFonts w:ascii="Arial" w:hAnsi="Arial" w:cs="Arial"/>
+          <w:b/>
+          <w:sz w:val="24"/>
+          <w:szCs w:val="24"/>
+        </w:rPr>
+      </w:pPr>
+    </w:p>
+    <w:p>
+      <w:pPr>
+        <w:ind w:left="360"/>
+        <w:rPr>
+          <w:rFonts w:ascii="Arial" w:hAnsi="Arial" w:cs="Arial"/>
+          <w:b/>
+          <w:sz w:val="24"/>
+          <w:szCs w:val="24"/>
+        </w:rPr>
+      </w:pPr>
+    </w:p>
+    <w:p>
+      <w:pPr>
+        <w:ind w:left="360"/>
+        <w:rPr>
+          <w:rFonts w:ascii="Arial" w:hAnsi="Arial" w:cs="Arial"/>
+          <w:b/>
+          <w:sz w:val="24"/>
+          <w:szCs w:val="24"/>
+        </w:rPr>
+      </w:pPr>
+    </w:p>
+    <w:p>
+      <w:pPr>
+        <w:ind w:left="360"/>
+        <w:rPr>
+          <w:rFonts w:ascii="Arial" w:hAnsi="Arial" w:cs="Arial"/>
+          <w:b/>
+          <w:sz w:val="24"/>
+          <w:szCs w:val="24"/>
+        </w:rPr>
+      </w:pPr>
+    </w:p>
+    <w:p>
+      <w:pPr>
+        <w:ind w:left="360"/>
+        <w:rPr>
+          <w:rFonts w:ascii="Arial" w:hAnsi="Arial" w:cs="Arial"/>
+          <w:b/>
+          <w:sz w:val="24"/>
+          <w:szCs w:val="24"/>
+        </w:rPr>
+      </w:pPr>
+      <w:r>
+        <w:rPr>
+          <w:rFonts w:ascii="Arial" w:hAnsi="Arial" w:cs="Arial"/>
+          <w:b/>
+          <w:sz w:val="24"/>
+          <w:szCs w:val="24"/>
+        </w:rPr>
+        <w:lastRenderedPageBreak/>
+        <w:t>Klasa Player</w:t>
+      </w:r>
+    </w:p>
+    <w:p>
+      <w:pPr>
+        <w:ind w:left="360"/>
+        <w:rPr>
+          <w:rFonts w:ascii="Arial" w:hAnsi="Arial" w:cs="Arial"/>
+          <w:sz w:val="24"/>
+          <w:szCs w:val="24"/>
+        </w:rPr>
+      </w:pPr>
+      <w:r>
+        <w:rPr>
+          <w:rFonts w:ascii="Arial" w:hAnsi="Arial" w:cs="Arial"/>
+          <w:sz w:val="24"/>
+          <w:szCs w:val="24"/>
+        </w:rPr>
+        <w:t xml:space="preserve">Klasa ta jest odpowiedzialna za przechowywanie wszystkich statystyk gracza takich jak zdrowie, głód, posiadane przedmioty ale także zmienne odpowiadające za poprawną animację postaci </w:t>
+      </w:r>
+      <w:r>
+        <w:rPr>
+          <w:rFonts w:ascii="Arial" w:hAnsi="Arial" w:cs="Arial"/>
+          <w:sz w:val="24"/>
+          <w:szCs w:val="24"/>
+        </w:rPr>
+        <w:t xml:space="preserve">np. </w:t>
+      </w:r>
+      <w:r>
+        <w:rPr>
+          <w:rFonts w:ascii="Arial" w:hAnsi="Arial" w:cs="Arial"/>
+          <w:sz w:val="24"/>
+          <w:szCs w:val="24"/>
+        </w:rPr>
+        <w:t>il</w:t>
+      </w:r>
+      <w:r>
+        <w:rPr>
+          <w:rFonts w:ascii="Arial" w:hAnsi="Arial" w:cs="Arial"/>
+          <w:sz w:val="24"/>
+          <w:szCs w:val="24"/>
+        </w:rPr>
+        <w:t>ość klatek w szablonie postaci.</w:t>
+      </w:r>
+    </w:p>
+    <w:p>
+      <w:pPr>
+        <w:ind w:left="360"/>
+        <w:rPr>
+          <w:rFonts w:ascii="Consolas" w:hAnsi="Consolas" w:cs="Consolas"/>
+          <w:color w:val="000000"/>
+          <w:sz w:val="19"/>
+          <w:szCs w:val="19"/>
+        </w:rPr>
+      </w:pPr>
+      <w:r>
+        <w:rPr>
+          <w:rFonts w:ascii="Arial" w:hAnsi="Arial" w:cs="Arial"/>
+          <w:sz w:val="24"/>
+          <w:szCs w:val="24"/>
+        </w:rPr>
+        <w:t>O</w:t>
+      </w:r>
+      <w:r>
+        <w:rPr>
+          <w:rFonts w:ascii="Arial" w:hAnsi="Arial" w:cs="Arial"/>
+          <w:sz w:val="24"/>
+          <w:szCs w:val="24"/>
+        </w:rPr>
+        <w:t>dpowiada ona także za rysowanie animacji w głównej pętli programu</w:t>
+      </w:r>
+      <w:r>
+        <w:rPr>
+          <w:rFonts w:ascii="Arial" w:hAnsi="Arial" w:cs="Arial"/>
+          <w:sz w:val="24"/>
+          <w:szCs w:val="24"/>
+        </w:rPr>
+        <w:t>, p</w:t>
+      </w:r>
+      <w:r>
+        <w:rPr>
+          <w:rFonts w:ascii="Arial" w:hAnsi="Arial" w:cs="Arial"/>
+          <w:sz w:val="24"/>
+          <w:szCs w:val="24"/>
+        </w:rPr>
+        <w:t xml:space="preserve">onadto </w:t>
+      </w:r>
+      <w:r>
+        <w:rPr>
+          <w:rFonts w:ascii="Arial" w:hAnsi="Arial" w:cs="Arial"/>
+          <w:sz w:val="24"/>
+          <w:szCs w:val="24"/>
+        </w:rPr>
+        <w:t xml:space="preserve">zajmuję się także serializacją </w:t>
+      </w:r>
+      <w:r>
+        <w:rPr>
+          <w:rFonts w:ascii="Arial" w:hAnsi="Arial" w:cs="Arial"/>
+          <w:sz w:val="24"/>
+          <w:szCs w:val="24"/>
+        </w:rPr>
+        <w:t>oraz zapisem do pliku XML</w:t>
+      </w:r>
+      <w:r>
+        <w:rPr>
+          <w:rFonts w:ascii="Arial" w:hAnsi="Arial" w:cs="Arial"/>
+          <w:sz w:val="24"/>
+          <w:szCs w:val="24"/>
+        </w:rPr>
+        <w:t xml:space="preserve"> zmiennych zawartych w klasie Player</w:t>
+      </w:r>
+      <w:r>
+        <w:rPr>
+          <w:rFonts w:ascii="Consolas" w:hAnsi="Consolas" w:cs="Consolas"/>
+          <w:color w:val="000000"/>
+          <w:sz w:val="19"/>
+          <w:szCs w:val="19"/>
+        </w:rPr>
+        <w:t>.</w:t>
+      </w:r>
+    </w:p>
+    <w:p>
+      <w:pPr>
+        <w:pStyle w:val="Akapitzlist"/>
+        <w:rPr>
+          <w:rFonts w:ascii="Arial" w:hAnsi="Arial" w:cs="Arial"/>
+          <w:sz w:val="24"/>
+          <w:szCs w:val="24"/>
+        </w:rPr>
+      </w:pPr>
+    </w:p>
+    <w:p>
+      <w:pPr>
+        <w:pStyle w:val="Akapitzlist"/>
+        <w:rPr>
+          <w:rFonts w:ascii="Arial" w:hAnsi="Arial" w:cs="Arial"/>
+          <w:sz w:val="24"/>
+          <w:szCs w:val="24"/>
+        </w:rPr>
+      </w:pPr>
+      <w:r>
+        <w:rPr>
+          <w:rFonts w:ascii="Arial" w:hAnsi="Arial" w:cs="Arial"/>
+          <w:sz w:val="24"/>
+          <w:szCs w:val="24"/>
+        </w:rPr>
+        <w:t>Spis metod zawartych w klasie Player:</w:t>
+      </w:r>
+    </w:p>
+    <w:p>
+      <w:pPr>
+        <w:pStyle w:val="Akapitzlist"/>
+        <w:rPr>
+          <w:rFonts w:ascii="Arial" w:hAnsi="Arial" w:cs="Arial"/>
+          <w:sz w:val="24"/>
+          <w:szCs w:val="24"/>
+        </w:rPr>
+      </w:pPr>
+    </w:p>
+    <w:p>
+      <w:pPr>
+        <w:pStyle w:val="Akapitzlist"/>
+        <w:rPr>
+          <w:rFonts w:ascii="Arial" w:hAnsi="Arial" w:cs="Arial"/>
+          <w:sz w:val="24"/>
+          <w:szCs w:val="24"/>
+        </w:rPr>
+      </w:pPr>
+      <w:r>
+        <w:rPr>
+          <w:rFonts w:ascii="Arial" w:hAnsi="Arial" w:cs="Arial"/>
+          <w:sz w:val="24"/>
+          <w:szCs w:val="24"/>
+        </w:rPr>
+        <w:pict>
+          <v:shapetype id="_x0000_t75" coordsize="21600,21600" o:spt="75" o:preferrelative="t" path="m@4@5l@4@11@9@11@9@5xe" filled="f" stroked="f">
+            <v:stroke joinstyle="miter"/>
+            <v:formulas>
+              <v:f eqn="if lineDrawn pixelLineWidth 0"/>
+              <v:f eqn="sum @0 1 0"/>
+              <v:f eqn="sum 0 0 @1"/>
+              <v:f eqn="prod @2 1 2"/>
+              <v:f eqn="prod @3 21600 pixelWidth"/>
+              <v:f eqn="prod @3 21600 pixelHeight"/>
+              <v:f eqn="sum @0 0 1"/>
+              <v:f eqn="prod @6 1 2"/>
+              <v:f eqn="prod @7 21600 pixelWidth"/>
+              <v:f eqn="sum @8 21600 0"/>
+              <v:f eqn="prod @7 21600 pixelHeight"/>
+              <v:f eqn="sum @10 21600 0"/>
+            </v:formulas>
+            <v:path o:extrusionok="f" gradientshapeok="t" o:connecttype="rect"/>
+            <o:lock v:ext="edit" aspectratio="t"/>
+          </v:shapetype>
+          <v:shape id="_x0000_i1027" type="#_x0000_t75" style="width:428.25pt;height:353.75pt">
+            <v:imagedata r:id="rId12" o:title="Metody"/>
+          </v:shape>
+        </w:pict>
+      </w:r>
+    </w:p>
+    <w:p>
+      <w:pPr>
+        <w:rPr>
+          <w:rFonts w:ascii="Arial" w:hAnsi="Arial" w:cs="Arial"/>
+          <w:sz w:val="24"/>
+          <w:szCs w:val="24"/>
+        </w:rPr>
+      </w:pPr>
+      <w:r>
+        <w:rPr>
+          <w:rFonts w:ascii="Arial" w:hAnsi="Arial" w:cs="Arial"/>
+          <w:sz w:val="24"/>
+          <w:szCs w:val="24"/>
+        </w:rPr>
+        <w:t>Przykład</w:t>
+      </w:r>
+      <w:r>
+        <w:rPr>
+          <w:rFonts w:ascii="Arial" w:hAnsi="Arial" w:cs="Arial"/>
+          <w:sz w:val="24"/>
+          <w:szCs w:val="24"/>
+        </w:rPr>
+        <w:t>owy kod</w:t>
+      </w:r>
+      <w:r>
+        <w:rPr>
+          <w:rFonts w:ascii="Arial" w:hAnsi="Arial" w:cs="Arial"/>
+          <w:sz w:val="24"/>
+          <w:szCs w:val="24"/>
+        </w:rPr>
+        <w:t xml:space="preserve"> metody Draw</w:t>
+      </w:r>
+      <w:r>
+        <w:rPr>
+          <w:rFonts w:ascii="Arial" w:hAnsi="Arial" w:cs="Arial"/>
+          <w:sz w:val="24"/>
+          <w:szCs w:val="24"/>
+        </w:rPr>
+        <w:t xml:space="preserve"> w klasie Player</w:t>
+      </w:r>
+      <w:r>
+        <w:rPr>
+          <w:rFonts w:ascii="Arial" w:hAnsi="Arial" w:cs="Arial"/>
+          <w:sz w:val="24"/>
+          <w:szCs w:val="24"/>
+        </w:rPr>
+        <w:t>:</w:t>
+      </w:r>
+    </w:p>
+    <w:p>
+      <w:pPr>
+        <w:rPr>
+          <w:rFonts w:ascii="Arial" w:hAnsi="Arial" w:cs="Arial"/>
+          <w:sz w:val="24"/>
+          <w:szCs w:val="24"/>
+        </w:rPr>
+      </w:pPr>
+      <w:r>
+        <w:rPr>
+          <w:rFonts w:ascii="Arial" w:hAnsi="Arial" w:cs="Arial"/>
+          <w:sz w:val="24"/>
+          <w:szCs w:val="24"/>
+        </w:rPr>
+        <w:pict>
+          <v:shape id="_x0000_i1043" type="#_x0000_t75" style="width:487.7pt;height:146.5pt">
+            <v:imagedata r:id="rId13" o:title="playdraw2"/>
+          </v:shape>
+        </w:pict>
+      </w:r>
+    </w:p>
+    <w:p>
+      <w:pPr>
+        <w:rPr>
+          <w:rFonts w:ascii="Arial" w:hAnsi="Arial" w:cs="Arial"/>
+          <w:sz w:val="24"/>
+          <w:szCs w:val="24"/>
+        </w:rPr>
+      </w:pPr>
+      <w:bookmarkStart w:id="11" w:name="_GoBack"/>
+      <w:bookmarkEnd w:id="11"/>
     </w:p>
     <w:p>
       <w:pPr>
@@ -3180,7 +3577,7 @@
                     <pic:cNvPicPr/>
                   </pic:nvPicPr>
                   <pic:blipFill>
-                    <a:blip r:embed="rId12">
+                    <a:blip r:embed="rId14">
                       <a:extLst>
                         <a:ext uri="{28A0092B-C50C-407E-A947-70E740481C1C}">
                           <a14:useLocalDpi xmlns:a14="http://schemas.microsoft.com/office/drawing/2010/main" val="0"/>
@@ -3221,6 +3618,7 @@
           <w:sz w:val="24"/>
           <w:szCs w:val="24"/>
         </w:rPr>
+        <w:lastRenderedPageBreak/>
         <w:t>Klasa ta opiera się na dwóch polach tworzących pojedynczy element</w:t>
       </w:r>
       <w:r>
@@ -3487,7 +3885,6 @@
           <w:sz w:val="24"/>
           <w:szCs w:val="24"/>
         </w:rPr>
-        <w:lastRenderedPageBreak/>
         <w:t>public void</w:t>
       </w:r>
       <w:r>
@@ -3505,15 +3902,7 @@
           <w:sz w:val="24"/>
           <w:szCs w:val="24"/>
         </w:rPr>
-        <w:t xml:space="preserve">Resize </w:t>
-      </w:r>
-      <w:r>
-        <w:rPr>
-          <w:rFonts w:ascii="Arial" w:hAnsi="Arial" w:cs="Arial"/>
-          <w:sz w:val="24"/>
-          <w:szCs w:val="24"/>
-        </w:rPr>
-        <w:t xml:space="preserve">( </w:t>
+        <w:t xml:space="preserve">Resize ( </w:t>
       </w:r>
       <w:r>
         <w:rPr>
@@ -3547,15 +3936,7 @@
           <w:sz w:val="24"/>
           <w:szCs w:val="24"/>
         </w:rPr>
-        <w:t xml:space="preserve"> width</w:t>
-      </w:r>
-      <w:r>
-        <w:rPr>
-          <w:rFonts w:ascii="Arial" w:hAnsi="Arial" w:cs="Arial"/>
-          <w:sz w:val="24"/>
-          <w:szCs w:val="24"/>
-        </w:rPr>
-        <w:t xml:space="preserve">) – metoda pomocnicza pozwalająca </w:t>
+        <w:t xml:space="preserve"> width) – metoda pomocnicza pozwalająca </w:t>
       </w:r>
       <w:r>
         <w:rPr>
@@ -3872,6 +4253,7 @@
           <w:szCs w:val="28"/>
           <w:lang w:eastAsia="pl-PL"/>
         </w:rPr>
+        <w:lastRenderedPageBreak/>
         <w:drawing>
           <wp:inline distT="0" distB="0" distL="0" distR="0">
             <wp:extent cx="4010025" cy="5050058"/>
@@ -3888,7 +4270,7 @@
                     <pic:cNvPicPr/>
                   </pic:nvPicPr>
                   <pic:blipFill>
-                    <a:blip r:embed="rId13">
+                    <a:blip r:embed="rId15">
                       <a:extLst>
                         <a:ext uri="{28A0092B-C50C-407E-A947-70E740481C1C}">
                           <a14:useLocalDpi xmlns:a14="http://schemas.microsoft.com/office/drawing/2010/main" val="0"/>
@@ -3962,7 +4344,6 @@
           <w:sz w:val="24"/>
           <w:szCs w:val="24"/>
         </w:rPr>
-        <w:lastRenderedPageBreak/>
         <w:t xml:space="preserve">public void </w:t>
       </w:r>
       <w:r>
@@ -3997,15 +4378,7 @@
           <w:sz w:val="24"/>
           <w:szCs w:val="24"/>
         </w:rPr>
-        <w:t xml:space="preserve">content) – metoda </w:t>
-      </w:r>
-      <w:r>
-        <w:rPr>
-          <w:rFonts w:ascii="Arial" w:hAnsi="Arial" w:cs="Arial"/>
-          <w:sz w:val="24"/>
-          <w:szCs w:val="24"/>
-        </w:rPr>
-        <w:t>wywołująca wczytywanie tekstur dla każdego elementu w poszczególnych kontenerach oraz odpowiednio je rozmieszczająca za pomocą funkcji CenterElement, MoveElement, Background oraz Resize</w:t>
+        <w:t>content) – metoda wywołująca wczytywanie tekstur dla każdego elementu w poszczególnych kontenerach oraz odpowiednio je rozmieszczająca za pomocą funkcji CenterElement, MoveElement, Background oraz Resize</w:t>
       </w:r>
     </w:p>
     <w:p>
@@ -4031,15 +4404,7 @@
           <w:sz w:val="24"/>
           <w:szCs w:val="24"/>
         </w:rPr>
-        <w:t xml:space="preserve">Update()  – metoda </w:t>
-      </w:r>
-      <w:r>
-        <w:rPr>
-          <w:rFonts w:ascii="Arial" w:hAnsi="Arial" w:cs="Arial"/>
-          <w:sz w:val="24"/>
-          <w:szCs w:val="24"/>
-        </w:rPr>
-        <w:t xml:space="preserve">sprawdzająca w zależności od GameState </w:t>
+        <w:t xml:space="preserve">Update()  – metoda sprawdzająca w zależności od GameState </w:t>
       </w:r>
       <w:r>
         <w:rPr>
@@ -4140,17 +4505,7 @@
           <w:sz w:val="24"/>
           <w:szCs w:val="24"/>
         </w:rPr>
-        <w:t xml:space="preserve">element) – metoda dodawana do delegatu określająca </w:t>
-      </w:r>
-      <w:bookmarkStart w:id="11" w:name="_GoBack"/>
-      <w:bookmarkEnd w:id="11"/>
-      <w:r>
-        <w:rPr>
-          <w:rFonts w:ascii="Arial" w:hAnsi="Arial" w:cs="Arial"/>
-          <w:sz w:val="24"/>
-          <w:szCs w:val="24"/>
-        </w:rPr>
-        <w:t xml:space="preserve">zachowanie aplikacji po naciśnięciu na przycisk. Rozróżnianie jest to, czy aktualnie jesteśmy w menu głównym czy w submenu. </w:t>
+        <w:t xml:space="preserve">element) – metoda dodawana do delegatu określająca zachowanie aplikacji po naciśnięciu na przycisk. Rozróżnianie jest to, czy aktualnie jesteśmy w menu głównym czy w submenu. </w:t>
       </w:r>
     </w:p>
     <w:p>
@@ -4502,7 +4857,6 @@
           <w:sz w:val="24"/>
           <w:szCs w:val="24"/>
         </w:rPr>
-        <w:lastRenderedPageBreak/>
         <w:t>Podsumowanie</w:t>
       </w:r>
       <w:bookmarkEnd w:id="15"/>
@@ -4735,6 +5089,7 @@
           <w:rFonts w:ascii="Arial" w:hAnsi="Arial" w:cs="Arial"/>
           <w:sz w:val="24"/>
         </w:rPr>
+        <w:lastRenderedPageBreak/>
         <w:t>Wnioski</w:t>
       </w:r>
       <w:bookmarkEnd w:id="17"/>
@@ -4889,10 +5244,10 @@
       </w:r>
     </w:p>
     <w:sectPr>
-      <w:headerReference w:type="even" r:id="rId14"/>
-      <w:headerReference w:type="default" r:id="rId15"/>
-      <w:footerReference w:type="even" r:id="rId16"/>
-      <w:footerReference w:type="default" r:id="rId17"/>
+      <w:headerReference w:type="even" r:id="rId16"/>
+      <w:headerReference w:type="default" r:id="rId17"/>
+      <w:footerReference w:type="even" r:id="rId18"/>
+      <w:footerReference w:type="default" r:id="rId19"/>
       <w:pgSz w:w="11906" w:h="16838"/>
       <w:pgMar w:top="0" w:right="1418" w:bottom="0" w:left="1276" w:header="283" w:footer="0" w:gutter="0"/>
       <w:cols w:space="708"/>
@@ -4904,7 +5259,7 @@
 </file>
 
 <file path=word/endnotes.xml><?xml version="1.0" encoding="utf-8"?>
-<w:endnotes xmlns:wpc="http://schemas.microsoft.com/office/word/2010/wordprocessingCanvas" xmlns:cx="http://schemas.microsoft.com/office/drawing/2014/chartex" xmlns:cx1="http://schemas.microsoft.com/office/drawing/2015/9/8/chartex" xmlns:mc="http://schemas.openxmlformats.org/markup-compatibility/2006" xmlns:o="urn:schemas-microsoft-com:office:office" xmlns:r="http://schemas.openxmlformats.org/officeDocument/2006/relationships" xmlns:m="http://schemas.openxmlformats.org/officeDocument/2006/math" xmlns:v="urn:schemas-microsoft-com:vml" xmlns:wp14="http://schemas.microsoft.com/office/word/2010/wordprocessingDrawing" xmlns:wp="http://schemas.openxmlformats.org/drawingml/2006/wordprocessingDrawing" xmlns:w10="urn:schemas-microsoft-com:office:word" xmlns:w="http://schemas.openxmlformats.org/wordprocessingml/2006/main" xmlns:w14="http://schemas.microsoft.com/office/word/2010/wordml" xmlns:w15="http://schemas.microsoft.com/office/word/2012/wordml" xmlns:w16se="http://schemas.microsoft.com/office/word/2015/wordml/symex" xmlns:wpg="http://schemas.microsoft.com/office/word/2010/wordprocessingGroup" xmlns:wpi="http://schemas.microsoft.com/office/word/2010/wordprocessingInk" xmlns:wne="http://schemas.microsoft.com/office/word/2006/wordml" xmlns:wps="http://schemas.microsoft.com/office/word/2010/wordprocessingShape" mc:Ignorable="w14 w15 w16se wp14">
+<w:endnotes xmlns:wpc="http://schemas.microsoft.com/office/word/2010/wordprocessingCanvas" xmlns:cx="http://schemas.microsoft.com/office/drawing/2014/chartex" xmlns:mc="http://schemas.openxmlformats.org/markup-compatibility/2006" xmlns:o="urn:schemas-microsoft-com:office:office" xmlns:r="http://schemas.openxmlformats.org/officeDocument/2006/relationships" xmlns:m="http://schemas.openxmlformats.org/officeDocument/2006/math" xmlns:v="urn:schemas-microsoft-com:vml" xmlns:wp14="http://schemas.microsoft.com/office/word/2010/wordprocessingDrawing" xmlns:wp="http://schemas.openxmlformats.org/drawingml/2006/wordprocessingDrawing" xmlns:w10="urn:schemas-microsoft-com:office:word" xmlns:w="http://schemas.openxmlformats.org/wordprocessingml/2006/main" xmlns:w14="http://schemas.microsoft.com/office/word/2010/wordml" xmlns:w15="http://schemas.microsoft.com/office/word/2012/wordml" xmlns:w16se="http://schemas.microsoft.com/office/word/2015/wordml/symex" xmlns:wpg="http://schemas.microsoft.com/office/word/2010/wordprocessingGroup" xmlns:wpi="http://schemas.microsoft.com/office/word/2010/wordprocessingInk" xmlns:wne="http://schemas.microsoft.com/office/word/2006/wordml" xmlns:wps="http://schemas.microsoft.com/office/word/2010/wordprocessingShape" mc:Ignorable="w14 w15 w16se wp14">
   <w:endnote w:type="separator" w:id="-1">
     <w:p>
       <w:pPr>
@@ -4929,7 +5284,7 @@
 </file>
 
 <file path=word/footer1.xml><?xml version="1.0" encoding="utf-8"?>
-<w:ftr xmlns:wpc="http://schemas.microsoft.com/office/word/2010/wordprocessingCanvas" xmlns:cx="http://schemas.microsoft.com/office/drawing/2014/chartex" xmlns:cx1="http://schemas.microsoft.com/office/drawing/2015/9/8/chartex" xmlns:mc="http://schemas.openxmlformats.org/markup-compatibility/2006" xmlns:o="urn:schemas-microsoft-com:office:office" xmlns:r="http://schemas.openxmlformats.org/officeDocument/2006/relationships" xmlns:m="http://schemas.openxmlformats.org/officeDocument/2006/math" xmlns:v="urn:schemas-microsoft-com:vml" xmlns:wp14="http://schemas.microsoft.com/office/word/2010/wordprocessingDrawing" xmlns:wp="http://schemas.openxmlformats.org/drawingml/2006/wordprocessingDrawing" xmlns:w10="urn:schemas-microsoft-com:office:word" xmlns:w="http://schemas.openxmlformats.org/wordprocessingml/2006/main" xmlns:w14="http://schemas.microsoft.com/office/word/2010/wordml" xmlns:w15="http://schemas.microsoft.com/office/word/2012/wordml" xmlns:w16se="http://schemas.microsoft.com/office/word/2015/wordml/symex" xmlns:wpg="http://schemas.microsoft.com/office/word/2010/wordprocessingGroup" xmlns:wpi="http://schemas.microsoft.com/office/word/2010/wordprocessingInk" xmlns:wne="http://schemas.microsoft.com/office/word/2006/wordml" xmlns:wps="http://schemas.microsoft.com/office/word/2010/wordprocessingShape" mc:Ignorable="w14 w15 w16se wp14">
+<w:ftr xmlns:wpc="http://schemas.microsoft.com/office/word/2010/wordprocessingCanvas" xmlns:cx="http://schemas.microsoft.com/office/drawing/2014/chartex" xmlns:mc="http://schemas.openxmlformats.org/markup-compatibility/2006" xmlns:o="urn:schemas-microsoft-com:office:office" xmlns:r="http://schemas.openxmlformats.org/officeDocument/2006/relationships" xmlns:m="http://schemas.openxmlformats.org/officeDocument/2006/math" xmlns:v="urn:schemas-microsoft-com:vml" xmlns:wp14="http://schemas.microsoft.com/office/word/2010/wordprocessingDrawing" xmlns:wp="http://schemas.openxmlformats.org/drawingml/2006/wordprocessingDrawing" xmlns:w10="urn:schemas-microsoft-com:office:word" xmlns:w="http://schemas.openxmlformats.org/wordprocessingml/2006/main" xmlns:w14="http://schemas.microsoft.com/office/word/2010/wordml" xmlns:w15="http://schemas.microsoft.com/office/word/2012/wordml" xmlns:w16se="http://schemas.microsoft.com/office/word/2015/wordml/symex" xmlns:wpg="http://schemas.microsoft.com/office/word/2010/wordprocessingGroup" xmlns:wpi="http://schemas.microsoft.com/office/word/2010/wordprocessingInk" xmlns:wne="http://schemas.microsoft.com/office/word/2006/wordml" xmlns:wps="http://schemas.microsoft.com/office/word/2010/wordprocessingShape" mc:Ignorable="w14 w15 w16se wp14">
   <w:p>
     <w:pPr>
       <w:pStyle w:val="Stopka"/>
@@ -4965,7 +5320,7 @@
           <v:path o:extrusionok="f" gradientshapeok="t" o:connecttype="rect"/>
           <o:lock v:ext="edit" aspectratio="t"/>
         </v:shapetype>
-        <v:shape id="_x0000_i1025" type="#_x0000_t75" style="width:594pt;height:71.25pt">
+        <v:shape id="_x0000_i1025" type="#_x0000_t75" style="width:594.15pt;height:71.35pt">
           <v:imagedata r:id="rId1" o:title="tlo2"/>
         </v:shape>
       </w:pict>
@@ -4975,7 +5330,7 @@
 </file>
 
 <file path=word/footer2.xml><?xml version="1.0" encoding="utf-8"?>
-<w:ftr xmlns:wpc="http://schemas.microsoft.com/office/word/2010/wordprocessingCanvas" xmlns:cx="http://schemas.microsoft.com/office/drawing/2014/chartex" xmlns:cx1="http://schemas.microsoft.com/office/drawing/2015/9/8/chartex" xmlns:mc="http://schemas.openxmlformats.org/markup-compatibility/2006" xmlns:o="urn:schemas-microsoft-com:office:office" xmlns:r="http://schemas.openxmlformats.org/officeDocument/2006/relationships" xmlns:m="http://schemas.openxmlformats.org/officeDocument/2006/math" xmlns:v="urn:schemas-microsoft-com:vml" xmlns:wp14="http://schemas.microsoft.com/office/word/2010/wordprocessingDrawing" xmlns:wp="http://schemas.openxmlformats.org/drawingml/2006/wordprocessingDrawing" xmlns:w10="urn:schemas-microsoft-com:office:word" xmlns:w="http://schemas.openxmlformats.org/wordprocessingml/2006/main" xmlns:w14="http://schemas.microsoft.com/office/word/2010/wordml" xmlns:w15="http://schemas.microsoft.com/office/word/2012/wordml" xmlns:w16se="http://schemas.microsoft.com/office/word/2015/wordml/symex" xmlns:wpg="http://schemas.microsoft.com/office/word/2010/wordprocessingGroup" xmlns:wpi="http://schemas.microsoft.com/office/word/2010/wordprocessingInk" xmlns:wne="http://schemas.microsoft.com/office/word/2006/wordml" xmlns:wps="http://schemas.microsoft.com/office/word/2010/wordprocessingShape" mc:Ignorable="w14 w15 w16se wp14">
+<w:ftr xmlns:wpc="http://schemas.microsoft.com/office/word/2010/wordprocessingCanvas" xmlns:cx="http://schemas.microsoft.com/office/drawing/2014/chartex" xmlns:mc="http://schemas.openxmlformats.org/markup-compatibility/2006" xmlns:o="urn:schemas-microsoft-com:office:office" xmlns:r="http://schemas.openxmlformats.org/officeDocument/2006/relationships" xmlns:m="http://schemas.openxmlformats.org/officeDocument/2006/math" xmlns:v="urn:schemas-microsoft-com:vml" xmlns:wp14="http://schemas.microsoft.com/office/word/2010/wordprocessingDrawing" xmlns:wp="http://schemas.openxmlformats.org/drawingml/2006/wordprocessingDrawing" xmlns:w10="urn:schemas-microsoft-com:office:word" xmlns:w="http://schemas.openxmlformats.org/wordprocessingml/2006/main" xmlns:w14="http://schemas.microsoft.com/office/word/2010/wordml" xmlns:w15="http://schemas.microsoft.com/office/word/2012/wordml" xmlns:w16se="http://schemas.microsoft.com/office/word/2015/wordml/symex" xmlns:wpg="http://schemas.microsoft.com/office/word/2010/wordprocessingGroup" xmlns:wpi="http://schemas.microsoft.com/office/word/2010/wordprocessingInk" xmlns:wne="http://schemas.microsoft.com/office/word/2006/wordml" xmlns:wps="http://schemas.microsoft.com/office/word/2010/wordprocessingShape" mc:Ignorable="w14 w15 w16se wp14">
   <w:p>
     <w:pPr>
       <w:pStyle w:val="Stopka"/>
@@ -5006,7 +5361,7 @@
           <v:path o:extrusionok="f" gradientshapeok="t" o:connecttype="rect"/>
           <o:lock v:ext="edit" aspectratio="t"/>
         </v:shapetype>
-        <v:shape id="_x0000_i1026" type="#_x0000_t75" style="width:600.75pt;height:1in">
+        <v:shape id="_x0000_i1026" type="#_x0000_t75" style="width:601.05pt;height:1in">
           <v:imagedata r:id="rId1" o:title="tlo2"/>
         </v:shape>
       </w:pict>
@@ -5016,7 +5371,7 @@
 </file>
 
 <file path=word/footnotes.xml><?xml version="1.0" encoding="utf-8"?>
-<w:footnotes xmlns:wpc="http://schemas.microsoft.com/office/word/2010/wordprocessingCanvas" xmlns:cx="http://schemas.microsoft.com/office/drawing/2014/chartex" xmlns:cx1="http://schemas.microsoft.com/office/drawing/2015/9/8/chartex" xmlns:mc="http://schemas.openxmlformats.org/markup-compatibility/2006" xmlns:o="urn:schemas-microsoft-com:office:office" xmlns:r="http://schemas.openxmlformats.org/officeDocument/2006/relationships" xmlns:m="http://schemas.openxmlformats.org/officeDocument/2006/math" xmlns:v="urn:schemas-microsoft-com:vml" xmlns:wp14="http://schemas.microsoft.com/office/word/2010/wordprocessingDrawing" xmlns:wp="http://schemas.openxmlformats.org/drawingml/2006/wordprocessingDrawing" xmlns:w10="urn:schemas-microsoft-com:office:word" xmlns:w="http://schemas.openxmlformats.org/wordprocessingml/2006/main" xmlns:w14="http://schemas.microsoft.com/office/word/2010/wordml" xmlns:w15="http://schemas.microsoft.com/office/word/2012/wordml" xmlns:w16se="http://schemas.microsoft.com/office/word/2015/wordml/symex" xmlns:wpg="http://schemas.microsoft.com/office/word/2010/wordprocessingGroup" xmlns:wpi="http://schemas.microsoft.com/office/word/2010/wordprocessingInk" xmlns:wne="http://schemas.microsoft.com/office/word/2006/wordml" xmlns:wps="http://schemas.microsoft.com/office/word/2010/wordprocessingShape" mc:Ignorable="w14 w15 w16se wp14">
+<w:footnotes xmlns:wpc="http://schemas.microsoft.com/office/word/2010/wordprocessingCanvas" xmlns:cx="http://schemas.microsoft.com/office/drawing/2014/chartex" xmlns:mc="http://schemas.openxmlformats.org/markup-compatibility/2006" xmlns:o="urn:schemas-microsoft-com:office:office" xmlns:r="http://schemas.openxmlformats.org/officeDocument/2006/relationships" xmlns:m="http://schemas.openxmlformats.org/officeDocument/2006/math" xmlns:v="urn:schemas-microsoft-com:vml" xmlns:wp14="http://schemas.microsoft.com/office/word/2010/wordprocessingDrawing" xmlns:wp="http://schemas.openxmlformats.org/drawingml/2006/wordprocessingDrawing" xmlns:w10="urn:schemas-microsoft-com:office:word" xmlns:w="http://schemas.openxmlformats.org/wordprocessingml/2006/main" xmlns:w14="http://schemas.microsoft.com/office/word/2010/wordml" xmlns:w15="http://schemas.microsoft.com/office/word/2012/wordml" xmlns:w16se="http://schemas.microsoft.com/office/word/2015/wordml/symex" xmlns:wpg="http://schemas.microsoft.com/office/word/2010/wordprocessingGroup" xmlns:wpi="http://schemas.microsoft.com/office/word/2010/wordprocessingInk" xmlns:wne="http://schemas.microsoft.com/office/word/2006/wordml" xmlns:wps="http://schemas.microsoft.com/office/word/2010/wordprocessingShape" mc:Ignorable="w14 w15 w16se wp14">
   <w:footnote w:type="separator" w:id="-1">
     <w:p>
       <w:pPr>
@@ -5041,7 +5396,7 @@
 </file>
 
 <file path=word/header1.xml><?xml version="1.0" encoding="utf-8"?>
-<w:hdr xmlns:wpc="http://schemas.microsoft.com/office/word/2010/wordprocessingCanvas" xmlns:cx="http://schemas.microsoft.com/office/drawing/2014/chartex" xmlns:cx1="http://schemas.microsoft.com/office/drawing/2015/9/8/chartex" xmlns:mc="http://schemas.openxmlformats.org/markup-compatibility/2006" xmlns:o="urn:schemas-microsoft-com:office:office" xmlns:r="http://schemas.openxmlformats.org/officeDocument/2006/relationships" xmlns:m="http://schemas.openxmlformats.org/officeDocument/2006/math" xmlns:v="urn:schemas-microsoft-com:vml" xmlns:wp14="http://schemas.microsoft.com/office/word/2010/wordprocessingDrawing" xmlns:wp="http://schemas.openxmlformats.org/drawingml/2006/wordprocessingDrawing" xmlns:w10="urn:schemas-microsoft-com:office:word" xmlns:w="http://schemas.openxmlformats.org/wordprocessingml/2006/main" xmlns:w14="http://schemas.microsoft.com/office/word/2010/wordml" xmlns:w15="http://schemas.microsoft.com/office/word/2012/wordml" xmlns:w16se="http://schemas.microsoft.com/office/word/2015/wordml/symex" xmlns:wpg="http://schemas.microsoft.com/office/word/2010/wordprocessingGroup" xmlns:wpi="http://schemas.microsoft.com/office/word/2010/wordprocessingInk" xmlns:wne="http://schemas.microsoft.com/office/word/2006/wordml" xmlns:wps="http://schemas.microsoft.com/office/word/2010/wordprocessingShape" mc:Ignorable="w14 w15 w16se wp14">
+<w:hdr xmlns:wpc="http://schemas.microsoft.com/office/word/2010/wordprocessingCanvas" xmlns:cx="http://schemas.microsoft.com/office/drawing/2014/chartex" xmlns:mc="http://schemas.openxmlformats.org/markup-compatibility/2006" xmlns:o="urn:schemas-microsoft-com:office:office" xmlns:r="http://schemas.openxmlformats.org/officeDocument/2006/relationships" xmlns:m="http://schemas.openxmlformats.org/officeDocument/2006/math" xmlns:v="urn:schemas-microsoft-com:vml" xmlns:wp14="http://schemas.microsoft.com/office/word/2010/wordprocessingDrawing" xmlns:wp="http://schemas.openxmlformats.org/drawingml/2006/wordprocessingDrawing" xmlns:w10="urn:schemas-microsoft-com:office:word" xmlns:w="http://schemas.openxmlformats.org/wordprocessingml/2006/main" xmlns:w14="http://schemas.microsoft.com/office/word/2010/wordml" xmlns:w15="http://schemas.microsoft.com/office/word/2012/wordml" xmlns:w16se="http://schemas.microsoft.com/office/word/2015/wordml/symex" xmlns:wpg="http://schemas.microsoft.com/office/word/2010/wordprocessingGroup" xmlns:wpi="http://schemas.microsoft.com/office/word/2010/wordprocessingInk" xmlns:wne="http://schemas.microsoft.com/office/word/2006/wordml" xmlns:wps="http://schemas.microsoft.com/office/word/2010/wordprocessingShape" mc:Ignorable="w14 w15 w16se wp14">
   <w:sdt>
     <w:sdtPr>
       <w:rPr>
@@ -5104,7 +5459,7 @@
             <w:bCs/>
             <w:noProof/>
           </w:rPr>
-          <w:t>10</w:t>
+          <w:t>8</w:t>
         </w:r>
         <w:r>
           <w:rPr>
@@ -5127,7 +5482,7 @@
 </file>
 
 <file path=word/header2.xml><?xml version="1.0" encoding="utf-8"?>
-<w:hdr xmlns:wpc="http://schemas.microsoft.com/office/word/2010/wordprocessingCanvas" xmlns:cx="http://schemas.microsoft.com/office/drawing/2014/chartex" xmlns:cx1="http://schemas.microsoft.com/office/drawing/2015/9/8/chartex" xmlns:mc="http://schemas.openxmlformats.org/markup-compatibility/2006" xmlns:o="urn:schemas-microsoft-com:office:office" xmlns:r="http://schemas.openxmlformats.org/officeDocument/2006/relationships" xmlns:m="http://schemas.openxmlformats.org/officeDocument/2006/math" xmlns:v="urn:schemas-microsoft-com:vml" xmlns:wp14="http://schemas.microsoft.com/office/word/2010/wordprocessingDrawing" xmlns:wp="http://schemas.openxmlformats.org/drawingml/2006/wordprocessingDrawing" xmlns:w10="urn:schemas-microsoft-com:office:word" xmlns:w="http://schemas.openxmlformats.org/wordprocessingml/2006/main" xmlns:w14="http://schemas.microsoft.com/office/word/2010/wordml" xmlns:w15="http://schemas.microsoft.com/office/word/2012/wordml" xmlns:w16se="http://schemas.microsoft.com/office/word/2015/wordml/symex" xmlns:wpg="http://schemas.microsoft.com/office/word/2010/wordprocessingGroup" xmlns:wpi="http://schemas.microsoft.com/office/word/2010/wordprocessingInk" xmlns:wne="http://schemas.microsoft.com/office/word/2006/wordml" xmlns:wps="http://schemas.microsoft.com/office/word/2010/wordprocessingShape" mc:Ignorable="w14 w15 w16se wp14">
+<w:hdr xmlns:wpc="http://schemas.microsoft.com/office/word/2010/wordprocessingCanvas" xmlns:cx="http://schemas.microsoft.com/office/drawing/2014/chartex" xmlns:mc="http://schemas.openxmlformats.org/markup-compatibility/2006" xmlns:o="urn:schemas-microsoft-com:office:office" xmlns:r="http://schemas.openxmlformats.org/officeDocument/2006/relationships" xmlns:m="http://schemas.openxmlformats.org/officeDocument/2006/math" xmlns:v="urn:schemas-microsoft-com:vml" xmlns:wp14="http://schemas.microsoft.com/office/word/2010/wordprocessingDrawing" xmlns:wp="http://schemas.openxmlformats.org/drawingml/2006/wordprocessingDrawing" xmlns:w10="urn:schemas-microsoft-com:office:word" xmlns:w="http://schemas.openxmlformats.org/wordprocessingml/2006/main" xmlns:w14="http://schemas.microsoft.com/office/word/2010/wordml" xmlns:w15="http://schemas.microsoft.com/office/word/2012/wordml" xmlns:w16se="http://schemas.microsoft.com/office/word/2015/wordml/symex" xmlns:wpg="http://schemas.microsoft.com/office/word/2010/wordprocessingGroup" xmlns:wpi="http://schemas.microsoft.com/office/word/2010/wordprocessingInk" xmlns:wne="http://schemas.microsoft.com/office/word/2006/wordml" xmlns:wps="http://schemas.microsoft.com/office/word/2010/wordprocessingShape" mc:Ignorable="w14 w15 w16se wp14">
   <w:sdt>
     <w:sdtPr>
       <w:rPr>
@@ -5186,7 +5541,7 @@
             <w:bCs/>
             <w:noProof/>
           </w:rPr>
-          <w:t>9</w:t>
+          <w:t>7</w:t>
         </w:r>
         <w:r>
           <w:rPr>
@@ -5207,7 +5562,7 @@
 </file>
 
 <file path=word/numbering.xml><?xml version="1.0" encoding="utf-8"?>
-<w:numbering xmlns:wpc="http://schemas.microsoft.com/office/word/2010/wordprocessingCanvas" xmlns:cx="http://schemas.microsoft.com/office/drawing/2014/chartex" xmlns:cx1="http://schemas.microsoft.com/office/drawing/2015/9/8/chartex" xmlns:mc="http://schemas.openxmlformats.org/markup-compatibility/2006" xmlns:o="urn:schemas-microsoft-com:office:office" xmlns:r="http://schemas.openxmlformats.org/officeDocument/2006/relationships" xmlns:m="http://schemas.openxmlformats.org/officeDocument/2006/math" xmlns:v="urn:schemas-microsoft-com:vml" xmlns:wp14="http://schemas.microsoft.com/office/word/2010/wordprocessingDrawing" xmlns:wp="http://schemas.openxmlformats.org/drawingml/2006/wordprocessingDrawing" xmlns:w10="urn:schemas-microsoft-com:office:word" xmlns:w="http://schemas.openxmlformats.org/wordprocessingml/2006/main" xmlns:w14="http://schemas.microsoft.com/office/word/2010/wordml" xmlns:w15="http://schemas.microsoft.com/office/word/2012/wordml" xmlns:w16se="http://schemas.microsoft.com/office/word/2015/wordml/symex" xmlns:wpg="http://schemas.microsoft.com/office/word/2010/wordprocessingGroup" xmlns:wpi="http://schemas.microsoft.com/office/word/2010/wordprocessingInk" xmlns:wne="http://schemas.microsoft.com/office/word/2006/wordml" xmlns:wps="http://schemas.microsoft.com/office/word/2010/wordprocessingShape" mc:Ignorable="w14 w15 w16se wp14">
+<w:numbering xmlns:wpc="http://schemas.microsoft.com/office/word/2010/wordprocessingCanvas" xmlns:cx="http://schemas.microsoft.com/office/drawing/2014/chartex" xmlns:mc="http://schemas.openxmlformats.org/markup-compatibility/2006" xmlns:o="urn:schemas-microsoft-com:office:office" xmlns:r="http://schemas.openxmlformats.org/officeDocument/2006/relationships" xmlns:m="http://schemas.openxmlformats.org/officeDocument/2006/math" xmlns:v="urn:schemas-microsoft-com:vml" xmlns:wp14="http://schemas.microsoft.com/office/word/2010/wordprocessingDrawing" xmlns:wp="http://schemas.openxmlformats.org/drawingml/2006/wordprocessingDrawing" xmlns:w10="urn:schemas-microsoft-com:office:word" xmlns:w="http://schemas.openxmlformats.org/wordprocessingml/2006/main" xmlns:w14="http://schemas.microsoft.com/office/word/2010/wordml" xmlns:w15="http://schemas.microsoft.com/office/word/2012/wordml" xmlns:w16se="http://schemas.microsoft.com/office/word/2015/wordml/symex" xmlns:wpg="http://schemas.microsoft.com/office/word/2010/wordprocessingGroup" xmlns:wpi="http://schemas.microsoft.com/office/word/2010/wordprocessingInk" xmlns:wne="http://schemas.microsoft.com/office/word/2006/wordml" xmlns:wps="http://schemas.microsoft.com/office/word/2010/wordprocessingShape" mc:Ignorable="w14 w15 w16se wp14">
   <w:abstractNum w:abstractNumId="0" w15:restartNumberingAfterBreak="0">
     <w:nsid w:val="003F1A54"/>
     <w:multiLevelType w:val="hybridMultilevel"/>
@@ -5610,6 +5965,119 @@
     </w:lvl>
   </w:abstractNum>
   <w:abstractNum w:abstractNumId="4" w15:restartNumberingAfterBreak="0">
+    <w:nsid w:val="13920F17"/>
+    <w:multiLevelType w:val="hybridMultilevel"/>
+    <w:tmpl w:val="53F40AFE"/>
+    <w:lvl w:ilvl="0" w:tplc="04150001">
+      <w:start w:val="1"/>
+      <w:numFmt w:val="bullet"/>
+      <w:lvlText w:val=""/>
+      <w:lvlJc w:val="left"/>
+      <w:pPr>
+        <w:ind w:left="720" w:hanging="360"/>
+      </w:pPr>
+      <w:rPr>
+        <w:rFonts w:ascii="Symbol" w:hAnsi="Symbol" w:hint="default"/>
+      </w:rPr>
+    </w:lvl>
+    <w:lvl w:ilvl="1" w:tplc="04150003" w:tentative="1">
+      <w:start w:val="1"/>
+      <w:numFmt w:val="bullet"/>
+      <w:lvlText w:val="o"/>
+      <w:lvlJc w:val="left"/>
+      <w:pPr>
+        <w:ind w:left="1440" w:hanging="360"/>
+      </w:pPr>
+      <w:rPr>
+        <w:rFonts w:ascii="Courier New" w:hAnsi="Courier New" w:cs="Courier New" w:hint="default"/>
+      </w:rPr>
+    </w:lvl>
+    <w:lvl w:ilvl="2" w:tplc="04150005" w:tentative="1">
+      <w:start w:val="1"/>
+      <w:numFmt w:val="bullet"/>
+      <w:lvlText w:val=""/>
+      <w:lvlJc w:val="left"/>
+      <w:pPr>
+        <w:ind w:left="2160" w:hanging="360"/>
+      </w:pPr>
+      <w:rPr>
+        <w:rFonts w:ascii="Wingdings" w:hAnsi="Wingdings" w:hint="default"/>
+      </w:rPr>
+    </w:lvl>
+    <w:lvl w:ilvl="3" w:tplc="04150001" w:tentative="1">
+      <w:start w:val="1"/>
+      <w:numFmt w:val="bullet"/>
+      <w:lvlText w:val=""/>
+      <w:lvlJc w:val="left"/>
+      <w:pPr>
+        <w:ind w:left="2880" w:hanging="360"/>
+      </w:pPr>
+      <w:rPr>
+        <w:rFonts w:ascii="Symbol" w:hAnsi="Symbol" w:hint="default"/>
+      </w:rPr>
+    </w:lvl>
+    <w:lvl w:ilvl="4" w:tplc="04150003" w:tentative="1">
+      <w:start w:val="1"/>
+      <w:numFmt w:val="bullet"/>
+      <w:lvlText w:val="o"/>
+      <w:lvlJc w:val="left"/>
+      <w:pPr>
+        <w:ind w:left="3600" w:hanging="360"/>
+      </w:pPr>
+      <w:rPr>
+        <w:rFonts w:ascii="Courier New" w:hAnsi="Courier New" w:cs="Courier New" w:hint="default"/>
+      </w:rPr>
+    </w:lvl>
+    <w:lvl w:ilvl="5" w:tplc="04150005" w:tentative="1">
+      <w:start w:val="1"/>
+      <w:numFmt w:val="bullet"/>
+      <w:lvlText w:val=""/>
+      <w:lvlJc w:val="left"/>
+      <w:pPr>
+        <w:ind w:left="4320" w:hanging="360"/>
+      </w:pPr>
+      <w:rPr>
+        <w:rFonts w:ascii="Wingdings" w:hAnsi="Wingdings" w:hint="default"/>
+      </w:rPr>
+    </w:lvl>
+    <w:lvl w:ilvl="6" w:tplc="04150001" w:tentative="1">
+      <w:start w:val="1"/>
+      <w:numFmt w:val="bullet"/>
+      <w:lvlText w:val=""/>
+      <w:lvlJc w:val="left"/>
+      <w:pPr>
+        <w:ind w:left="5040" w:hanging="360"/>
+      </w:pPr>
+      <w:rPr>
+        <w:rFonts w:ascii="Symbol" w:hAnsi="Symbol" w:hint="default"/>
+      </w:rPr>
+    </w:lvl>
+    <w:lvl w:ilvl="7" w:tplc="04150003" w:tentative="1">
+      <w:start w:val="1"/>
+      <w:numFmt w:val="bullet"/>
+      <w:lvlText w:val="o"/>
+      <w:lvlJc w:val="left"/>
+      <w:pPr>
+        <w:ind w:left="5760" w:hanging="360"/>
+      </w:pPr>
+      <w:rPr>
+        <w:rFonts w:ascii="Courier New" w:hAnsi="Courier New" w:cs="Courier New" w:hint="default"/>
+      </w:rPr>
+    </w:lvl>
+    <w:lvl w:ilvl="8" w:tplc="04150005" w:tentative="1">
+      <w:start w:val="1"/>
+      <w:numFmt w:val="bullet"/>
+      <w:lvlText w:val=""/>
+      <w:lvlJc w:val="left"/>
+      <w:pPr>
+        <w:ind w:left="6480" w:hanging="360"/>
+      </w:pPr>
+      <w:rPr>
+        <w:rFonts w:ascii="Wingdings" w:hAnsi="Wingdings" w:hint="default"/>
+      </w:rPr>
+    </w:lvl>
+  </w:abstractNum>
+  <w:abstractNum w:abstractNumId="5" w15:restartNumberingAfterBreak="0">
     <w:nsid w:val="1A420C2D"/>
     <w:multiLevelType w:val="hybridMultilevel"/>
     <w:tmpl w:val="B14EAEE2"/>
@@ -5722,7 +6190,7 @@
       </w:rPr>
     </w:lvl>
   </w:abstractNum>
-  <w:abstractNum w:abstractNumId="5" w15:restartNumberingAfterBreak="0">
+  <w:abstractNum w:abstractNumId="6" w15:restartNumberingAfterBreak="0">
     <w:nsid w:val="1FD42F03"/>
     <w:multiLevelType w:val="hybridMultilevel"/>
     <w:tmpl w:val="8A546114"/>
@@ -5835,7 +6303,7 @@
       </w:rPr>
     </w:lvl>
   </w:abstractNum>
-  <w:abstractNum w:abstractNumId="6" w15:restartNumberingAfterBreak="0">
+  <w:abstractNum w:abstractNumId="7" w15:restartNumberingAfterBreak="0">
     <w:nsid w:val="272A1E2C"/>
     <w:multiLevelType w:val="hybridMultilevel"/>
     <w:tmpl w:val="C6007136"/>
@@ -5921,7 +6389,7 @@
       </w:pPr>
     </w:lvl>
   </w:abstractNum>
-  <w:abstractNum w:abstractNumId="7" w15:restartNumberingAfterBreak="0">
+  <w:abstractNum w:abstractNumId="8" w15:restartNumberingAfterBreak="0">
     <w:nsid w:val="332A0754"/>
     <w:multiLevelType w:val="hybridMultilevel"/>
     <w:tmpl w:val="221C00C2"/>
@@ -6007,7 +6475,7 @@
       </w:pPr>
     </w:lvl>
   </w:abstractNum>
-  <w:abstractNum w:abstractNumId="8" w15:restartNumberingAfterBreak="0">
+  <w:abstractNum w:abstractNumId="9" w15:restartNumberingAfterBreak="0">
     <w:nsid w:val="33A27945"/>
     <w:multiLevelType w:val="hybridMultilevel"/>
     <w:tmpl w:val="3F8E7544"/>
@@ -6120,7 +6588,7 @@
       </w:rPr>
     </w:lvl>
   </w:abstractNum>
-  <w:abstractNum w:abstractNumId="9" w15:restartNumberingAfterBreak="0">
+  <w:abstractNum w:abstractNumId="10" w15:restartNumberingAfterBreak="0">
     <w:nsid w:val="3509488E"/>
     <w:multiLevelType w:val="hybridMultilevel"/>
     <w:tmpl w:val="338278B6"/>
@@ -6233,7 +6701,7 @@
       </w:rPr>
     </w:lvl>
   </w:abstractNum>
-  <w:abstractNum w:abstractNumId="10" w15:restartNumberingAfterBreak="0">
+  <w:abstractNum w:abstractNumId="11" w15:restartNumberingAfterBreak="0">
     <w:nsid w:val="39AF3B71"/>
     <w:multiLevelType w:val="hybridMultilevel"/>
     <w:tmpl w:val="4A82CD7A"/>
@@ -6319,7 +6787,7 @@
       </w:pPr>
     </w:lvl>
   </w:abstractNum>
-  <w:abstractNum w:abstractNumId="11" w15:restartNumberingAfterBreak="0">
+  <w:abstractNum w:abstractNumId="12" w15:restartNumberingAfterBreak="0">
     <w:nsid w:val="3BE16D21"/>
     <w:multiLevelType w:val="hybridMultilevel"/>
     <w:tmpl w:val="92380D50"/>
@@ -6405,7 +6873,7 @@
       </w:pPr>
     </w:lvl>
   </w:abstractNum>
-  <w:abstractNum w:abstractNumId="12" w15:restartNumberingAfterBreak="0">
+  <w:abstractNum w:abstractNumId="13" w15:restartNumberingAfterBreak="0">
     <w:nsid w:val="48E40C73"/>
     <w:multiLevelType w:val="hybridMultilevel"/>
     <w:tmpl w:val="9A0C4E36"/>
@@ -6518,7 +6986,7 @@
       </w:rPr>
     </w:lvl>
   </w:abstractNum>
-  <w:abstractNum w:abstractNumId="13" w15:restartNumberingAfterBreak="0">
+  <w:abstractNum w:abstractNumId="14" w15:restartNumberingAfterBreak="0">
     <w:nsid w:val="4BE007CA"/>
     <w:multiLevelType w:val="hybridMultilevel"/>
     <w:tmpl w:val="0BC60250"/>
@@ -6631,7 +7099,7 @@
       </w:rPr>
     </w:lvl>
   </w:abstractNum>
-  <w:abstractNum w:abstractNumId="14" w15:restartNumberingAfterBreak="0">
+  <w:abstractNum w:abstractNumId="15" w15:restartNumberingAfterBreak="0">
     <w:nsid w:val="54D82678"/>
     <w:multiLevelType w:val="hybridMultilevel"/>
     <w:tmpl w:val="9B54775E"/>
@@ -6720,7 +7188,7 @@
       </w:pPr>
     </w:lvl>
   </w:abstractNum>
-  <w:abstractNum w:abstractNumId="15" w15:restartNumberingAfterBreak="0">
+  <w:abstractNum w:abstractNumId="16" w15:restartNumberingAfterBreak="0">
     <w:nsid w:val="55196179"/>
     <w:multiLevelType w:val="hybridMultilevel"/>
     <w:tmpl w:val="43F6B112"/>
@@ -6833,7 +7301,7 @@
       </w:rPr>
     </w:lvl>
   </w:abstractNum>
-  <w:abstractNum w:abstractNumId="16" w15:restartNumberingAfterBreak="0">
+  <w:abstractNum w:abstractNumId="17" w15:restartNumberingAfterBreak="0">
     <w:nsid w:val="57A52DFB"/>
     <w:multiLevelType w:val="hybridMultilevel"/>
     <w:tmpl w:val="493852F4"/>
@@ -6919,7 +7387,7 @@
       </w:pPr>
     </w:lvl>
   </w:abstractNum>
-  <w:abstractNum w:abstractNumId="17" w15:restartNumberingAfterBreak="0">
+  <w:abstractNum w:abstractNumId="18" w15:restartNumberingAfterBreak="0">
     <w:nsid w:val="63521A77"/>
     <w:multiLevelType w:val="hybridMultilevel"/>
     <w:tmpl w:val="14BA8BBC"/>
@@ -7032,7 +7500,7 @@
       </w:rPr>
     </w:lvl>
   </w:abstractNum>
-  <w:abstractNum w:abstractNumId="18" w15:restartNumberingAfterBreak="0">
+  <w:abstractNum w:abstractNumId="19" w15:restartNumberingAfterBreak="0">
     <w:nsid w:val="66F521F2"/>
     <w:multiLevelType w:val="hybridMultilevel"/>
     <w:tmpl w:val="4F7A7212"/>
@@ -7118,7 +7586,7 @@
       </w:pPr>
     </w:lvl>
   </w:abstractNum>
-  <w:abstractNum w:abstractNumId="19" w15:restartNumberingAfterBreak="0">
+  <w:abstractNum w:abstractNumId="20" w15:restartNumberingAfterBreak="0">
     <w:nsid w:val="6CF12A74"/>
     <w:multiLevelType w:val="hybridMultilevel"/>
     <w:tmpl w:val="4314BD10"/>
@@ -7231,7 +7699,7 @@
       </w:rPr>
     </w:lvl>
   </w:abstractNum>
-  <w:abstractNum w:abstractNumId="20" w15:restartNumberingAfterBreak="0">
+  <w:abstractNum w:abstractNumId="21" w15:restartNumberingAfterBreak="0">
     <w:nsid w:val="6E9E6DCD"/>
     <w:multiLevelType w:val="hybridMultilevel"/>
     <w:tmpl w:val="62C0EC30"/>
@@ -7344,7 +7812,7 @@
       </w:rPr>
     </w:lvl>
   </w:abstractNum>
-  <w:abstractNum w:abstractNumId="21" w15:restartNumberingAfterBreak="0">
+  <w:abstractNum w:abstractNumId="22" w15:restartNumberingAfterBreak="0">
     <w:nsid w:val="7132680F"/>
     <w:multiLevelType w:val="hybridMultilevel"/>
     <w:tmpl w:val="D1FC6814"/>
@@ -7430,7 +7898,7 @@
       </w:pPr>
     </w:lvl>
   </w:abstractNum>
-  <w:abstractNum w:abstractNumId="22" w15:restartNumberingAfterBreak="0">
+  <w:abstractNum w:abstractNumId="23" w15:restartNumberingAfterBreak="0">
     <w:nsid w:val="73E86EB3"/>
     <w:multiLevelType w:val="hybridMultilevel"/>
     <w:tmpl w:val="2FA64F70"/>
@@ -7543,7 +8011,7 @@
       </w:rPr>
     </w:lvl>
   </w:abstractNum>
-  <w:abstractNum w:abstractNumId="23" w15:restartNumberingAfterBreak="0">
+  <w:abstractNum w:abstractNumId="24" w15:restartNumberingAfterBreak="0">
     <w:nsid w:val="790B5E54"/>
     <w:multiLevelType w:val="hybridMultilevel"/>
     <w:tmpl w:val="842061AA"/>
@@ -7629,7 +8097,7 @@
       </w:pPr>
     </w:lvl>
   </w:abstractNum>
-  <w:abstractNum w:abstractNumId="24" w15:restartNumberingAfterBreak="0">
+  <w:abstractNum w:abstractNumId="25" w15:restartNumberingAfterBreak="0">
     <w:nsid w:val="7F413A83"/>
     <w:multiLevelType w:val="hybridMultilevel"/>
     <w:tmpl w:val="391A0916"/>
@@ -7720,34 +8188,34 @@
     </w:lvl>
   </w:abstractNum>
   <w:num w:numId="1">
-    <w:abstractNumId w:val="10"/>
+    <w:abstractNumId w:val="11"/>
   </w:num>
   <w:num w:numId="2">
-    <w:abstractNumId w:val="16"/>
+    <w:abstractNumId w:val="17"/>
   </w:num>
   <w:num w:numId="3">
-    <w:abstractNumId w:val="11"/>
+    <w:abstractNumId w:val="12"/>
   </w:num>
   <w:num w:numId="4">
-    <w:abstractNumId w:val="24"/>
+    <w:abstractNumId w:val="25"/>
   </w:num>
   <w:num w:numId="5">
     <w:abstractNumId w:val="2"/>
   </w:num>
   <w:num w:numId="6">
-    <w:abstractNumId w:val="18"/>
+    <w:abstractNumId w:val="19"/>
   </w:num>
   <w:num w:numId="7">
-    <w:abstractNumId w:val="7"/>
+    <w:abstractNumId w:val="8"/>
   </w:num>
   <w:num w:numId="8">
     <w:abstractNumId w:val="1"/>
   </w:num>
   <w:num w:numId="9">
-    <w:abstractNumId w:val="23"/>
+    <w:abstractNumId w:val="24"/>
   </w:num>
   <w:num w:numId="10">
-    <w:abstractNumId w:val="6"/>
+    <w:abstractNumId w:val="7"/>
   </w:num>
   <w:num w:numId="11">
     <w:abstractNumId w:val="0"/>
@@ -7756,43 +8224,46 @@
     <w:abstractNumId w:val="3"/>
   </w:num>
   <w:num w:numId="13">
-    <w:abstractNumId w:val="17"/>
+    <w:abstractNumId w:val="18"/>
   </w:num>
   <w:num w:numId="14">
+    <w:abstractNumId w:val="16"/>
+  </w:num>
+  <w:num w:numId="15">
+    <w:abstractNumId w:val="23"/>
+  </w:num>
+  <w:num w:numId="16">
+    <w:abstractNumId w:val="5"/>
+  </w:num>
+  <w:num w:numId="17">
     <w:abstractNumId w:val="15"/>
   </w:num>
-  <w:num w:numId="15">
+  <w:num w:numId="18">
+    <w:abstractNumId w:val="10"/>
+  </w:num>
+  <w:num w:numId="19">
+    <w:abstractNumId w:val="6"/>
+  </w:num>
+  <w:num w:numId="20">
+    <w:abstractNumId w:val="14"/>
+  </w:num>
+  <w:num w:numId="21">
+    <w:abstractNumId w:val="9"/>
+  </w:num>
+  <w:num w:numId="22">
     <w:abstractNumId w:val="22"/>
   </w:num>
-  <w:num w:numId="16">
-    <w:abstractNumId w:val="4"/>
-  </w:num>
-  <w:num w:numId="17">
-    <w:abstractNumId w:val="14"/>
-  </w:num>
-  <w:num w:numId="18">
-    <w:abstractNumId w:val="9"/>
-  </w:num>
-  <w:num w:numId="19">
-    <w:abstractNumId w:val="5"/>
-  </w:num>
-  <w:num w:numId="20">
+  <w:num w:numId="23">
     <w:abstractNumId w:val="13"/>
   </w:num>
-  <w:num w:numId="21">
-    <w:abstractNumId w:val="8"/>
+  <w:num w:numId="24">
+    <w:abstractNumId w:val="20"/>
   </w:num>
-  <w:num w:numId="22">
+  <w:num w:numId="25">
     <w:abstractNumId w:val="21"/>
   </w:num>
-  <w:num w:numId="23">
-    <w:abstractNumId w:val="12"/>
-  </w:num>
-  <w:num w:numId="24">
-    <w:abstractNumId w:val="19"/>
-  </w:num>
-  <w:num w:numId="25">
-    <w:abstractNumId w:val="20"/>
+  <w:num w:numId="26">
+    <w:abstractNumId w:val="4"/>
   </w:num>
 </w:numbering>
 </file>
@@ -8241,6 +8712,7 @@
   <w:style w:type="character" w:default="1" w:styleId="Domylnaczcionkaakapitu">
     <w:name w:val="Default Paragraph Font"/>
     <w:uiPriority w:val="1"/>
+    <w:semiHidden/>
     <w:unhideWhenUsed/>
   </w:style>
   <w:style w:type="table" w:default="1" w:styleId="Standardowy">
@@ -8760,7 +9232,7 @@
 </file>
 
 <file path=customXml/itemProps1.xml><?xml version="1.0" encoding="utf-8"?>
-<ds:datastoreItem xmlns:ds="http://schemas.openxmlformats.org/officeDocument/2006/customXml" ds:itemID="{05EED2D8-2141-4F05-AD62-429CA40434B3}">
+<ds:datastoreItem xmlns:ds="http://schemas.openxmlformats.org/officeDocument/2006/customXml" ds:itemID="{BA53F56A-C594-4E0A-8F16-407C719A9688}">
   <ds:schemaRefs>
     <ds:schemaRef ds:uri="http://schemas.openxmlformats.org/officeDocument/2006/bibliography"/>
   </ds:schemaRefs>

</xml_diff>

<commit_message>
Poprawka w dokumentacji i poprawiono crafting na lepszy
</commit_message>
<xml_diff>
--- a/VoidCraft_Map_Pad_Player_v1/Documentation/Dokumentacja-VoidCraft.docx
+++ b/VoidCraft_Map_Pad_Player_v1/Documentation/Dokumentacja-VoidCraft.docx
@@ -3282,7 +3282,7 @@
             <v:path o:extrusionok="f" gradientshapeok="t" o:connecttype="rect"/>
             <o:lock v:ext="edit" aspectratio="t"/>
           </v:shapetype>
-          <v:shape id="_x0000_i1035" type="#_x0000_t75" style="width:428.55pt;height:353.65pt">
+          <v:shape id="_x0000_i1025" type="#_x0000_t75" style="width:428.8pt;height:353.55pt">
             <v:imagedata r:id="rId12" o:title="Metody"/>
           </v:shape>
         </w:pict>
@@ -6047,15 +6047,6 @@
       <w:r>
         <w:rPr>
           <w:rFonts w:ascii="Consolas" w:hAnsi="Consolas" w:cs="Consolas"/>
-          <w:color w:val="000000"/>
-          <w:sz w:val="19"/>
-          <w:szCs w:val="19"/>
-        </w:rPr>
-        <w:tab/>
-      </w:r>
-      <w:r>
-        <w:rPr>
-          <w:rFonts w:ascii="Consolas" w:hAnsi="Consolas" w:cs="Consolas"/>
           <w:color w:val="0000FF"/>
           <w:sz w:val="19"/>
           <w:szCs w:val="19"/>
@@ -6199,6 +6190,726 @@
           <w:szCs w:val="24"/>
         </w:rPr>
       </w:pPr>
+    </w:p>
+    <w:p>
+      <w:pPr>
+        <w:rPr>
+          <w:rFonts w:ascii="Arial" w:hAnsi="Arial" w:cs="Arial"/>
+          <w:b/>
+          <w:sz w:val="24"/>
+          <w:szCs w:val="24"/>
+        </w:rPr>
+      </w:pPr>
+      <w:r>
+        <w:rPr>
+          <w:rFonts w:ascii="Arial" w:hAnsi="Arial" w:cs="Arial"/>
+          <w:b/>
+          <w:sz w:val="24"/>
+          <w:szCs w:val="24"/>
+        </w:rPr>
+        <w:t xml:space="preserve">Klasa </w:t>
+      </w:r>
+      <w:r>
+        <w:rPr>
+          <w:rFonts w:ascii="Arial" w:hAnsi="Arial" w:cs="Arial"/>
+          <w:b/>
+          <w:sz w:val="24"/>
+          <w:szCs w:val="24"/>
+        </w:rPr>
+        <w:t>RawMaterials</w:t>
+      </w:r>
+    </w:p>
+    <w:p>
+      <w:pPr>
+        <w:rPr>
+          <w:rFonts w:ascii="Arial" w:hAnsi="Arial" w:cs="Arial"/>
+          <w:sz w:val="24"/>
+          <w:szCs w:val="24"/>
+        </w:rPr>
+      </w:pPr>
+      <w:r>
+        <w:rPr>
+          <w:rFonts w:ascii="Arial" w:hAnsi="Arial" w:cs="Arial"/>
+          <w:sz w:val="24"/>
+          <w:szCs w:val="24"/>
+        </w:rPr>
+        <w:t xml:space="preserve">Klasa opisuje surowce dostępne w grze. Są to drewno, kamień, </w:t>
+      </w:r>
+      <w:r>
+        <w:rPr>
+          <w:rFonts w:ascii="Arial" w:hAnsi="Arial" w:cs="Arial"/>
+          <w:sz w:val="24"/>
+          <w:szCs w:val="24"/>
+        </w:rPr>
+        <w:t xml:space="preserve">liany, metal, woda oraz jedzenie. </w:t>
+      </w:r>
+      <w:r>
+        <w:rPr>
+          <w:rFonts w:ascii="Arial" w:hAnsi="Arial" w:cs="Arial"/>
+          <w:sz w:val="24"/>
+          <w:szCs w:val="24"/>
+        </w:rPr>
+        <w:t>Posiada ona własne wyjątki opisujące brak danych surowców.</w:t>
+      </w:r>
+    </w:p>
+    <w:p>
+      <w:pPr>
+        <w:rPr>
+          <w:rFonts w:ascii="Arial" w:hAnsi="Arial" w:cs="Arial"/>
+          <w:sz w:val="24"/>
+          <w:szCs w:val="24"/>
+        </w:rPr>
+      </w:pPr>
+    </w:p>
+    <w:p>
+      <w:pPr>
+        <w:rPr>
+          <w:rFonts w:ascii="Arial" w:hAnsi="Arial" w:cs="Arial"/>
+          <w:sz w:val="24"/>
+          <w:szCs w:val="24"/>
+        </w:rPr>
+      </w:pPr>
+    </w:p>
+    <w:p>
+      <w:pPr>
+        <w:rPr>
+          <w:rFonts w:ascii="Arial" w:hAnsi="Arial" w:cs="Arial"/>
+          <w:sz w:val="24"/>
+          <w:szCs w:val="24"/>
+        </w:rPr>
+      </w:pPr>
+      <w:r>
+        <w:rPr>
+          <w:rFonts w:ascii="Arial" w:hAnsi="Arial" w:cs="Arial"/>
+          <w:sz w:val="24"/>
+          <w:szCs w:val="24"/>
+        </w:rPr>
+        <w:t>Jedna z właściwości tej klasy:</w:t>
+      </w:r>
+    </w:p>
+    <w:p>
+      <w:pPr>
+        <w:autoSpaceDE w:val="0"/>
+        <w:autoSpaceDN w:val="0"/>
+        <w:adjustRightInd w:val="0"/>
+        <w:spacing w:after="0" w:line="240" w:lineRule="auto"/>
+        <w:rPr>
+          <w:rFonts w:ascii="Consolas" w:hAnsi="Consolas" w:cs="Consolas"/>
+          <w:color w:val="000000"/>
+          <w:sz w:val="19"/>
+          <w:szCs w:val="19"/>
+        </w:rPr>
+      </w:pPr>
+      <w:r>
+        <w:rPr>
+          <w:rFonts w:ascii="Consolas" w:hAnsi="Consolas" w:cs="Consolas"/>
+          <w:color w:val="0000FF"/>
+          <w:sz w:val="19"/>
+          <w:szCs w:val="19"/>
+        </w:rPr>
+        <w:lastRenderedPageBreak/>
+        <w:t>public</w:t>
+      </w:r>
+      <w:r>
+        <w:rPr>
+          <w:rFonts w:ascii="Consolas" w:hAnsi="Consolas" w:cs="Consolas"/>
+          <w:color w:val="000000"/>
+          <w:sz w:val="19"/>
+          <w:szCs w:val="19"/>
+        </w:rPr>
+        <w:t xml:space="preserve"> </w:t>
+      </w:r>
+      <w:r>
+        <w:rPr>
+          <w:rFonts w:ascii="Consolas" w:hAnsi="Consolas" w:cs="Consolas"/>
+          <w:color w:val="0000FF"/>
+          <w:sz w:val="19"/>
+          <w:szCs w:val="19"/>
+        </w:rPr>
+        <w:t>int</w:t>
+      </w:r>
+      <w:r>
+        <w:rPr>
+          <w:rFonts w:ascii="Consolas" w:hAnsi="Consolas" w:cs="Consolas"/>
+          <w:color w:val="000000"/>
+          <w:sz w:val="19"/>
+          <w:szCs w:val="19"/>
+        </w:rPr>
+        <w:t xml:space="preserve"> Food</w:t>
+      </w:r>
+    </w:p>
+    <w:p>
+      <w:pPr>
+        <w:autoSpaceDE w:val="0"/>
+        <w:autoSpaceDN w:val="0"/>
+        <w:adjustRightInd w:val="0"/>
+        <w:spacing w:after="0" w:line="240" w:lineRule="auto"/>
+        <w:rPr>
+          <w:rFonts w:ascii="Consolas" w:hAnsi="Consolas" w:cs="Consolas"/>
+          <w:color w:val="000000"/>
+          <w:sz w:val="19"/>
+          <w:szCs w:val="19"/>
+        </w:rPr>
+      </w:pPr>
+      <w:r>
+        <w:rPr>
+          <w:rFonts w:ascii="Consolas" w:hAnsi="Consolas" w:cs="Consolas"/>
+          <w:color w:val="000000"/>
+          <w:sz w:val="19"/>
+          <w:szCs w:val="19"/>
+        </w:rPr>
+        <w:t xml:space="preserve">        {</w:t>
+      </w:r>
+    </w:p>
+    <w:p>
+      <w:pPr>
+        <w:autoSpaceDE w:val="0"/>
+        <w:autoSpaceDN w:val="0"/>
+        <w:adjustRightInd w:val="0"/>
+        <w:spacing w:after="0" w:line="240" w:lineRule="auto"/>
+        <w:rPr>
+          <w:rFonts w:ascii="Consolas" w:hAnsi="Consolas" w:cs="Consolas"/>
+          <w:color w:val="000000"/>
+          <w:sz w:val="19"/>
+          <w:szCs w:val="19"/>
+        </w:rPr>
+      </w:pPr>
+      <w:r>
+        <w:rPr>
+          <w:rFonts w:ascii="Consolas" w:hAnsi="Consolas" w:cs="Consolas"/>
+          <w:color w:val="000000"/>
+          <w:sz w:val="19"/>
+          <w:szCs w:val="19"/>
+        </w:rPr>
+        <w:t xml:space="preserve">            </w:t>
+      </w:r>
+      <w:r>
+        <w:rPr>
+          <w:rFonts w:ascii="Consolas" w:hAnsi="Consolas" w:cs="Consolas"/>
+          <w:color w:val="0000FF"/>
+          <w:sz w:val="19"/>
+          <w:szCs w:val="19"/>
+        </w:rPr>
+        <w:t>get</w:t>
+      </w:r>
+      <w:r>
+        <w:rPr>
+          <w:rFonts w:ascii="Consolas" w:hAnsi="Consolas" w:cs="Consolas"/>
+          <w:color w:val="000000"/>
+          <w:sz w:val="19"/>
+          <w:szCs w:val="19"/>
+        </w:rPr>
+        <w:t xml:space="preserve"> { </w:t>
+      </w:r>
+      <w:r>
+        <w:rPr>
+          <w:rFonts w:ascii="Consolas" w:hAnsi="Consolas" w:cs="Consolas"/>
+          <w:color w:val="0000FF"/>
+          <w:sz w:val="19"/>
+          <w:szCs w:val="19"/>
+        </w:rPr>
+        <w:t>return</w:t>
+      </w:r>
+      <w:r>
+        <w:rPr>
+          <w:rFonts w:ascii="Consolas" w:hAnsi="Consolas" w:cs="Consolas"/>
+          <w:color w:val="000000"/>
+          <w:sz w:val="19"/>
+          <w:szCs w:val="19"/>
+        </w:rPr>
+        <w:t xml:space="preserve"> _food; }</w:t>
+      </w:r>
+    </w:p>
+    <w:p>
+      <w:pPr>
+        <w:autoSpaceDE w:val="0"/>
+        <w:autoSpaceDN w:val="0"/>
+        <w:adjustRightInd w:val="0"/>
+        <w:spacing w:after="0" w:line="240" w:lineRule="auto"/>
+        <w:rPr>
+          <w:rFonts w:ascii="Consolas" w:hAnsi="Consolas" w:cs="Consolas"/>
+          <w:color w:val="000000"/>
+          <w:sz w:val="19"/>
+          <w:szCs w:val="19"/>
+        </w:rPr>
+      </w:pPr>
+      <w:r>
+        <w:rPr>
+          <w:rFonts w:ascii="Consolas" w:hAnsi="Consolas" w:cs="Consolas"/>
+          <w:color w:val="000000"/>
+          <w:sz w:val="19"/>
+          <w:szCs w:val="19"/>
+        </w:rPr>
+        <w:t xml:space="preserve">            </w:t>
+      </w:r>
+      <w:r>
+        <w:rPr>
+          <w:rFonts w:ascii="Consolas" w:hAnsi="Consolas" w:cs="Consolas"/>
+          <w:color w:val="0000FF"/>
+          <w:sz w:val="19"/>
+          <w:szCs w:val="19"/>
+        </w:rPr>
+        <w:t>set</w:t>
+      </w:r>
+      <w:r>
+        <w:rPr>
+          <w:rFonts w:ascii="Consolas" w:hAnsi="Consolas" w:cs="Consolas"/>
+          <w:color w:val="000000"/>
+          <w:sz w:val="19"/>
+          <w:szCs w:val="19"/>
+        </w:rPr>
+        <w:t xml:space="preserve"> {</w:t>
+      </w:r>
+    </w:p>
+    <w:p>
+      <w:pPr>
+        <w:autoSpaceDE w:val="0"/>
+        <w:autoSpaceDN w:val="0"/>
+        <w:adjustRightInd w:val="0"/>
+        <w:spacing w:after="0" w:line="240" w:lineRule="auto"/>
+        <w:rPr>
+          <w:rFonts w:ascii="Consolas" w:hAnsi="Consolas" w:cs="Consolas"/>
+          <w:color w:val="000000"/>
+          <w:sz w:val="19"/>
+          <w:szCs w:val="19"/>
+        </w:rPr>
+      </w:pPr>
+      <w:r>
+        <w:rPr>
+          <w:rFonts w:ascii="Consolas" w:hAnsi="Consolas" w:cs="Consolas"/>
+          <w:color w:val="000000"/>
+          <w:sz w:val="19"/>
+          <w:szCs w:val="19"/>
+        </w:rPr>
+        <w:t xml:space="preserve">                </w:t>
+      </w:r>
+      <w:r>
+        <w:rPr>
+          <w:rFonts w:ascii="Consolas" w:hAnsi="Consolas" w:cs="Consolas"/>
+          <w:color w:val="0000FF"/>
+          <w:sz w:val="19"/>
+          <w:szCs w:val="19"/>
+        </w:rPr>
+        <w:t>if</w:t>
+      </w:r>
+      <w:r>
+        <w:rPr>
+          <w:rFonts w:ascii="Consolas" w:hAnsi="Consolas" w:cs="Consolas"/>
+          <w:color w:val="000000"/>
+          <w:sz w:val="19"/>
+          <w:szCs w:val="19"/>
+        </w:rPr>
+        <w:t xml:space="preserve"> (_food + </w:t>
+      </w:r>
+      <w:r>
+        <w:rPr>
+          <w:rFonts w:ascii="Consolas" w:hAnsi="Consolas" w:cs="Consolas"/>
+          <w:color w:val="0000FF"/>
+          <w:sz w:val="19"/>
+          <w:szCs w:val="19"/>
+        </w:rPr>
+        <w:t>value</w:t>
+      </w:r>
+      <w:r>
+        <w:rPr>
+          <w:rFonts w:ascii="Consolas" w:hAnsi="Consolas" w:cs="Consolas"/>
+          <w:color w:val="000000"/>
+          <w:sz w:val="19"/>
+          <w:szCs w:val="19"/>
+        </w:rPr>
+        <w:t xml:space="preserve"> &lt; 0)</w:t>
+      </w:r>
+    </w:p>
+    <w:p>
+      <w:pPr>
+        <w:autoSpaceDE w:val="0"/>
+        <w:autoSpaceDN w:val="0"/>
+        <w:adjustRightInd w:val="0"/>
+        <w:spacing w:after="0" w:line="240" w:lineRule="auto"/>
+        <w:rPr>
+          <w:rFonts w:ascii="Consolas" w:hAnsi="Consolas" w:cs="Consolas"/>
+          <w:color w:val="000000"/>
+          <w:sz w:val="19"/>
+          <w:szCs w:val="19"/>
+        </w:rPr>
+      </w:pPr>
+      <w:r>
+        <w:rPr>
+          <w:rFonts w:ascii="Consolas" w:hAnsi="Consolas" w:cs="Consolas"/>
+          <w:color w:val="000000"/>
+          <w:sz w:val="19"/>
+          <w:szCs w:val="19"/>
+        </w:rPr>
+        <w:t xml:space="preserve">                {</w:t>
+      </w:r>
+    </w:p>
+    <w:p>
+      <w:pPr>
+        <w:autoSpaceDE w:val="0"/>
+        <w:autoSpaceDN w:val="0"/>
+        <w:adjustRightInd w:val="0"/>
+        <w:spacing w:after="0" w:line="240" w:lineRule="auto"/>
+        <w:rPr>
+          <w:rFonts w:ascii="Consolas" w:hAnsi="Consolas" w:cs="Consolas"/>
+          <w:color w:val="000000"/>
+          <w:sz w:val="19"/>
+          <w:szCs w:val="19"/>
+        </w:rPr>
+      </w:pPr>
+      <w:r>
+        <w:rPr>
+          <w:rFonts w:ascii="Consolas" w:hAnsi="Consolas" w:cs="Consolas"/>
+          <w:color w:val="000000"/>
+          <w:sz w:val="19"/>
+          <w:szCs w:val="19"/>
+        </w:rPr>
+        <w:t xml:space="preserve">                    </w:t>
+      </w:r>
+      <w:r>
+        <w:rPr>
+          <w:rFonts w:ascii="Consolas" w:hAnsi="Consolas" w:cs="Consolas"/>
+          <w:color w:val="0000FF"/>
+          <w:sz w:val="19"/>
+          <w:szCs w:val="19"/>
+        </w:rPr>
+        <w:t>throw</w:t>
+      </w:r>
+      <w:r>
+        <w:rPr>
+          <w:rFonts w:ascii="Consolas" w:hAnsi="Consolas" w:cs="Consolas"/>
+          <w:color w:val="000000"/>
+          <w:sz w:val="19"/>
+          <w:szCs w:val="19"/>
+        </w:rPr>
+        <w:t xml:space="preserve"> </w:t>
+      </w:r>
+      <w:r>
+        <w:rPr>
+          <w:rFonts w:ascii="Consolas" w:hAnsi="Consolas" w:cs="Consolas"/>
+          <w:color w:val="0000FF"/>
+          <w:sz w:val="19"/>
+          <w:szCs w:val="19"/>
+        </w:rPr>
+        <w:t>new</w:t>
+      </w:r>
+      <w:r>
+        <w:rPr>
+          <w:rFonts w:ascii="Consolas" w:hAnsi="Consolas" w:cs="Consolas"/>
+          <w:color w:val="000000"/>
+          <w:sz w:val="19"/>
+          <w:szCs w:val="19"/>
+        </w:rPr>
+        <w:t xml:space="preserve"> </w:t>
+      </w:r>
+      <w:r>
+        <w:rPr>
+          <w:rFonts w:ascii="Consolas" w:hAnsi="Consolas" w:cs="Consolas"/>
+          <w:color w:val="2B91AF"/>
+          <w:sz w:val="19"/>
+          <w:szCs w:val="19"/>
+        </w:rPr>
+        <w:t>OutOfFoodException</w:t>
+      </w:r>
+      <w:r>
+        <w:rPr>
+          <w:rFonts w:ascii="Consolas" w:hAnsi="Consolas" w:cs="Consolas"/>
+          <w:color w:val="000000"/>
+          <w:sz w:val="19"/>
+          <w:szCs w:val="19"/>
+        </w:rPr>
+        <w:t>(</w:t>
+      </w:r>
+      <w:r>
+        <w:rPr>
+          <w:rFonts w:ascii="Consolas" w:hAnsi="Consolas" w:cs="Consolas"/>
+          <w:color w:val="A31515"/>
+          <w:sz w:val="19"/>
+          <w:szCs w:val="19"/>
+        </w:rPr>
+        <w:t>"Zbyt mało jedzienia!"</w:t>
+      </w:r>
+      <w:r>
+        <w:rPr>
+          <w:rFonts w:ascii="Consolas" w:hAnsi="Consolas" w:cs="Consolas"/>
+          <w:color w:val="000000"/>
+          <w:sz w:val="19"/>
+          <w:szCs w:val="19"/>
+        </w:rPr>
+        <w:t>);</w:t>
+      </w:r>
+    </w:p>
+    <w:p>
+      <w:pPr>
+        <w:autoSpaceDE w:val="0"/>
+        <w:autoSpaceDN w:val="0"/>
+        <w:adjustRightInd w:val="0"/>
+        <w:spacing w:after="0" w:line="240" w:lineRule="auto"/>
+        <w:rPr>
+          <w:rFonts w:ascii="Consolas" w:hAnsi="Consolas" w:cs="Consolas"/>
+          <w:color w:val="000000"/>
+          <w:sz w:val="19"/>
+          <w:szCs w:val="19"/>
+        </w:rPr>
+      </w:pPr>
+      <w:r>
+        <w:rPr>
+          <w:rFonts w:ascii="Consolas" w:hAnsi="Consolas" w:cs="Consolas"/>
+          <w:color w:val="000000"/>
+          <w:sz w:val="19"/>
+          <w:szCs w:val="19"/>
+        </w:rPr>
+        <w:t xml:space="preserve">                } </w:t>
+      </w:r>
+      <w:r>
+        <w:rPr>
+          <w:rFonts w:ascii="Consolas" w:hAnsi="Consolas" w:cs="Consolas"/>
+          <w:color w:val="0000FF"/>
+          <w:sz w:val="19"/>
+          <w:szCs w:val="19"/>
+        </w:rPr>
+        <w:t>else</w:t>
+      </w:r>
+    </w:p>
+    <w:p>
+      <w:pPr>
+        <w:autoSpaceDE w:val="0"/>
+        <w:autoSpaceDN w:val="0"/>
+        <w:adjustRightInd w:val="0"/>
+        <w:spacing w:after="0" w:line="240" w:lineRule="auto"/>
+        <w:rPr>
+          <w:rFonts w:ascii="Consolas" w:hAnsi="Consolas" w:cs="Consolas"/>
+          <w:color w:val="000000"/>
+          <w:sz w:val="19"/>
+          <w:szCs w:val="19"/>
+        </w:rPr>
+      </w:pPr>
+      <w:r>
+        <w:rPr>
+          <w:rFonts w:ascii="Consolas" w:hAnsi="Consolas" w:cs="Consolas"/>
+          <w:color w:val="000000"/>
+          <w:sz w:val="19"/>
+          <w:szCs w:val="19"/>
+        </w:rPr>
+        <w:t xml:space="preserve">                {</w:t>
+      </w:r>
+    </w:p>
+    <w:p>
+      <w:pPr>
+        <w:autoSpaceDE w:val="0"/>
+        <w:autoSpaceDN w:val="0"/>
+        <w:adjustRightInd w:val="0"/>
+        <w:spacing w:after="0" w:line="240" w:lineRule="auto"/>
+        <w:rPr>
+          <w:rFonts w:ascii="Consolas" w:hAnsi="Consolas" w:cs="Consolas"/>
+          <w:color w:val="000000"/>
+          <w:sz w:val="19"/>
+          <w:szCs w:val="19"/>
+        </w:rPr>
+      </w:pPr>
+      <w:r>
+        <w:rPr>
+          <w:rFonts w:ascii="Consolas" w:hAnsi="Consolas" w:cs="Consolas"/>
+          <w:color w:val="000000"/>
+          <w:sz w:val="19"/>
+          <w:szCs w:val="19"/>
+        </w:rPr>
+        <w:t xml:space="preserve">                    _food = </w:t>
+      </w:r>
+      <w:r>
+        <w:rPr>
+          <w:rFonts w:ascii="Consolas" w:hAnsi="Consolas" w:cs="Consolas"/>
+          <w:color w:val="0000FF"/>
+          <w:sz w:val="19"/>
+          <w:szCs w:val="19"/>
+        </w:rPr>
+        <w:t>value</w:t>
+      </w:r>
+      <w:r>
+        <w:rPr>
+          <w:rFonts w:ascii="Consolas" w:hAnsi="Consolas" w:cs="Consolas"/>
+          <w:color w:val="000000"/>
+          <w:sz w:val="19"/>
+          <w:szCs w:val="19"/>
+        </w:rPr>
+        <w:t>;</w:t>
+      </w:r>
+    </w:p>
+    <w:p>
+      <w:pPr>
+        <w:autoSpaceDE w:val="0"/>
+        <w:autoSpaceDN w:val="0"/>
+        <w:adjustRightInd w:val="0"/>
+        <w:spacing w:after="0" w:line="240" w:lineRule="auto"/>
+        <w:rPr>
+          <w:rFonts w:ascii="Consolas" w:hAnsi="Consolas" w:cs="Consolas"/>
+          <w:color w:val="000000"/>
+          <w:sz w:val="19"/>
+          <w:szCs w:val="19"/>
+        </w:rPr>
+      </w:pPr>
+      <w:r>
+        <w:rPr>
+          <w:rFonts w:ascii="Consolas" w:hAnsi="Consolas" w:cs="Consolas"/>
+          <w:color w:val="000000"/>
+          <w:sz w:val="19"/>
+          <w:szCs w:val="19"/>
+        </w:rPr>
+        <w:t xml:space="preserve">                }</w:t>
+      </w:r>
+    </w:p>
+    <w:p>
+      <w:pPr>
+        <w:autoSpaceDE w:val="0"/>
+        <w:autoSpaceDN w:val="0"/>
+        <w:adjustRightInd w:val="0"/>
+        <w:spacing w:after="0" w:line="240" w:lineRule="auto"/>
+        <w:rPr>
+          <w:rFonts w:ascii="Consolas" w:hAnsi="Consolas" w:cs="Consolas"/>
+          <w:color w:val="000000"/>
+          <w:sz w:val="19"/>
+          <w:szCs w:val="19"/>
+        </w:rPr>
+      </w:pPr>
+      <w:r>
+        <w:rPr>
+          <w:rFonts w:ascii="Consolas" w:hAnsi="Consolas" w:cs="Consolas"/>
+          <w:color w:val="000000"/>
+          <w:sz w:val="19"/>
+          <w:szCs w:val="19"/>
+        </w:rPr>
+        <w:t xml:space="preserve">            }</w:t>
+      </w:r>
+    </w:p>
+    <w:p>
+      <w:pPr>
+        <w:rPr>
+          <w:rFonts w:ascii="Arial" w:hAnsi="Arial" w:cs="Arial"/>
+          <w:sz w:val="24"/>
+          <w:szCs w:val="24"/>
+        </w:rPr>
+      </w:pPr>
+      <w:r>
+        <w:rPr>
+          <w:rFonts w:ascii="Consolas" w:hAnsi="Consolas" w:cs="Consolas"/>
+          <w:color w:val="000000"/>
+          <w:sz w:val="19"/>
+          <w:szCs w:val="19"/>
+        </w:rPr>
+        <w:t xml:space="preserve">        }</w:t>
+      </w:r>
+    </w:p>
+    <w:p>
+      <w:pPr>
+        <w:rPr>
+          <w:rFonts w:ascii="Arial" w:hAnsi="Arial" w:cs="Arial"/>
+          <w:sz w:val="24"/>
+          <w:szCs w:val="24"/>
+        </w:rPr>
+      </w:pPr>
+    </w:p>
+    <w:p>
+      <w:pPr>
+        <w:rPr>
+          <w:rFonts w:ascii="Arial" w:hAnsi="Arial" w:cs="Arial"/>
+          <w:b/>
+          <w:sz w:val="24"/>
+          <w:szCs w:val="24"/>
+        </w:rPr>
+      </w:pPr>
+      <w:r>
+        <w:rPr>
+          <w:rFonts w:ascii="Arial" w:hAnsi="Arial" w:cs="Arial"/>
+          <w:b/>
+          <w:sz w:val="24"/>
+          <w:szCs w:val="24"/>
+        </w:rPr>
+        <w:t xml:space="preserve">Klasa </w:t>
+      </w:r>
+      <w:r>
+        <w:rPr>
+          <w:rFonts w:ascii="Arial" w:hAnsi="Arial" w:cs="Arial"/>
+          <w:b/>
+          <w:sz w:val="24"/>
+          <w:szCs w:val="24"/>
+        </w:rPr>
+        <w:t>Tool</w:t>
+      </w:r>
+    </w:p>
+    <w:p>
+      <w:pPr>
+        <w:rPr>
+          <w:rFonts w:ascii="Arial" w:hAnsi="Arial" w:cs="Arial"/>
+          <w:sz w:val="24"/>
+          <w:szCs w:val="24"/>
+        </w:rPr>
+      </w:pPr>
+      <w:r>
+        <w:rPr>
+          <w:rFonts w:ascii="Arial" w:hAnsi="Arial" w:cs="Arial"/>
+          <w:sz w:val="24"/>
+          <w:szCs w:val="24"/>
+        </w:rPr>
+        <w:t xml:space="preserve">Klasa opisuje narzędzia, które użytkownik może tworzyć w trakcie rozgrywki. Zawiera informacje o obiekcie </w:t>
+      </w:r>
+      <w:r>
+        <w:rPr>
+          <w:rFonts w:ascii="Arial" w:hAnsi="Arial" w:cs="Arial"/>
+          <w:b/>
+          <w:sz w:val="24"/>
+          <w:szCs w:val="24"/>
+        </w:rPr>
+        <w:t>RawMaterials</w:t>
+      </w:r>
+      <w:r>
+        <w:rPr>
+          <w:rFonts w:ascii="Arial" w:hAnsi="Arial" w:cs="Arial"/>
+          <w:b/>
+          <w:sz w:val="24"/>
+          <w:szCs w:val="24"/>
+        </w:rPr>
+        <w:t xml:space="preserve"> </w:t>
+      </w:r>
+      <w:r>
+        <w:rPr>
+          <w:rFonts w:ascii="Arial" w:hAnsi="Arial" w:cs="Arial"/>
+          <w:sz w:val="24"/>
+          <w:szCs w:val="24"/>
+        </w:rPr>
+        <w:t xml:space="preserve">który opisuje wymagania potrzebne do stworzenia przedmiotu oraz tablicę obiektów </w:t>
+      </w:r>
+      <w:r>
+        <w:rPr>
+          <w:rFonts w:ascii="Arial" w:hAnsi="Arial" w:cs="Arial"/>
+          <w:b/>
+          <w:sz w:val="24"/>
+          <w:szCs w:val="24"/>
+        </w:rPr>
+        <w:t xml:space="preserve">Tool </w:t>
+      </w:r>
+      <w:r>
+        <w:rPr>
+          <w:rFonts w:ascii="Arial" w:hAnsi="Arial" w:cs="Arial"/>
+          <w:sz w:val="24"/>
+          <w:szCs w:val="24"/>
+        </w:rPr>
+        <w:t xml:space="preserve">która </w:t>
+      </w:r>
+      <w:r>
+        <w:rPr>
+          <w:rFonts w:ascii="Arial" w:hAnsi="Arial" w:cs="Arial"/>
+          <w:sz w:val="24"/>
+          <w:szCs w:val="24"/>
+        </w:rPr>
+        <w:t xml:space="preserve">stanowi o innych narzędziach potrzebnych </w:t>
+      </w:r>
+      <w:r>
+        <w:rPr>
+          <w:rFonts w:ascii="Arial" w:hAnsi="Arial" w:cs="Arial"/>
+          <w:sz w:val="24"/>
+          <w:szCs w:val="24"/>
+        </w:rPr>
+        <w:t xml:space="preserve">do utworzenia danego przedmiotu. </w:t>
+      </w:r>
       <w:bookmarkStart w:id="11" w:name="_GoBack"/>
       <w:bookmarkEnd w:id="11"/>
     </w:p>
@@ -6357,6 +7068,7 @@
           <w:szCs w:val="24"/>
           <w:lang w:eastAsia="pl-PL"/>
         </w:rPr>
+        <w:lastRenderedPageBreak/>
         <w:drawing>
           <wp:inline distT="0" distB="0" distL="0" distR="0">
             <wp:extent cx="4810125" cy="4800224"/>
@@ -6552,213 +7264,213 @@
           <w:sz w:val="24"/>
           <w:szCs w:val="24"/>
         </w:rPr>
+        <w:t xml:space="preserve">public void </w:t>
+      </w:r>
+      <w:r>
+        <w:rPr>
+          <w:rFonts w:ascii="Arial" w:hAnsi="Arial" w:cs="Arial"/>
+          <w:sz w:val="24"/>
+          <w:szCs w:val="24"/>
+        </w:rPr>
+        <w:t xml:space="preserve">Draw( </w:t>
+      </w:r>
+      <w:r>
+        <w:rPr>
+          <w:rFonts w:ascii="Arial" w:hAnsi="Arial" w:cs="Arial"/>
+          <w:color w:val="00B050"/>
+          <w:sz w:val="24"/>
+          <w:szCs w:val="24"/>
+        </w:rPr>
+        <w:t>SpriteBatch</w:t>
+      </w:r>
+      <w:r>
+        <w:rPr>
+          <w:rFonts w:ascii="Arial" w:hAnsi="Arial" w:cs="Arial"/>
+          <w:sz w:val="24"/>
+          <w:szCs w:val="24"/>
+        </w:rPr>
+        <w:t xml:space="preserve"> spritebatch) – metoda odpowiedzialna za narysowanie elementu.</w:t>
+      </w:r>
+    </w:p>
+    <w:p>
+      <w:pPr>
+        <w:rPr>
+          <w:rFonts w:ascii="Arial" w:hAnsi="Arial" w:cs="Arial"/>
+          <w:sz w:val="24"/>
+          <w:szCs w:val="24"/>
+        </w:rPr>
+      </w:pPr>
+      <w:r>
+        <w:rPr>
+          <w:rFonts w:ascii="Arial" w:hAnsi="Arial" w:cs="Arial"/>
+          <w:color w:val="0000FF"/>
+          <w:sz w:val="24"/>
+          <w:szCs w:val="24"/>
+        </w:rPr>
+        <w:t xml:space="preserve">public void </w:t>
+      </w:r>
+      <w:r>
+        <w:rPr>
+          <w:rFonts w:ascii="Arial" w:hAnsi="Arial" w:cs="Arial"/>
+          <w:sz w:val="24"/>
+          <w:szCs w:val="24"/>
+        </w:rPr>
+        <w:t xml:space="preserve">CenterElement( </w:t>
+      </w:r>
+      <w:r>
+        <w:rPr>
+          <w:rFonts w:ascii="Arial" w:hAnsi="Arial" w:cs="Arial"/>
+          <w:color w:val="0000FF"/>
+          <w:sz w:val="24"/>
+          <w:szCs w:val="24"/>
+        </w:rPr>
+        <w:t>int</w:t>
+      </w:r>
+      <w:r>
+        <w:rPr>
+          <w:rFonts w:ascii="Arial" w:hAnsi="Arial" w:cs="Arial"/>
+          <w:sz w:val="24"/>
+          <w:szCs w:val="24"/>
+        </w:rPr>
+        <w:t xml:space="preserve"> height,</w:t>
+      </w:r>
+      <w:r>
+        <w:rPr>
+          <w:rFonts w:ascii="Arial" w:hAnsi="Arial" w:cs="Arial"/>
+          <w:sz w:val="24"/>
+          <w:szCs w:val="24"/>
+        </w:rPr>
+        <w:t xml:space="preserve"> </w:t>
+      </w:r>
+      <w:r>
+        <w:rPr>
+          <w:rFonts w:ascii="Arial" w:hAnsi="Arial" w:cs="Arial"/>
+          <w:color w:val="0000FF"/>
+          <w:sz w:val="24"/>
+          <w:szCs w:val="24"/>
+        </w:rPr>
+        <w:t>int</w:t>
+      </w:r>
+      <w:r>
+        <w:rPr>
+          <w:rFonts w:ascii="Arial" w:hAnsi="Arial" w:cs="Arial"/>
+          <w:sz w:val="24"/>
+          <w:szCs w:val="24"/>
+        </w:rPr>
+        <w:t xml:space="preserve"> width) </w:t>
+      </w:r>
+      <w:r>
+        <w:rPr>
+          <w:rFonts w:ascii="Arial" w:hAnsi="Arial" w:cs="Arial"/>
+          <w:sz w:val="24"/>
+          <w:szCs w:val="24"/>
+        </w:rPr>
+        <w:t>– metoda służaca do wyświetlania elementów na środku ekranu.</w:t>
+      </w:r>
+    </w:p>
+    <w:p>
+      <w:pPr>
+        <w:rPr>
+          <w:rFonts w:ascii="Arial" w:hAnsi="Arial" w:cs="Arial"/>
+          <w:sz w:val="24"/>
+          <w:szCs w:val="24"/>
+        </w:rPr>
+      </w:pPr>
+    </w:p>
+    <w:p>
+      <w:pPr>
+        <w:rPr>
+          <w:rFonts w:ascii="Arial" w:hAnsi="Arial" w:cs="Arial"/>
+          <w:sz w:val="24"/>
+          <w:szCs w:val="24"/>
+        </w:rPr>
+      </w:pPr>
+      <w:r>
+        <w:rPr>
+          <w:rFonts w:ascii="Arial" w:hAnsi="Arial" w:cs="Arial"/>
+          <w:color w:val="0000FF"/>
+          <w:sz w:val="24"/>
+          <w:szCs w:val="24"/>
+        </w:rPr>
+        <w:t>public void</w:t>
+      </w:r>
+      <w:r>
+        <w:rPr>
+          <w:rFonts w:ascii="Arial" w:hAnsi="Arial" w:cs="Arial"/>
+          <w:color w:val="0000FF"/>
+          <w:sz w:val="24"/>
+          <w:szCs w:val="24"/>
+        </w:rPr>
+        <w:t xml:space="preserve"> </w:t>
+      </w:r>
+      <w:r>
+        <w:rPr>
+          <w:rFonts w:ascii="Arial" w:hAnsi="Arial" w:cs="Arial"/>
+          <w:sz w:val="24"/>
+          <w:szCs w:val="24"/>
+        </w:rPr>
+        <w:t xml:space="preserve">Resize ( </w:t>
+      </w:r>
+      <w:r>
+        <w:rPr>
+          <w:rFonts w:ascii="Arial" w:hAnsi="Arial" w:cs="Arial"/>
+          <w:color w:val="0000FF"/>
+          <w:sz w:val="24"/>
+          <w:szCs w:val="24"/>
+        </w:rPr>
+        <w:t>int</w:t>
+      </w:r>
+      <w:r>
+        <w:rPr>
+          <w:rFonts w:ascii="Arial" w:hAnsi="Arial" w:cs="Arial"/>
+          <w:sz w:val="24"/>
+          <w:szCs w:val="24"/>
+        </w:rPr>
+        <w:t xml:space="preserve"> height, </w:t>
+      </w:r>
+      <w:r>
+        <w:rPr>
+          <w:rFonts w:ascii="Arial" w:hAnsi="Arial" w:cs="Arial"/>
+          <w:color w:val="0000FF"/>
+          <w:sz w:val="24"/>
+          <w:szCs w:val="24"/>
+        </w:rPr>
+        <w:t>int</w:t>
+      </w:r>
+      <w:r>
+        <w:rPr>
+          <w:rFonts w:ascii="Arial" w:hAnsi="Arial" w:cs="Arial"/>
+          <w:sz w:val="24"/>
+          <w:szCs w:val="24"/>
+        </w:rPr>
+        <w:t xml:space="preserve"> width) – metoda pomocnicza pozwalająca </w:t>
+      </w:r>
+      <w:r>
+        <w:rPr>
+          <w:rFonts w:ascii="Arial" w:hAnsi="Arial" w:cs="Arial"/>
+          <w:sz w:val="24"/>
+          <w:szCs w:val="24"/>
+        </w:rPr>
+        <w:t xml:space="preserve">manipulację szerokością i wysokością elementu. </w:t>
+      </w:r>
+    </w:p>
+    <w:p>
+      <w:pPr>
+        <w:rPr>
+          <w:rFonts w:ascii="Arial" w:hAnsi="Arial" w:cs="Arial"/>
+          <w:color w:val="00CC00"/>
+          <w:sz w:val="24"/>
+          <w:szCs w:val="24"/>
+        </w:rPr>
+      </w:pPr>
+      <w:r>
+        <w:rPr>
+          <w:rFonts w:ascii="Arial" w:hAnsi="Arial" w:cs="Arial"/>
+          <w:color w:val="0000FF"/>
+          <w:sz w:val="24"/>
+          <w:szCs w:val="24"/>
+        </w:rPr>
         <w:lastRenderedPageBreak/>
-        <w:t xml:space="preserve">public void </w:t>
-      </w:r>
-      <w:r>
-        <w:rPr>
-          <w:rFonts w:ascii="Arial" w:hAnsi="Arial" w:cs="Arial"/>
-          <w:sz w:val="24"/>
-          <w:szCs w:val="24"/>
-        </w:rPr>
-        <w:t xml:space="preserve">Draw( </w:t>
-      </w:r>
-      <w:r>
-        <w:rPr>
-          <w:rFonts w:ascii="Arial" w:hAnsi="Arial" w:cs="Arial"/>
-          <w:color w:val="00B050"/>
-          <w:sz w:val="24"/>
-          <w:szCs w:val="24"/>
-        </w:rPr>
-        <w:t>SpriteBatch</w:t>
-      </w:r>
-      <w:r>
-        <w:rPr>
-          <w:rFonts w:ascii="Arial" w:hAnsi="Arial" w:cs="Arial"/>
-          <w:sz w:val="24"/>
-          <w:szCs w:val="24"/>
-        </w:rPr>
-        <w:t xml:space="preserve"> spritebatch) – metoda odpowiedzialna za narysowanie elementu.</w:t>
-      </w:r>
-    </w:p>
-    <w:p>
-      <w:pPr>
-        <w:rPr>
-          <w:rFonts w:ascii="Arial" w:hAnsi="Arial" w:cs="Arial"/>
-          <w:sz w:val="24"/>
-          <w:szCs w:val="24"/>
-        </w:rPr>
-      </w:pPr>
-      <w:r>
-        <w:rPr>
-          <w:rFonts w:ascii="Arial" w:hAnsi="Arial" w:cs="Arial"/>
-          <w:color w:val="0000FF"/>
-          <w:sz w:val="24"/>
-          <w:szCs w:val="24"/>
-        </w:rPr>
-        <w:t xml:space="preserve">public void </w:t>
-      </w:r>
-      <w:r>
-        <w:rPr>
-          <w:rFonts w:ascii="Arial" w:hAnsi="Arial" w:cs="Arial"/>
-          <w:sz w:val="24"/>
-          <w:szCs w:val="24"/>
-        </w:rPr>
-        <w:t xml:space="preserve">CenterElement( </w:t>
-      </w:r>
-      <w:r>
-        <w:rPr>
-          <w:rFonts w:ascii="Arial" w:hAnsi="Arial" w:cs="Arial"/>
-          <w:color w:val="0000FF"/>
-          <w:sz w:val="24"/>
-          <w:szCs w:val="24"/>
-        </w:rPr>
-        <w:t>int</w:t>
-      </w:r>
-      <w:r>
-        <w:rPr>
-          <w:rFonts w:ascii="Arial" w:hAnsi="Arial" w:cs="Arial"/>
-          <w:sz w:val="24"/>
-          <w:szCs w:val="24"/>
-        </w:rPr>
-        <w:t xml:space="preserve"> height,</w:t>
-      </w:r>
-      <w:r>
-        <w:rPr>
-          <w:rFonts w:ascii="Arial" w:hAnsi="Arial" w:cs="Arial"/>
-          <w:sz w:val="24"/>
-          <w:szCs w:val="24"/>
-        </w:rPr>
-        <w:t xml:space="preserve"> </w:t>
-      </w:r>
-      <w:r>
-        <w:rPr>
-          <w:rFonts w:ascii="Arial" w:hAnsi="Arial" w:cs="Arial"/>
-          <w:color w:val="0000FF"/>
-          <w:sz w:val="24"/>
-          <w:szCs w:val="24"/>
-        </w:rPr>
-        <w:t>int</w:t>
-      </w:r>
-      <w:r>
-        <w:rPr>
-          <w:rFonts w:ascii="Arial" w:hAnsi="Arial" w:cs="Arial"/>
-          <w:sz w:val="24"/>
-          <w:szCs w:val="24"/>
-        </w:rPr>
-        <w:t xml:space="preserve"> width) </w:t>
-      </w:r>
-      <w:r>
-        <w:rPr>
-          <w:rFonts w:ascii="Arial" w:hAnsi="Arial" w:cs="Arial"/>
-          <w:sz w:val="24"/>
-          <w:szCs w:val="24"/>
-        </w:rPr>
-        <w:t>– metoda służaca do wyświetlania elementów na środku ekranu.</w:t>
-      </w:r>
-    </w:p>
-    <w:p>
-      <w:pPr>
-        <w:rPr>
-          <w:rFonts w:ascii="Arial" w:hAnsi="Arial" w:cs="Arial"/>
-          <w:sz w:val="24"/>
-          <w:szCs w:val="24"/>
-        </w:rPr>
-      </w:pPr>
-    </w:p>
-    <w:p>
-      <w:pPr>
-        <w:rPr>
-          <w:rFonts w:ascii="Arial" w:hAnsi="Arial" w:cs="Arial"/>
-          <w:sz w:val="24"/>
-          <w:szCs w:val="24"/>
-        </w:rPr>
-      </w:pPr>
-      <w:r>
-        <w:rPr>
-          <w:rFonts w:ascii="Arial" w:hAnsi="Arial" w:cs="Arial"/>
-          <w:color w:val="0000FF"/>
-          <w:sz w:val="24"/>
-          <w:szCs w:val="24"/>
-        </w:rPr>
-        <w:t>public void</w:t>
-      </w:r>
-      <w:r>
-        <w:rPr>
-          <w:rFonts w:ascii="Arial" w:hAnsi="Arial" w:cs="Arial"/>
-          <w:color w:val="0000FF"/>
-          <w:sz w:val="24"/>
-          <w:szCs w:val="24"/>
-        </w:rPr>
-        <w:t xml:space="preserve"> </w:t>
-      </w:r>
-      <w:r>
-        <w:rPr>
-          <w:rFonts w:ascii="Arial" w:hAnsi="Arial" w:cs="Arial"/>
-          <w:sz w:val="24"/>
-          <w:szCs w:val="24"/>
-        </w:rPr>
-        <w:t xml:space="preserve">Resize ( </w:t>
-      </w:r>
-      <w:r>
-        <w:rPr>
-          <w:rFonts w:ascii="Arial" w:hAnsi="Arial" w:cs="Arial"/>
-          <w:color w:val="0000FF"/>
-          <w:sz w:val="24"/>
-          <w:szCs w:val="24"/>
-        </w:rPr>
-        <w:t>int</w:t>
-      </w:r>
-      <w:r>
-        <w:rPr>
-          <w:rFonts w:ascii="Arial" w:hAnsi="Arial" w:cs="Arial"/>
-          <w:sz w:val="24"/>
-          <w:szCs w:val="24"/>
-        </w:rPr>
-        <w:t xml:space="preserve"> height, </w:t>
-      </w:r>
-      <w:r>
-        <w:rPr>
-          <w:rFonts w:ascii="Arial" w:hAnsi="Arial" w:cs="Arial"/>
-          <w:color w:val="0000FF"/>
-          <w:sz w:val="24"/>
-          <w:szCs w:val="24"/>
-        </w:rPr>
-        <w:t>int</w:t>
-      </w:r>
-      <w:r>
-        <w:rPr>
-          <w:rFonts w:ascii="Arial" w:hAnsi="Arial" w:cs="Arial"/>
-          <w:sz w:val="24"/>
-          <w:szCs w:val="24"/>
-        </w:rPr>
-        <w:t xml:space="preserve"> width) – metoda pomocnicza pozwalająca </w:t>
-      </w:r>
-      <w:r>
-        <w:rPr>
-          <w:rFonts w:ascii="Arial" w:hAnsi="Arial" w:cs="Arial"/>
-          <w:sz w:val="24"/>
-          <w:szCs w:val="24"/>
-        </w:rPr>
-        <w:t xml:space="preserve">manipulację szerokością i wysokością elementu. </w:t>
-      </w:r>
-    </w:p>
-    <w:p>
-      <w:pPr>
-        <w:rPr>
-          <w:rFonts w:ascii="Arial" w:hAnsi="Arial" w:cs="Arial"/>
-          <w:color w:val="00CC00"/>
-          <w:sz w:val="24"/>
-          <w:szCs w:val="24"/>
-        </w:rPr>
-      </w:pPr>
-      <w:r>
-        <w:rPr>
-          <w:rFonts w:ascii="Arial" w:hAnsi="Arial" w:cs="Arial"/>
-          <w:color w:val="0000FF"/>
-          <w:sz w:val="24"/>
-          <w:szCs w:val="24"/>
-        </w:rPr>
         <w:t>public void</w:t>
       </w:r>
       <w:r>
@@ -7049,7 +7761,6 @@
           <w:szCs w:val="28"/>
           <w:lang w:eastAsia="pl-PL"/>
         </w:rPr>
-        <w:lastRenderedPageBreak/>
         <w:drawing>
           <wp:inline distT="0" distB="0" distL="0" distR="0">
             <wp:extent cx="4010025" cy="5050058"/>
@@ -7174,7 +7885,16 @@
           <w:sz w:val="24"/>
           <w:szCs w:val="24"/>
         </w:rPr>
-        <w:t>content) – metoda wywołująca wczytywanie tekstur dla każdego elementu w poszczególnych kontenerach oraz odpowiednio je rozmieszczająca za pomocą funkcji CenterElement, MoveElement, Background oraz Resize</w:t>
+        <w:t xml:space="preserve">content) – metoda wywołująca wczytywanie tekstur dla każdego elementu w poszczególnych kontenerach oraz </w:t>
+      </w:r>
+      <w:r>
+        <w:rPr>
+          <w:rFonts w:ascii="Arial" w:hAnsi="Arial" w:cs="Arial"/>
+          <w:sz w:val="24"/>
+          <w:szCs w:val="24"/>
+        </w:rPr>
+        <w:lastRenderedPageBreak/>
+        <w:t>odpowiednio je rozmieszczająca za pomocą funkcji CenterElement, MoveElement, Background oraz Resize</w:t>
       </w:r>
     </w:p>
     <w:p>
@@ -7733,6 +8453,14 @@
           <w:szCs w:val="24"/>
         </w:rPr>
         <w:br/>
+      </w:r>
+      <w:r>
+        <w:rPr>
+          <w:rFonts w:ascii="Arial" w:hAnsi="Arial" w:cs="Arial"/>
+          <w:sz w:val="24"/>
+          <w:szCs w:val="24"/>
+        </w:rPr>
+        <w:lastRenderedPageBreak/>
         <w:t xml:space="preserve">Konrad Sladkowski </w:t>
       </w:r>
       <w:r>
@@ -7911,16 +8639,7 @@
           <w:sz w:val="24"/>
           <w:szCs w:val="24"/>
         </w:rPr>
-        <w:t xml:space="preserve">Projekt przyniósł wraz z wieloma wyzwaniami tyle samo doświadczeń. Co prawda nie tylko tych przyjemnych aczkolwiek na pewno przydatnych w przyszłej pracy zawodowej. Przejrzysty podział obowiązków i ról, ustalanie terminów „deadline” czy </w:t>
-      </w:r>
-      <w:r>
-        <w:rPr>
-          <w:rFonts w:ascii="Arial" w:hAnsi="Arial" w:cs="Arial"/>
-          <w:sz w:val="24"/>
-          <w:szCs w:val="24"/>
-        </w:rPr>
-        <w:lastRenderedPageBreak/>
-        <w:t xml:space="preserve">wzajemna pomoc nauczyły nas, że komunikacja w zespole jest równie ważna, jak umiejętności programistyczne. </w:t>
+        <w:t xml:space="preserve">Projekt przyniósł wraz z wieloma wyzwaniami tyle samo doświadczeń. Co prawda nie tylko tych przyjemnych aczkolwiek na pewno przydatnych w przyszłej pracy zawodowej. Przejrzysty podział obowiązków i ról, ustalanie terminów „deadline” czy wzajemna pomoc nauczyły nas, że komunikacja w zespole jest równie ważna, jak umiejętności programistyczne. </w:t>
       </w:r>
     </w:p>
     <w:p>
@@ -8093,7 +8812,7 @@
           <v:path o:extrusionok="f" gradientshapeok="t" o:connecttype="rect"/>
           <o:lock v:ext="edit" aspectratio="t"/>
         </v:shapetype>
-        <v:shape id="_x0000_i1027" type="#_x0000_t75" style="width:594.45pt;height:71.4pt">
+        <v:shape id="_x0000_i1026" type="#_x0000_t75" style="width:594.25pt;height:71.45pt">
           <v:imagedata r:id="rId1" o:title="tlo2"/>
         </v:shape>
       </w:pict>
@@ -8134,7 +8853,7 @@
           <v:path o:extrusionok="f" gradientshapeok="t" o:connecttype="rect"/>
           <o:lock v:ext="edit" aspectratio="t"/>
         </v:shapetype>
-        <v:shape id="_x0000_i1028" type="#_x0000_t75" style="width:600.75pt;height:1in">
+        <v:shape id="_x0000_i1027" type="#_x0000_t75" style="width:600.7pt;height:1in">
           <v:imagedata r:id="rId1" o:title="tlo2"/>
         </v:shape>
       </w:pict>
@@ -8314,7 +9033,7 @@
             <w:bCs/>
             <w:noProof/>
           </w:rPr>
-          <w:t>9</w:t>
+          <w:t>11</w:t>
         </w:r>
         <w:r>
           <w:rPr>
@@ -12005,7 +12724,7 @@
 </file>
 
 <file path=customXml/itemProps1.xml><?xml version="1.0" encoding="utf-8"?>
-<ds:datastoreItem xmlns:ds="http://schemas.openxmlformats.org/officeDocument/2006/customXml" ds:itemID="{56717B0D-43CE-4CB6-A6C0-17BA2149BC7B}">
+<ds:datastoreItem xmlns:ds="http://schemas.openxmlformats.org/officeDocument/2006/customXml" ds:itemID="{072CC513-396D-46A2-BE3A-068686B42483}">
   <ds:schemaRefs>
     <ds:schemaRef ds:uri="http://schemas.openxmlformats.org/officeDocument/2006/bibliography"/>
   </ds:schemaRefs>

</xml_diff>